<commit_message>
add avio to final
</commit_message>
<xml_diff>
--- a/final/CSP-v4.docx
+++ b/final/CSP-v4.docx
@@ -497,77 +497,14 @@
           <w:rFonts w:hint="eastAsia"/>
           <w:sz w:val="21"/>
         </w:rPr>
-        <w:t xml:space="preserve">LIU </w:t>
-      </w:r>
-      <w:proofErr w:type="spellStart"/>
-      <w:proofErr w:type="gramStart"/>
-      <w:r>
-        <w:rPr>
-          <w:rFonts w:hint="eastAsia"/>
-          <w:sz w:val="21"/>
-        </w:rPr>
-        <w:t>Ning</w:t>
-      </w:r>
-      <w:proofErr w:type="spellEnd"/>
-      <w:r>
-        <w:rPr>
-          <w:rFonts w:hint="eastAsia"/>
-          <w:sz w:val="21"/>
-        </w:rPr>
-        <w:t xml:space="preserve">  LI</w:t>
-      </w:r>
-      <w:proofErr w:type="gramEnd"/>
-      <w:r>
-        <w:rPr>
-          <w:rFonts w:hint="eastAsia"/>
-          <w:sz w:val="21"/>
-        </w:rPr>
-        <w:t xml:space="preserve"> Jing-</w:t>
-      </w:r>
-      <w:proofErr w:type="spellStart"/>
-      <w:r>
-        <w:rPr>
-          <w:rFonts w:hint="eastAsia"/>
-          <w:sz w:val="21"/>
-        </w:rPr>
-        <w:t>jing</w:t>
-      </w:r>
-      <w:proofErr w:type="spellEnd"/>
-      <w:r>
-        <w:rPr>
-          <w:rFonts w:hint="eastAsia"/>
-          <w:sz w:val="21"/>
-        </w:rPr>
-        <w:t xml:space="preserve">  XIA</w:t>
-      </w:r>
-      <w:r>
-        <w:rPr>
-          <w:sz w:val="21"/>
-        </w:rPr>
-        <w:t xml:space="preserve"> Yi-</w:t>
-      </w:r>
-      <w:proofErr w:type="spellStart"/>
-      <w:r>
-        <w:rPr>
-          <w:sz w:val="21"/>
-        </w:rPr>
-        <w:t>qian</w:t>
-      </w:r>
-      <w:proofErr w:type="spellEnd"/>
-      <w:r>
-        <w:rPr>
-          <w:sz w:val="21"/>
-        </w:rPr>
-        <w:t xml:space="preserve">  GAO Ce  ZHANG Jian-</w:t>
-      </w:r>
-      <w:proofErr w:type="spellStart"/>
-      <w:r>
-        <w:rPr>
-          <w:sz w:val="21"/>
-        </w:rPr>
-        <w:t>xin</w:t>
-      </w:r>
-      <w:proofErr w:type="spellEnd"/>
+        <w:t>LIU Ning  LI Jing-jing  XIA</w:t>
+      </w:r>
+      <w:r>
+        <w:rPr>
+          <w:sz w:val="21"/>
+        </w:rPr>
+        <w:t xml:space="preserve"> Yi-qian  GAO Ce  ZHANG Jian-xin</w:t>
+      </w:r>
     </w:p>
     <w:p>
       <w:pPr>
@@ -588,7 +525,6 @@
           <w:sz w:val="21"/>
         </w:rPr>
       </w:pPr>
-      <w:proofErr w:type="gramStart"/>
       <w:r>
         <w:rPr>
           <w:b/>
@@ -613,14 +549,7 @@
         <w:rPr>
           <w:sz w:val="21"/>
         </w:rPr>
-        <w:t>In</w:t>
-      </w:r>
-      <w:proofErr w:type="gramEnd"/>
-      <w:r>
-        <w:rPr>
-          <w:sz w:val="21"/>
-        </w:rPr>
-        <w:t xml:space="preserve"> the multi-core era, it is critical to efficiently test multi-threaded software and expose concurrency bugs before software release.</w:t>
+        <w:t>In the multi-core era, it is critical to efficiently test multi-threaded software and expose concurrency bugs before software release.</w:t>
       </w:r>
       <w:r>
         <w:rPr>
@@ -770,7 +699,7 @@
     <w:p/>
     <w:p>
       <w:pPr>
-        <w:pStyle w:val="a3"/>
+        <w:pStyle w:val="ListParagraph"/>
         <w:numPr>
           <w:ilvl w:val="0"/>
           <w:numId w:val="1"/>
@@ -787,7 +716,7 @@
     </w:p>
     <w:p>
       <w:pPr>
-        <w:pStyle w:val="a3"/>
+        <w:pStyle w:val="ListParagraph"/>
         <w:numPr>
           <w:ilvl w:val="0"/>
           <w:numId w:val="1"/>
@@ -1088,15 +1017,7 @@
         <w:t>例如</w:t>
       </w:r>
       <w:r>
-        <w:t xml:space="preserve">MUVI[5], </w:t>
-      </w:r>
-      <w:proofErr w:type="spellStart"/>
-      <w:r>
-        <w:t>ConSeq</w:t>
-      </w:r>
-      <w:proofErr w:type="spellEnd"/>
-      <w:r>
-        <w:t>[6], CFP[7], Goldilocks[1]</w:t>
+        <w:t>MUVI[5], ConSeq[6], CFP[7], Goldilocks[1]</w:t>
       </w:r>
       <w:r>
         <w:t>。</w:t>
@@ -1145,7 +1066,7 @@
     </w:p>
     <w:p>
       <w:pPr>
-        <w:pStyle w:val="a3"/>
+        <w:pStyle w:val="ListParagraph"/>
         <w:numPr>
           <w:ilvl w:val="0"/>
           <w:numId w:val="1"/>
@@ -1180,7 +1101,7 @@
     </w:p>
     <w:p>
       <w:pPr>
-        <w:pStyle w:val="a3"/>
+        <w:pStyle w:val="ListParagraph"/>
         <w:numPr>
           <w:ilvl w:val="1"/>
           <w:numId w:val="1"/>
@@ -1225,7 +1146,7 @@
     </w:p>
     <w:p>
       <w:pPr>
-        <w:pStyle w:val="a3"/>
+        <w:pStyle w:val="ListParagraph"/>
         <w:numPr>
           <w:ilvl w:val="2"/>
           <w:numId w:val="1"/>
@@ -1308,7 +1229,7 @@
     </w:p>
     <w:p>
       <w:pPr>
-        <w:pStyle w:val="a3"/>
+        <w:pStyle w:val="ListParagraph"/>
         <w:numPr>
           <w:ilvl w:val="2"/>
           <w:numId w:val="1"/>
@@ -1347,19 +1268,9 @@
         </w:rPr>
         <w:t>当</w:t>
       </w:r>
-      <w:proofErr w:type="spellStart"/>
-      <w:r>
-        <w:t>thd</w:t>
-      </w:r>
-      <w:proofErr w:type="spellEnd"/>
-      <w:r>
-        <w:t>-&gt;</w:t>
-      </w:r>
-      <w:proofErr w:type="spellStart"/>
-      <w:r>
-        <w:t>proc_info</w:t>
-      </w:r>
-      <w:proofErr w:type="spellEnd"/>
+      <w:r>
+        <w:t>thd-&gt;proc_info</w:t>
+      </w:r>
       <w:r>
         <w:rPr>
           <w:rFonts w:hint="eastAsia"/>
@@ -1470,6 +1381,7 @@
       <w:r>
         <w:rPr>
           <w:noProof/>
+          <w:lang w:eastAsia="en-US"/>
         </w:rPr>
         <w:drawing>
           <wp:inline distT="0" distB="0" distL="0" distR="0" wp14:anchorId="4053456A" wp14:editId="2AD6FB01">
@@ -1564,7 +1476,7 @@
     </w:p>
     <w:p>
       <w:pPr>
-        <w:pStyle w:val="a3"/>
+        <w:pStyle w:val="ListParagraph"/>
         <w:numPr>
           <w:ilvl w:val="1"/>
           <w:numId w:val="1"/>
@@ -1621,7 +1533,7 @@
     </w:p>
     <w:p>
       <w:pPr>
-        <w:pStyle w:val="a3"/>
+        <w:pStyle w:val="ListParagraph"/>
         <w:numPr>
           <w:ilvl w:val="0"/>
           <w:numId w:val="12"/>
@@ -1673,7 +1585,7 @@
     </w:p>
     <w:p>
       <w:pPr>
-        <w:pStyle w:val="a3"/>
+        <w:pStyle w:val="ListParagraph"/>
         <w:numPr>
           <w:ilvl w:val="0"/>
           <w:numId w:val="12"/>
@@ -1765,7 +1677,7 @@
     </w:p>
     <w:p>
       <w:pPr>
-        <w:pStyle w:val="a3"/>
+        <w:pStyle w:val="ListParagraph"/>
         <w:numPr>
           <w:ilvl w:val="0"/>
           <w:numId w:val="12"/>
@@ -1838,11 +1750,9 @@
         </w:rPr>
         <w:t>在</w:t>
       </w:r>
-      <w:proofErr w:type="spellStart"/>
       <w:r>
         <w:t>ConSeq</w:t>
       </w:r>
-      <w:proofErr w:type="spellEnd"/>
       <w:r>
         <w:rPr>
           <w:rFonts w:hint="eastAsia"/>
@@ -1861,7 +1771,7 @@
     </w:p>
     <w:p>
       <w:pPr>
-        <w:pStyle w:val="a3"/>
+        <w:pStyle w:val="ListParagraph"/>
         <w:numPr>
           <w:ilvl w:val="0"/>
           <w:numId w:val="12"/>
@@ -1914,7 +1824,7 @@
     <w:p/>
     <w:p>
       <w:pPr>
-        <w:pStyle w:val="a3"/>
+        <w:pStyle w:val="ListParagraph"/>
         <w:numPr>
           <w:ilvl w:val="0"/>
           <w:numId w:val="1"/>
@@ -1949,7 +1859,7 @@
     </w:p>
     <w:p>
       <w:pPr>
-        <w:pStyle w:val="a3"/>
+        <w:pStyle w:val="ListParagraph"/>
         <w:numPr>
           <w:ilvl w:val="1"/>
           <w:numId w:val="1"/>
@@ -2045,7 +1955,7 @@
     </w:p>
     <w:p>
       <w:pPr>
-        <w:pStyle w:val="a3"/>
+        <w:pStyle w:val="ListParagraph"/>
         <w:numPr>
           <w:ilvl w:val="0"/>
           <w:numId w:val="10"/>
@@ -2070,7 +1980,7 @@
     </w:p>
     <w:p>
       <w:pPr>
-        <w:pStyle w:val="a3"/>
+        <w:pStyle w:val="ListParagraph"/>
         <w:numPr>
           <w:ilvl w:val="0"/>
           <w:numId w:val="10"/>
@@ -2107,7 +2017,7 @@
     </w:p>
     <w:p>
       <w:pPr>
-        <w:pStyle w:val="a3"/>
+        <w:pStyle w:val="ListParagraph"/>
         <w:numPr>
           <w:ilvl w:val="2"/>
           <w:numId w:val="1"/>
@@ -2182,7 +2092,7 @@
     </w:p>
     <w:p>
       <w:pPr>
-        <w:pStyle w:val="a3"/>
+        <w:pStyle w:val="ListParagraph"/>
         <w:numPr>
           <w:ilvl w:val="3"/>
           <w:numId w:val="1"/>
@@ -2296,7 +2206,7 @@
     </w:p>
     <w:p>
       <w:pPr>
-        <w:pStyle w:val="a3"/>
+        <w:pStyle w:val="ListParagraph"/>
         <w:numPr>
           <w:ilvl w:val="3"/>
           <w:numId w:val="1"/>
@@ -2365,15 +2275,7 @@
         <w:t>，最初的算法就是在结果中，对于</w:t>
       </w:r>
       <w:r>
-        <w:t xml:space="preserve">Write(x) =&gt; </w:t>
-      </w:r>
-      <w:proofErr w:type="spellStart"/>
-      <w:r>
-        <w:t>AnyAcc</w:t>
-      </w:r>
-      <w:proofErr w:type="spellEnd"/>
-      <w:r>
-        <w:t>(y)</w:t>
+        <w:t>Write(x) =&gt; AnyAcc(y)</w:t>
       </w:r>
       <w:r>
         <w:rPr>
@@ -2567,6 +2469,7 @@
           <w:kern w:val="0"/>
           <w:sz w:val="22"/>
           <w:szCs w:val="22"/>
+          <w:lang w:eastAsia="en-US"/>
         </w:rPr>
         <w:drawing>
           <wp:inline distT="0" distB="0" distL="0" distR="0" wp14:anchorId="2E955834" wp14:editId="3CCE71AF">
@@ -2677,27 +2580,24 @@
     </w:p>
     <w:p>
       <w:pPr>
-        <w:pStyle w:val="a3"/>
+        <w:pStyle w:val="ListParagraph"/>
         <w:numPr>
           <w:ilvl w:val="1"/>
           <w:numId w:val="1"/>
         </w:numPr>
         <w:ind w:firstLineChars="0"/>
       </w:pPr>
-      <w:proofErr w:type="spellStart"/>
       <w:r>
         <w:t>ConS</w:t>
       </w:r>
       <w:r>
         <w:t>eq</w:t>
       </w:r>
-      <w:proofErr w:type="spellEnd"/>
     </w:p>
     <w:p>
       <w:pPr>
         <w:ind w:firstLine="420"/>
       </w:pPr>
-      <w:proofErr w:type="spellStart"/>
       <w:r>
         <w:rPr>
           <w:rFonts w:hint="eastAsia"/>
@@ -2710,7 +2610,6 @@
         </w:rPr>
         <w:t>eq</w:t>
       </w:r>
-      <w:proofErr w:type="spellEnd"/>
       <w:r>
         <w:rPr>
           <w:rFonts w:hint="eastAsia"/>
@@ -2831,7 +2730,7 @@
     </w:p>
     <w:p>
       <w:pPr>
-        <w:pStyle w:val="a3"/>
+        <w:pStyle w:val="ListParagraph"/>
         <w:numPr>
           <w:ilvl w:val="2"/>
           <w:numId w:val="1"/>
@@ -2884,6 +2783,7 @@
       <w:r>
         <w:rPr>
           <w:noProof/>
+          <w:lang w:eastAsia="en-US"/>
         </w:rPr>
         <w:drawing>
           <wp:inline distT="0" distB="0" distL="0" distR="0" wp14:anchorId="125C15CC" wp14:editId="71BCE2B0">
@@ -2964,7 +2864,7 @@
     </w:p>
     <w:p>
       <w:pPr>
-        <w:pStyle w:val="a3"/>
+        <w:pStyle w:val="ListParagraph"/>
         <w:numPr>
           <w:ilvl w:val="0"/>
           <w:numId w:val="7"/>
@@ -2992,7 +2892,7 @@
     </w:p>
     <w:p>
       <w:pPr>
-        <w:pStyle w:val="a3"/>
+        <w:pStyle w:val="ListParagraph"/>
         <w:numPr>
           <w:ilvl w:val="0"/>
           <w:numId w:val="7"/>
@@ -3026,7 +2926,7 @@
     </w:p>
     <w:p>
       <w:pPr>
-        <w:pStyle w:val="a3"/>
+        <w:pStyle w:val="ListParagraph"/>
         <w:numPr>
           <w:ilvl w:val="0"/>
           <w:numId w:val="7"/>
@@ -3140,11 +3040,9 @@
       <w:r>
         <w:t>内存中被写入错误的</w:t>
       </w:r>
-      <w:proofErr w:type="spellStart"/>
       <w:r>
         <w:t>runningURL</w:t>
       </w:r>
-      <w:proofErr w:type="spellEnd"/>
       <w:r>
         <w:rPr>
           <w:rFonts w:hint="eastAsia"/>
@@ -3181,11 +3079,9 @@
       <w:r>
         <w:t>读入了</w:t>
       </w:r>
-      <w:proofErr w:type="spellStart"/>
       <w:r>
         <w:t>runningURL</w:t>
       </w:r>
-      <w:proofErr w:type="spellEnd"/>
       <w:r>
         <w:t>错误数据，</w:t>
       </w:r>
@@ -3230,6 +3126,7 @@
       <w:r>
         <w:rPr>
           <w:noProof/>
+          <w:lang w:eastAsia="en-US"/>
         </w:rPr>
         <w:drawing>
           <wp:inline distT="0" distB="0" distL="0" distR="0" wp14:anchorId="2AE52F0A" wp14:editId="1DADF778">
@@ -3310,7 +3207,7 @@
     </w:p>
     <w:p>
       <w:pPr>
-        <w:pStyle w:val="a3"/>
+        <w:pStyle w:val="ListParagraph"/>
         <w:numPr>
           <w:ilvl w:val="2"/>
           <w:numId w:val="1"/>
@@ -3388,7 +3285,7 @@
     </w:p>
     <w:p>
       <w:pPr>
-        <w:pStyle w:val="a3"/>
+        <w:pStyle w:val="ListParagraph"/>
         <w:numPr>
           <w:ilvl w:val="0"/>
           <w:numId w:val="8"/>
@@ -3464,7 +3361,7 @@
     </w:p>
     <w:p>
       <w:pPr>
-        <w:pStyle w:val="a3"/>
+        <w:pStyle w:val="ListParagraph"/>
         <w:numPr>
           <w:ilvl w:val="0"/>
           <w:numId w:val="8"/>
@@ -3570,7 +3467,7 @@
     </w:p>
     <w:p>
       <w:pPr>
-        <w:pStyle w:val="a3"/>
+        <w:pStyle w:val="ListParagraph"/>
         <w:numPr>
           <w:ilvl w:val="0"/>
           <w:numId w:val="8"/>
@@ -3645,14 +3542,13 @@
     </w:p>
     <w:p>
       <w:pPr>
-        <w:pStyle w:val="a3"/>
+        <w:pStyle w:val="ListParagraph"/>
         <w:numPr>
           <w:ilvl w:val="2"/>
           <w:numId w:val="1"/>
         </w:numPr>
         <w:ind w:firstLineChars="0"/>
       </w:pPr>
-      <w:proofErr w:type="spellStart"/>
       <w:r>
         <w:t>Con</w:t>
       </w:r>
@@ -3665,7 +3561,6 @@
       <w:r>
         <w:t>eq</w:t>
       </w:r>
-      <w:proofErr w:type="spellEnd"/>
       <w:r>
         <w:rPr>
           <w:rFonts w:hint="eastAsia"/>
@@ -3677,7 +3572,6 @@
       <w:pPr>
         <w:ind w:firstLine="420"/>
       </w:pPr>
-      <w:proofErr w:type="spellStart"/>
       <w:r>
         <w:t>C</w:t>
       </w:r>
@@ -3693,7 +3587,6 @@
         </w:rPr>
         <w:t>eq</w:t>
       </w:r>
-      <w:proofErr w:type="spellEnd"/>
       <w:r>
         <w:t>结合静态分析与动态分析</w:t>
       </w:r>
@@ -3771,6 +3664,7 @@
       <w:r>
         <w:rPr>
           <w:noProof/>
+          <w:lang w:eastAsia="en-US"/>
         </w:rPr>
         <w:drawing>
           <wp:inline distT="0" distB="0" distL="0" distR="0" wp14:anchorId="02F41C6B" wp14:editId="2CCAAF10">
@@ -3833,14 +3727,7 @@
         <w:rPr>
           <w:sz w:val="21"/>
         </w:rPr>
-        <w:t xml:space="preserve"> </w:t>
-      </w:r>
-      <w:proofErr w:type="spellStart"/>
-      <w:r>
-        <w:rPr>
-          <w:sz w:val="21"/>
-        </w:rPr>
-        <w:t>ConS</w:t>
+        <w:t xml:space="preserve"> ConS</w:t>
       </w:r>
       <w:r>
         <w:rPr>
@@ -3848,7 +3735,6 @@
         </w:rPr>
         <w:t>eq</w:t>
       </w:r>
-      <w:proofErr w:type="spellEnd"/>
       <w:r>
         <w:rPr>
           <w:rFonts w:hint="eastAsia"/>
@@ -3859,7 +3745,7 @@
     </w:p>
     <w:p>
       <w:pPr>
-        <w:pStyle w:val="a3"/>
+        <w:pStyle w:val="ListParagraph"/>
         <w:widowControl/>
         <w:numPr>
           <w:ilvl w:val="0"/>
@@ -3868,9 +3754,6 @@
         <w:ind w:firstLineChars="0"/>
         <w:contextualSpacing/>
         <w:jc w:val="left"/>
-        <w:rPr>
-          <w:rFonts w:hint="eastAsia"/>
-        </w:rPr>
       </w:pPr>
       <w:r>
         <w:t>Error-site identifier</w:t>
@@ -3935,7 +3818,7 @@
     </w:p>
     <w:p>
       <w:pPr>
-        <w:pStyle w:val="a3"/>
+        <w:pStyle w:val="ListParagraph"/>
         <w:widowControl/>
         <w:numPr>
           <w:ilvl w:val="0"/>
@@ -3944,9 +3827,6 @@
         <w:ind w:firstLineChars="0"/>
         <w:contextualSpacing/>
         <w:jc w:val="left"/>
-        <w:rPr>
-          <w:rFonts w:hint="eastAsia"/>
-        </w:rPr>
       </w:pPr>
       <w:r>
         <w:rPr>
@@ -4017,11 +3897,9 @@
         </w:rPr>
         <w:t>对</w:t>
       </w:r>
-      <w:proofErr w:type="spellStart"/>
       <w:r>
         <w:t>runningURL</w:t>
       </w:r>
-      <w:proofErr w:type="spellEnd"/>
       <w:r>
         <w:rPr>
           <w:rFonts w:hint="eastAsia"/>
@@ -4043,7 +3921,7 @@
     </w:p>
     <w:p>
       <w:pPr>
-        <w:pStyle w:val="a3"/>
+        <w:pStyle w:val="ListParagraph"/>
         <w:widowControl/>
         <w:numPr>
           <w:ilvl w:val="0"/>
@@ -4131,7 +4009,7 @@
     </w:p>
     <w:p>
       <w:pPr>
-        <w:pStyle w:val="a3"/>
+        <w:pStyle w:val="ListParagraph"/>
         <w:widowControl/>
         <w:numPr>
           <w:ilvl w:val="0"/>
@@ -4230,7 +4108,7 @@
     </w:p>
     <w:p>
       <w:pPr>
-        <w:pStyle w:val="a3"/>
+        <w:pStyle w:val="ListParagraph"/>
         <w:numPr>
           <w:ilvl w:val="2"/>
           <w:numId w:val="1"/>
@@ -4254,14 +4132,12 @@
         </w:rPr>
         <w:t>由于</w:t>
       </w:r>
-      <w:proofErr w:type="spellStart"/>
       <w:r>
         <w:t>ConS</w:t>
       </w:r>
       <w:r>
         <w:t>eq</w:t>
       </w:r>
-      <w:proofErr w:type="spellEnd"/>
       <w:r>
         <w:rPr>
           <w:rFonts w:hint="eastAsia"/>
@@ -4306,7 +4182,7 @@
     </w:p>
     <w:p>
       <w:pPr>
-        <w:pStyle w:val="a3"/>
+        <w:pStyle w:val="ListParagraph"/>
         <w:numPr>
           <w:ilvl w:val="1"/>
           <w:numId w:val="1"/>
@@ -4381,7 +4257,7 @@
     </w:p>
     <w:p>
       <w:pPr>
-        <w:pStyle w:val="a3"/>
+        <w:pStyle w:val="ListParagraph"/>
         <w:numPr>
           <w:ilvl w:val="2"/>
           <w:numId w:val="1"/>
@@ -4705,6 +4581,7 @@
       <w:r>
         <w:rPr>
           <w:noProof/>
+          <w:lang w:eastAsia="en-US"/>
         </w:rPr>
         <w:drawing>
           <wp:inline distT="0" distB="0" distL="0" distR="0" wp14:anchorId="3956D478" wp14:editId="676757FE">
@@ -4750,7 +4627,7 @@
     </w:p>
     <w:p>
       <w:pPr>
-        <w:pStyle w:val="a3"/>
+        <w:pStyle w:val="ListParagraph"/>
         <w:numPr>
           <w:ilvl w:val="2"/>
           <w:numId w:val="1"/>
@@ -4890,6 +4767,7 @@
       <w:r>
         <w:rPr>
           <w:noProof/>
+          <w:lang w:eastAsia="en-US"/>
         </w:rPr>
         <w:drawing>
           <wp:inline distT="0" distB="0" distL="0" distR="0" wp14:anchorId="1D48655A" wp14:editId="7DC524D7">
@@ -5013,6 +4891,7 @@
         <w:rPr>
           <w:noProof/>
           <w:color w:val="FF0000"/>
+          <w:lang w:eastAsia="en-US"/>
         </w:rPr>
         <w:drawing>
           <wp:inline distT="0" distB="0" distL="0" distR="0" wp14:anchorId="59ED8761" wp14:editId="72619BAB">
@@ -5111,7 +4990,7 @@
     </w:p>
     <w:p>
       <w:pPr>
-        <w:pStyle w:val="a3"/>
+        <w:pStyle w:val="ListParagraph"/>
         <w:numPr>
           <w:ilvl w:val="2"/>
           <w:numId w:val="1"/>
@@ -5314,6 +5193,7 @@
       <w:r>
         <w:rPr>
           <w:noProof/>
+          <w:lang w:eastAsia="en-US"/>
         </w:rPr>
         <w:drawing>
           <wp:inline distT="0" distB="0" distL="0" distR="0" wp14:anchorId="7E27481E" wp14:editId="1B53A728">
@@ -5399,7 +5279,7 @@
     </w:p>
     <w:p>
       <w:pPr>
-        <w:pStyle w:val="a3"/>
+        <w:pStyle w:val="ListParagraph"/>
         <w:numPr>
           <w:ilvl w:val="2"/>
           <w:numId w:val="1"/>
@@ -5620,7 +5500,7 @@
     </w:p>
     <w:p>
       <w:pPr>
-        <w:pStyle w:val="a3"/>
+        <w:pStyle w:val="ListParagraph"/>
         <w:numPr>
           <w:ilvl w:val="1"/>
           <w:numId w:val="1"/>
@@ -5634,9 +5514,6 @@
     <w:p>
       <w:pPr>
         <w:ind w:firstLine="420"/>
-        <w:rPr>
-          <w:rFonts w:hint="eastAsia"/>
-        </w:rPr>
       </w:pPr>
       <w:r>
         <w:rPr>
@@ -5689,7 +5566,7 @@
     </w:p>
     <w:p>
       <w:pPr>
-        <w:pStyle w:val="a3"/>
+        <w:pStyle w:val="ListParagraph"/>
         <w:numPr>
           <w:ilvl w:val="2"/>
           <w:numId w:val="1"/>
@@ -5712,9 +5589,6 @@
     <w:p>
       <w:pPr>
         <w:ind w:firstLine="420"/>
-        <w:rPr>
-          <w:rFonts w:hint="eastAsia"/>
-        </w:rPr>
       </w:pPr>
       <w:r>
         <w:rPr>
@@ -5803,11 +5677,9 @@
       <w:r>
         <w:t>即使对</w:t>
       </w:r>
-      <w:proofErr w:type="spellStart"/>
       <w:r>
         <w:t>gCurrentScript</w:t>
       </w:r>
-      <w:proofErr w:type="spellEnd"/>
       <w:r>
         <w:rPr>
           <w:rFonts w:hint="eastAsia"/>
@@ -5865,6 +5737,10 @@
         <w:jc w:val="center"/>
       </w:pPr>
       <w:r>
+        <w:rPr>
+          <w:noProof/>
+          <w:lang w:eastAsia="en-US"/>
+        </w:rPr>
         <w:drawing>
           <wp:inline distT="0" distB="0" distL="0" distR="0" wp14:anchorId="63ABC281" wp14:editId="34D317BA">
             <wp:extent cx="2957195" cy="2407920"/>
@@ -5905,9 +5781,6 @@
     <w:p>
       <w:pPr>
         <w:jc w:val="center"/>
-        <w:rPr>
-          <w:rFonts w:hint="eastAsia"/>
-        </w:rPr>
       </w:pPr>
       <w:r>
         <w:rPr>
@@ -5930,7 +5803,7 @@
     </w:p>
     <w:p>
       <w:pPr>
-        <w:pStyle w:val="a3"/>
+        <w:pStyle w:val="ListParagraph"/>
         <w:numPr>
           <w:ilvl w:val="2"/>
           <w:numId w:val="1"/>
@@ -6014,6 +5887,10 @@
         <w:jc w:val="center"/>
       </w:pPr>
       <w:r>
+        <w:rPr>
+          <w:noProof/>
+          <w:lang w:eastAsia="en-US"/>
+        </w:rPr>
         <w:drawing>
           <wp:inline distT="0" distB="0" distL="0" distR="0" wp14:anchorId="22F1312D" wp14:editId="68E8440F">
             <wp:extent cx="2957195" cy="1591310"/>
@@ -6105,8 +5982,6 @@
         </w:rPr>
         <w:t>不同</w:t>
       </w:r>
-      <w:bookmarkStart w:id="0" w:name="_GoBack"/>
-      <w:bookmarkEnd w:id="0"/>
       <w:r>
         <w:rPr>
           <w:rFonts w:hint="eastAsia"/>
@@ -6182,6 +6057,10 @@
         <w:jc w:val="center"/>
       </w:pPr>
       <w:r>
+        <w:rPr>
+          <w:noProof/>
+          <w:lang w:eastAsia="en-US"/>
+        </w:rPr>
         <w:drawing>
           <wp:inline distT="0" distB="0" distL="0" distR="0" wp14:anchorId="3B824542" wp14:editId="5F1E122D">
             <wp:extent cx="2957195" cy="1659890"/>
@@ -6222,9 +6101,6 @@
     <w:p>
       <w:pPr>
         <w:jc w:val="center"/>
-        <w:rPr>
-          <w:rFonts w:hint="eastAsia"/>
-        </w:rPr>
       </w:pPr>
       <w:r>
         <w:rPr>
@@ -6247,7 +6123,7 @@
     </w:p>
     <w:p>
       <w:pPr>
-        <w:pStyle w:val="a3"/>
+        <w:pStyle w:val="ListParagraph"/>
         <w:numPr>
           <w:ilvl w:val="1"/>
           <w:numId w:val="1"/>
@@ -6326,33 +6202,27 @@
         </w:rPr>
         <w:t>虚拟机上实现的，用于数据竞争动态检测的算法，它引入了一种新的运行时错误，被称为</w:t>
       </w:r>
-      <w:proofErr w:type="spellStart"/>
       <w:r>
         <w:t>DataRaceException</w:t>
       </w:r>
-      <w:proofErr w:type="spellEnd"/>
       <w:r>
         <w:rPr>
           <w:rFonts w:hint="eastAsia"/>
         </w:rPr>
         <w:t>。每当程序中出现数据竞争的情况时，虚拟机就会抛出</w:t>
       </w:r>
-      <w:proofErr w:type="spellStart"/>
       <w:r>
         <w:t>DataRaceException</w:t>
       </w:r>
-      <w:proofErr w:type="spellEnd"/>
       <w:r>
         <w:rPr>
           <w:rFonts w:hint="eastAsia"/>
         </w:rPr>
         <w:t>的异常，可以及时处理，以免问题继续扩散。而如果在执行过程中，没有任何的</w:t>
       </w:r>
-      <w:proofErr w:type="spellStart"/>
       <w:r>
         <w:t>DataRaceException</w:t>
       </w:r>
-      <w:proofErr w:type="spellEnd"/>
       <w:r>
         <w:rPr>
           <w:rFonts w:hint="eastAsia"/>
@@ -6365,7 +6235,7 @@
     </w:p>
     <w:p>
       <w:pPr>
-        <w:pStyle w:val="a3"/>
+        <w:pStyle w:val="ListParagraph"/>
         <w:numPr>
           <w:ilvl w:val="2"/>
           <w:numId w:val="1"/>
@@ -6441,6 +6311,7 @@
           <w:kern w:val="0"/>
           <w:sz w:val="22"/>
           <w:szCs w:val="22"/>
+          <w:lang w:eastAsia="en-US"/>
         </w:rPr>
         <w:drawing>
           <wp:inline distT="0" distB="0" distL="0" distR="0" wp14:anchorId="140E7343" wp14:editId="4ABF9067">
@@ -6538,13 +6409,8 @@
         </w:rPr>
         <w:t>，都会维护一个</w:t>
       </w:r>
-      <w:proofErr w:type="spellStart"/>
-      <w:r>
-        <w:t>locks_held</w:t>
-      </w:r>
-      <w:proofErr w:type="spellEnd"/>
-      <w:r>
-        <w:t>(t)</w:t>
+      <w:r>
+        <w:t>locks_held(t)</w:t>
       </w:r>
       <w:r>
         <w:rPr>
@@ -6619,7 +6485,7 @@
     </w:p>
     <w:p>
       <w:pPr>
-        <w:pStyle w:val="a3"/>
+        <w:pStyle w:val="ListParagraph"/>
         <w:numPr>
           <w:ilvl w:val="2"/>
           <w:numId w:val="1"/>
@@ -6638,7 +6504,7 @@
     </w:p>
     <w:p>
       <w:pPr>
-        <w:pStyle w:val="a3"/>
+        <w:pStyle w:val="ListParagraph"/>
         <w:numPr>
           <w:ilvl w:val="3"/>
           <w:numId w:val="1"/>
@@ -6677,33 +6543,27 @@
         </w:rPr>
         <w:t>，分别是</w:t>
       </w:r>
-      <w:proofErr w:type="spellStart"/>
       <w:r>
         <w:t>SyncKind</w:t>
       </w:r>
-      <w:proofErr w:type="spellEnd"/>
       <w:r>
         <w:rPr>
           <w:rFonts w:hint="eastAsia"/>
         </w:rPr>
         <w:t>，</w:t>
       </w:r>
-      <w:proofErr w:type="spellStart"/>
       <w:r>
         <w:t>DataKind</w:t>
       </w:r>
-      <w:proofErr w:type="spellEnd"/>
       <w:r>
         <w:rPr>
           <w:rFonts w:hint="eastAsia"/>
         </w:rPr>
         <w:t>和</w:t>
       </w:r>
-      <w:proofErr w:type="spellStart"/>
       <w:r>
         <w:t>AllocKind</w:t>
       </w:r>
-      <w:proofErr w:type="spellEnd"/>
       <w:r>
         <w:rPr>
           <w:rFonts w:hint="eastAsia"/>
@@ -6738,6 +6598,7 @@
           <w:kern w:val="0"/>
           <w:sz w:val="22"/>
           <w:szCs w:val="22"/>
+          <w:lang w:eastAsia="en-US"/>
         </w:rPr>
         <w:drawing>
           <wp:inline distT="0" distB="0" distL="0" distR="0" wp14:anchorId="53725A32" wp14:editId="137123E0">
@@ -6862,6 +6723,7 @@
           <w:kern w:val="0"/>
           <w:sz w:val="22"/>
           <w:szCs w:val="22"/>
+          <w:lang w:eastAsia="en-US"/>
         </w:rPr>
         <w:drawing>
           <wp:inline distT="0" distB="0" distL="0" distR="0" wp14:anchorId="3EC0C9FC" wp14:editId="3A3C071A">
@@ -6969,7 +6831,7 @@
     </w:p>
     <w:p>
       <w:pPr>
-        <w:pStyle w:val="a3"/>
+        <w:pStyle w:val="ListParagraph"/>
         <w:numPr>
           <w:ilvl w:val="3"/>
           <w:numId w:val="1"/>
@@ -6991,6 +6853,7 @@
         <w:rPr>
           <w:rFonts w:hint="eastAsia"/>
           <w:noProof/>
+          <w:lang w:eastAsia="en-US"/>
         </w:rPr>
         <w:drawing>
           <wp:inline distT="0" distB="0" distL="0" distR="0" wp14:anchorId="66B8CE82" wp14:editId="101FB16A">
@@ -7142,6 +7005,7 @@
           <w:kern w:val="0"/>
           <w:sz w:val="22"/>
           <w:szCs w:val="22"/>
+          <w:lang w:eastAsia="en-US"/>
         </w:rPr>
         <w:drawing>
           <wp:inline distT="0" distB="0" distL="0" distR="0" wp14:anchorId="19F5FCD6" wp14:editId="0AD82B94">
@@ -7248,7 +7112,7 @@
     </w:p>
     <w:p>
       <w:pPr>
-        <w:pStyle w:val="a3"/>
+        <w:pStyle w:val="ListParagraph"/>
         <w:numPr>
           <w:ilvl w:val="2"/>
           <w:numId w:val="1"/>
@@ -7341,22 +7205,18 @@
         </w:rPr>
         <w:t>是实现在</w:t>
       </w:r>
-      <w:proofErr w:type="spellStart"/>
       <w:r>
         <w:t>Kaffe</w:t>
       </w:r>
-      <w:proofErr w:type="spellEnd"/>
       <w:r>
         <w:rPr>
           <w:rFonts w:hint="eastAsia"/>
         </w:rPr>
         <w:t>的运行时引擎的解释器模式下，</w:t>
       </w:r>
-      <w:proofErr w:type="spellStart"/>
       <w:r>
         <w:t>Kaffe</w:t>
       </w:r>
-      <w:proofErr w:type="spellEnd"/>
       <w:r>
         <w:rPr>
           <w:rFonts w:hint="eastAsia"/>
@@ -7467,7 +7327,7 @@
     </w:p>
     <w:p>
       <w:pPr>
-        <w:pStyle w:val="a3"/>
+        <w:pStyle w:val="ListParagraph"/>
         <w:numPr>
           <w:ilvl w:val="2"/>
           <w:numId w:val="1"/>
@@ -7572,12 +7432,18 @@
         <w:t>就可以得以支持。</w:t>
       </w:r>
     </w:p>
-    <w:p/>
-    <w:p>
-      <w:pPr>
-        <w:pStyle w:val="a3"/>
+    <w:p>
+      <w:pPr>
+        <w:rPr>
+          <w:rFonts w:hint="eastAsia"/>
+        </w:rPr>
+      </w:pPr>
+    </w:p>
+    <w:p>
+      <w:pPr>
+        <w:pStyle w:val="ListParagraph"/>
         <w:numPr>
-          <w:ilvl w:val="0"/>
+          <w:ilvl w:val="1"/>
           <w:numId w:val="1"/>
         </w:numPr>
         <w:ind w:firstLineChars="0"/>
@@ -7586,7 +7452,7 @@
         <w:rPr>
           <w:rFonts w:hint="eastAsia"/>
         </w:rPr>
-        <w:t>比较</w:t>
+        <w:t>AVIO</w:t>
       </w:r>
     </w:p>
     <w:p>
@@ -7594,158 +7460,810 @@
         <w:ind w:firstLine="420"/>
       </w:pPr>
       <w:r>
-        <w:t>Goldilock</w:t>
-      </w:r>
-      <w:r>
-        <w:rPr>
-          <w:rFonts w:hint="eastAsia"/>
-        </w:rPr>
-        <w:t>s</w:t>
-      </w:r>
-      <w:r>
-        <w:t>仅使用动态分析技术，</w:t>
-      </w:r>
-      <w:r>
-        <w:rPr>
-          <w:rFonts w:hint="eastAsia"/>
-        </w:rPr>
-        <w:t>而</w:t>
-      </w:r>
-      <w:r>
-        <w:t>MUVI</w:t>
-      </w:r>
-      <w:r>
-        <w:t>、</w:t>
-      </w:r>
-      <w:r>
-        <w:t>CFP</w:t>
-      </w:r>
-      <w:r>
+        <w:rPr>
+          <w:rFonts w:hint="eastAsia"/>
+        </w:rPr>
+        <w:t>即使对</w:t>
+      </w:r>
+      <w:r>
+        <w:rPr>
+          <w:rFonts w:hint="eastAsia"/>
+        </w:rPr>
+        <w:t>data race</w:t>
+      </w:r>
+      <w:r>
+        <w:rPr>
+          <w:rFonts w:hint="eastAsia"/>
+        </w:rPr>
+        <w:t>的检测工具已经做得很好了，但是检测</w:t>
+      </w:r>
+      <w:r>
+        <w:rPr>
+          <w:rFonts w:hint="eastAsia"/>
+        </w:rPr>
+        <w:t>concurrency bugs</w:t>
+      </w:r>
+      <w:r>
+        <w:rPr>
+          <w:rFonts w:hint="eastAsia"/>
+        </w:rPr>
+        <w:t>仍然是个难点，因为</w:t>
+      </w:r>
+      <w:r>
+        <w:rPr>
+          <w:rFonts w:hint="eastAsia"/>
+        </w:rPr>
+        <w:t>concurrency bugs</w:t>
+      </w:r>
+      <w:r>
+        <w:rPr>
+          <w:rFonts w:hint="eastAsia"/>
+        </w:rPr>
+        <w:t>有很多不同的</w:t>
+      </w:r>
+      <w:r>
+        <w:t>特点</w:t>
+      </w:r>
+      <w:r>
+        <w:rPr>
+          <w:rFonts w:hint="eastAsia"/>
+        </w:rPr>
+        <w:t>。</w:t>
+      </w:r>
+    </w:p>
+    <w:p>
+      <w:pPr>
+        <w:ind w:firstLine="420"/>
+        <w:rPr>
+          <w:rFonts w:hint="eastAsia"/>
+        </w:rPr>
+      </w:pPr>
+      <w:r>
+        <w:rPr>
+          <w:rFonts w:hint="eastAsia"/>
+        </w:rPr>
+        <w:t>[</w:t>
+      </w:r>
+      <w:r>
+        <w:t>11</w:t>
+      </w:r>
+      <w:r>
+        <w:rPr>
+          <w:rFonts w:hint="eastAsia"/>
+        </w:rPr>
+        <w:t>]</w:t>
+      </w:r>
+      <w:r>
+        <w:t>一文</w:t>
+      </w:r>
+      <w:r>
+        <w:t>对</w:t>
+      </w:r>
+      <w:r>
+        <w:rPr>
+          <w:rFonts w:hint="eastAsia"/>
+        </w:rPr>
+        <w:t>随机采集的</w:t>
+      </w:r>
+      <w:r>
+        <w:rPr>
+          <w:rFonts w:hint="eastAsia"/>
+        </w:rPr>
+        <w:t>74</w:t>
+      </w:r>
+      <w:r>
+        <w:rPr>
+          <w:rFonts w:hint="eastAsia"/>
+        </w:rPr>
+        <w:t>个非死</w:t>
+      </w:r>
+      <w:r>
+        <w:t>锁</w:t>
+      </w:r>
+      <w:r>
+        <w:rPr>
+          <w:rFonts w:hint="eastAsia"/>
+        </w:rPr>
+        <w:t>bug</w:t>
+      </w:r>
+      <w:r>
+        <w:t>进</w:t>
+      </w:r>
+      <w:r>
+        <w:rPr>
+          <w:rFonts w:hint="eastAsia"/>
+        </w:rPr>
+        <w:t>行了分析，得出了两个</w:t>
+      </w:r>
+      <w:r>
+        <w:t>结论</w:t>
+      </w:r>
+      <w:r>
+        <w:rPr>
+          <w:rFonts w:hint="eastAsia"/>
+        </w:rPr>
+        <w:t>：</w:t>
+      </w:r>
+    </w:p>
+    <w:p>
+      <w:pPr>
+        <w:pStyle w:val="ListParagraph"/>
+        <w:numPr>
+          <w:ilvl w:val="0"/>
+          <w:numId w:val="14"/>
+        </w:numPr>
+        <w:ind w:firstLineChars="0"/>
+        <w:rPr>
+          <w:rFonts w:hint="eastAsia"/>
+        </w:rPr>
+      </w:pPr>
+      <w:r>
+        <w:rPr>
+          <w:rFonts w:hint="eastAsia"/>
+        </w:rPr>
+        <w:t>51/74</w:t>
+      </w:r>
+      <w:r>
+        <w:rPr>
+          <w:rFonts w:hint="eastAsia"/>
+        </w:rPr>
+        <w:t>的</w:t>
+      </w:r>
+      <w:r>
+        <w:rPr>
+          <w:rFonts w:hint="eastAsia"/>
+        </w:rPr>
+        <w:t>bug</w:t>
+      </w:r>
+      <w:r>
+        <w:rPr>
+          <w:rFonts w:hint="eastAsia"/>
+        </w:rPr>
+        <w:t>属于</w:t>
+      </w:r>
+      <w:r>
+        <w:rPr>
+          <w:rFonts w:ascii="SimSun" w:eastAsia="SimSun" w:hAnsi="SimSun" w:cs="SimSun"/>
+        </w:rPr>
+        <w:t>违</w:t>
+      </w:r>
+      <w:r>
+        <w:rPr>
+          <w:rFonts w:hint="eastAsia"/>
+        </w:rPr>
+        <w:t>反原子性一</w:t>
+      </w:r>
+      <w:r>
+        <w:rPr>
+          <w:rFonts w:ascii="SimSun" w:eastAsia="SimSun" w:hAnsi="SimSun" w:cs="SimSun"/>
+        </w:rPr>
+        <w:t>类</w:t>
+      </w:r>
+      <w:r>
+        <w:rPr>
+          <w:rFonts w:hint="eastAsia"/>
+        </w:rPr>
+        <w:t>，一般都是由于程序</w:t>
+      </w:r>
+      <w:r>
+        <w:rPr>
+          <w:rFonts w:ascii="SimSun" w:eastAsia="SimSun" w:hAnsi="SimSun" w:cs="SimSun"/>
+        </w:rPr>
+        <w:t>员</w:t>
+      </w:r>
+      <w:r>
+        <w:rPr>
+          <w:rFonts w:hint="eastAsia"/>
+        </w:rPr>
+        <w:t>的串行</w:t>
+      </w:r>
+      <w:r>
+        <w:rPr>
+          <w:rFonts w:ascii="SimSun" w:eastAsia="SimSun" w:hAnsi="SimSun" w:cs="SimSun"/>
+        </w:rPr>
+        <w:t>编</w:t>
+      </w:r>
+      <w:r>
+        <w:rPr>
+          <w:rFonts w:hint="eastAsia"/>
+        </w:rPr>
+        <w:t>程思</w:t>
+      </w:r>
+      <w:r>
+        <w:rPr>
+          <w:rFonts w:ascii="SimSun" w:eastAsia="SimSun" w:hAnsi="SimSun" w:cs="SimSun"/>
+        </w:rPr>
+        <w:t>维导</w:t>
+      </w:r>
+      <w:r>
+        <w:rPr>
+          <w:rFonts w:hint="eastAsia"/>
+        </w:rPr>
+        <w:t>致的；</w:t>
+      </w:r>
+    </w:p>
+    <w:p>
+      <w:pPr>
+        <w:pStyle w:val="ListParagraph"/>
+        <w:numPr>
+          <w:ilvl w:val="0"/>
+          <w:numId w:val="14"/>
+        </w:numPr>
+        <w:ind w:firstLineChars="0"/>
+        <w:rPr>
+          <w:rFonts w:hint="eastAsia"/>
+        </w:rPr>
+      </w:pPr>
+      <w:r>
+        <w:rPr>
+          <w:rFonts w:hint="eastAsia"/>
+        </w:rPr>
+        <w:t>25/74</w:t>
+      </w:r>
+      <w:r>
+        <w:rPr>
+          <w:rFonts w:hint="eastAsia"/>
+        </w:rPr>
+        <w:t>的</w:t>
+      </w:r>
+      <w:r>
+        <w:rPr>
+          <w:rFonts w:hint="eastAsia"/>
+        </w:rPr>
+        <w:t>bug</w:t>
+      </w:r>
+      <w:r>
+        <w:rPr>
+          <w:rFonts w:hint="eastAsia"/>
+        </w:rPr>
+        <w:t>都涉及到了两个及以上</w:t>
+      </w:r>
+      <w:r>
+        <w:rPr>
+          <w:rFonts w:ascii="SimSun" w:eastAsia="SimSun" w:hAnsi="SimSun" w:cs="SimSun"/>
+        </w:rPr>
+        <w:t>语义</w:t>
+      </w:r>
+      <w:r>
+        <w:rPr>
+          <w:rFonts w:hint="eastAsia"/>
+        </w:rPr>
+        <w:t>上相关的</w:t>
+      </w:r>
+      <w:r>
+        <w:rPr>
+          <w:rFonts w:ascii="SimSun" w:eastAsia="SimSun" w:hAnsi="SimSun" w:cs="SimSun"/>
+        </w:rPr>
+        <w:t>变</w:t>
+      </w:r>
+      <w:r>
+        <w:rPr>
+          <w:rFonts w:hint="eastAsia"/>
+        </w:rPr>
+        <w:t>量。</w:t>
+      </w:r>
+    </w:p>
+    <w:p>
+      <w:pPr>
+        <w:ind w:firstLine="420"/>
+      </w:pPr>
+      <w:r>
+        <w:rPr>
+          <w:rFonts w:hint="eastAsia"/>
+        </w:rPr>
+        <w:t>因此，原子性</w:t>
+      </w:r>
+      <w:r>
+        <w:t>问题</w:t>
+      </w:r>
+      <w:r>
+        <w:rPr>
+          <w:rFonts w:hint="eastAsia"/>
+        </w:rPr>
         <w:t>和</w:t>
       </w:r>
-      <w:proofErr w:type="spellStart"/>
-      <w:r>
-        <w:t>ConSeq</w:t>
-      </w:r>
-      <w:proofErr w:type="spellEnd"/>
-      <w:r>
-        <w:rPr>
-          <w:rFonts w:hint="eastAsia"/>
-        </w:rPr>
-        <w:t>系统</w:t>
-      </w:r>
-      <w:r>
-        <w:t>将静态分析和动态分析技术相结合，体现了</w:t>
-      </w:r>
-      <w:r>
-        <w:t>Hy</w:t>
-      </w:r>
-      <w:r>
-        <w:t>b</w:t>
-      </w:r>
-      <w:r>
-        <w:t>rid</w:t>
-      </w:r>
-      <w:r>
-        <w:rPr>
-          <w:rFonts w:hint="eastAsia"/>
-        </w:rPr>
-        <w:t>原则</w:t>
-      </w:r>
-      <w:r>
+      <w:r>
+        <w:t>语义</w:t>
+      </w:r>
+      <w:r>
+        <w:rPr>
+          <w:rFonts w:hint="eastAsia"/>
+        </w:rPr>
+        <w:t>相关</w:t>
+      </w:r>
+      <w:r>
+        <w:t>变</w:t>
+      </w:r>
+      <w:r>
+        <w:rPr>
+          <w:rFonts w:hint="eastAsia"/>
+        </w:rPr>
+        <w:t>量</w:t>
+      </w:r>
+      <w:r>
+        <w:t>问题</w:t>
+      </w:r>
+      <w:r>
+        <w:rPr>
+          <w:rFonts w:hint="eastAsia"/>
+        </w:rPr>
+        <w:t>将是两大重点关注的</w:t>
+      </w:r>
+      <w:r>
+        <w:t>问题</w:t>
+      </w:r>
+      <w:r>
+        <w:rPr>
+          <w:rFonts w:hint="eastAsia"/>
+        </w:rPr>
         <w:t>。</w:t>
       </w:r>
+      <w:r>
+        <w:t>AVIO</w:t>
+      </w:r>
+      <w:r>
+        <w:rPr>
+          <w:rFonts w:hint="eastAsia"/>
+        </w:rPr>
+        <w:t>一文主要</w:t>
+      </w:r>
+      <w:r>
+        <w:t>解决</w:t>
+      </w:r>
+      <w:r>
+        <w:rPr>
+          <w:rFonts w:hint="eastAsia"/>
+        </w:rPr>
+        <w:t>前者</w:t>
+      </w:r>
+      <w:r>
+        <w:t>。</w:t>
+      </w:r>
+    </w:p>
+    <w:p>
+      <w:pPr>
+        <w:pStyle w:val="ListParagraph"/>
+        <w:numPr>
+          <w:ilvl w:val="2"/>
+          <w:numId w:val="1"/>
+        </w:numPr>
+        <w:ind w:firstLineChars="0"/>
+        <w:rPr>
+          <w:rFonts w:hint="eastAsia"/>
+        </w:rPr>
+      </w:pPr>
+      <w:r>
+        <w:rPr>
+          <w:rFonts w:hint="eastAsia"/>
+        </w:rPr>
+        <w:t>程序员</w:t>
+      </w:r>
+      <w:r>
+        <w:t>的原子性思维</w:t>
+      </w:r>
     </w:p>
     <w:p>
       <w:pPr>
         <w:ind w:firstLine="420"/>
-      </w:pPr>
-      <w:r>
-        <w:t>CFP</w:t>
-      </w:r>
-      <w:r>
-        <w:rPr>
-          <w:rFonts w:hint="eastAsia"/>
-        </w:rPr>
-        <w:t>系统</w:t>
-      </w:r>
-      <w:r>
-        <w:t>在选择输入的过程中，</w:t>
-      </w:r>
-      <w:r>
-        <w:rPr>
-          <w:rFonts w:hint="eastAsia"/>
-        </w:rPr>
-        <w:t>并</w:t>
-      </w:r>
-      <w:r>
-        <w:t>没有选</w:t>
-      </w:r>
-      <w:r>
-        <w:rPr>
-          <w:rFonts w:hint="eastAsia"/>
-        </w:rPr>
-        <w:t>取</w:t>
-      </w:r>
-      <w:r>
-        <w:t>最优解，</w:t>
-      </w:r>
-      <w:r>
-        <w:rPr>
-          <w:rFonts w:hint="eastAsia"/>
-        </w:rPr>
-        <w:t>而是</w:t>
-      </w:r>
-      <w:r>
-        <w:t>使用贪心算法得到近似最优解</w:t>
-      </w:r>
-      <w:r>
+        <w:rPr>
+          <w:rFonts w:hint="eastAsia"/>
+        </w:rPr>
+      </w:pPr>
+      <w:r>
+        <w:rPr>
+          <w:rFonts w:hint="eastAsia"/>
+        </w:rPr>
+        <w:t>AI invariants</w:t>
+      </w:r>
+      <w:r>
+        <w:rPr>
+          <w:rFonts w:hint="eastAsia"/>
+        </w:rPr>
+        <w:t>，</w:t>
+      </w:r>
+      <w:r>
+        <w:rPr>
+          <w:rFonts w:hint="eastAsia"/>
+        </w:rPr>
+        <w:t>交错访问不变性。如果一条指令（</w:t>
+      </w:r>
+      <w:r>
+        <w:rPr>
+          <w:rFonts w:hint="eastAsia"/>
+        </w:rPr>
+        <w:t>invariant</w:t>
+      </w:r>
+      <w:r>
+        <w:rPr>
+          <w:rFonts w:hint="eastAsia"/>
+        </w:rPr>
+        <w:t>指令）与之前的一条指令（</w:t>
+      </w:r>
+      <w:r>
+        <w:rPr>
+          <w:rFonts w:hint="eastAsia"/>
+        </w:rPr>
+        <w:t>preceding</w:t>
+      </w:r>
+      <w:r>
+        <w:rPr>
+          <w:rFonts w:hint="eastAsia"/>
+        </w:rPr>
+        <w:t>指令）访问的是相同内存并且具有原子性，那这条指令就具有</w:t>
+      </w:r>
+      <w:r>
+        <w:rPr>
+          <w:rFonts w:hint="eastAsia"/>
+        </w:rPr>
+        <w:t>AI invariants</w:t>
+      </w:r>
+      <w:r>
+        <w:rPr>
+          <w:rFonts w:hint="eastAsia"/>
+        </w:rPr>
         <w:t>。</w:t>
       </w:r>
-      <w:r>
-        <w:t>它</w:t>
-      </w:r>
-      <w:r>
-        <w:t>牺牲结果的准确性来</w:t>
-      </w:r>
-      <w:r>
-        <w:rPr>
-          <w:rFonts w:hint="eastAsia"/>
-        </w:rPr>
-        <w:t>简化</w:t>
-      </w:r>
-      <w:r>
-        <w:t>复杂的</w:t>
-      </w:r>
-      <w:r>
-        <w:t>NP</w:t>
-      </w:r>
-      <w:r>
-        <w:rPr>
-          <w:rFonts w:hint="eastAsia"/>
-        </w:rPr>
-        <w:t>问题</w:t>
-      </w:r>
-      <w:r>
+    </w:p>
+    <w:p>
+      <w:pPr>
+        <w:ind w:firstLine="420"/>
+        <w:rPr>
+          <w:rFonts w:hint="eastAsia"/>
+        </w:rPr>
+      </w:pPr>
+      <w:r>
+        <w:t>对于不同的程序员来说，</w:t>
+      </w:r>
+      <w:r>
+        <w:rPr>
+          <w:rFonts w:hint="eastAsia"/>
+        </w:rPr>
+        <w:t>对于</w:t>
+      </w:r>
+      <w:r>
+        <w:t>原子性的考虑是不一样的。</w:t>
+      </w:r>
+      <w:r>
+        <w:rPr>
+          <w:rFonts w:hint="eastAsia"/>
+        </w:rPr>
+        <w:t>同时</w:t>
+      </w:r>
+      <w:r>
+        <w:t>，</w:t>
+      </w:r>
+      <w:r>
+        <w:rPr>
+          <w:rFonts w:hint="eastAsia"/>
+        </w:rPr>
+        <w:t>想让程序员提供哪些变量</w:t>
+      </w:r>
+      <w:r>
+        <w:rPr>
+          <w:rFonts w:hint="eastAsia"/>
+        </w:rPr>
+        <w:t>可能被</w:t>
+      </w:r>
+      <w:r>
+        <w:t>线程之间的</w:t>
+      </w:r>
+      <w:r>
+        <w:rPr>
+          <w:rFonts w:hint="eastAsia"/>
+        </w:rPr>
+        <w:t>交叉存取</w:t>
+      </w:r>
+      <w:r>
+        <w:rPr>
+          <w:rFonts w:hint="eastAsia"/>
+        </w:rPr>
+        <w:t>所影响是有难度的，因为他们通常考虑得不够充分，会有各种疏忽遗漏。所以最好的方法就是通过不断地执行程序来学习程序的行为。</w:t>
+      </w:r>
+    </w:p>
+    <w:p>
+      <w:pPr>
+        <w:ind w:firstLine="420"/>
+        <w:rPr>
+          <w:rFonts w:hint="eastAsia"/>
+        </w:rPr>
+      </w:pPr>
+      <w:r>
+        <w:rPr>
+          <w:rFonts w:hint="eastAsia"/>
+        </w:rPr>
+        <w:t>由于</w:t>
+      </w:r>
+      <w:r>
+        <w:rPr>
+          <w:rFonts w:hint="eastAsia"/>
+        </w:rPr>
+        <w:t>concurrency bugs</w:t>
+      </w:r>
+      <w:r>
+        <w:rPr>
+          <w:rFonts w:hint="eastAsia"/>
+        </w:rPr>
+        <w:t>的两个特点，使得</w:t>
+      </w:r>
+      <w:r>
+        <w:rPr>
+          <w:rFonts w:hint="eastAsia"/>
+        </w:rPr>
+        <w:t>AVIO</w:t>
+      </w:r>
+      <w:r>
+        <w:rPr>
+          <w:rFonts w:hint="eastAsia"/>
+        </w:rPr>
+        <w:t>中的</w:t>
+      </w:r>
+      <w:r>
+        <w:t>学习过程</w:t>
+      </w:r>
+      <w:r>
+        <w:rPr>
+          <w:rFonts w:hint="eastAsia"/>
+        </w:rPr>
+        <w:t>并不难：</w:t>
+      </w:r>
+    </w:p>
+    <w:p>
+      <w:pPr>
+        <w:pStyle w:val="ListParagraph"/>
+        <w:numPr>
+          <w:ilvl w:val="0"/>
+          <w:numId w:val="18"/>
+        </w:numPr>
+        <w:ind w:firstLineChars="0"/>
+        <w:rPr>
+          <w:rFonts w:hint="eastAsia"/>
+        </w:rPr>
+      </w:pPr>
+      <w:r>
+        <w:rPr>
+          <w:rFonts w:hint="eastAsia"/>
+        </w:rPr>
+        <w:t>正确的执行结果可以通过少数的尝试被确定，因为</w:t>
+      </w:r>
+      <w:r>
+        <w:rPr>
+          <w:rFonts w:hint="eastAsia"/>
+        </w:rPr>
+        <w:t>concurrency bugs</w:t>
+      </w:r>
+      <w:r>
+        <w:rPr>
+          <w:rFonts w:hint="eastAsia"/>
+        </w:rPr>
+        <w:t>出现的次数并不多；</w:t>
+      </w:r>
+    </w:p>
+    <w:p>
+      <w:pPr>
+        <w:pStyle w:val="ListParagraph"/>
+        <w:numPr>
+          <w:ilvl w:val="0"/>
+          <w:numId w:val="18"/>
+        </w:numPr>
+        <w:ind w:firstLineChars="0"/>
+        <w:rPr>
+          <w:rFonts w:hint="eastAsia"/>
+        </w:rPr>
+      </w:pPr>
+      <w:r>
+        <w:rPr>
+          <w:rFonts w:hint="eastAsia"/>
+        </w:rPr>
+        <w:t>充分性问题很容易解决，因为对于有很多</w:t>
+      </w:r>
+      <w:r>
+        <w:t>交叉存取</w:t>
+      </w:r>
+      <w:r>
+        <w:rPr>
+          <w:rFonts w:hint="eastAsia"/>
+        </w:rPr>
+        <w:t>的程序，每一次执行都可能</w:t>
+      </w:r>
+      <w:r>
+        <w:rPr>
+          <w:rFonts w:hint="eastAsia"/>
+        </w:rPr>
+        <w:t>得到不同的执行路径。</w:t>
+      </w:r>
+    </w:p>
+    <w:p>
+      <w:pPr>
+        <w:ind w:firstLine="420"/>
+      </w:pPr>
+      <w:r>
+        <w:rPr>
+          <w:rFonts w:hint="eastAsia"/>
+        </w:rPr>
+        <w:t>所以对于</w:t>
+      </w:r>
+      <w:r>
+        <w:rPr>
+          <w:rFonts w:hint="eastAsia"/>
+        </w:rPr>
+        <w:t>AVIO</w:t>
+      </w:r>
+      <w:r>
+        <w:rPr>
+          <w:rFonts w:hint="eastAsia"/>
+        </w:rPr>
+        <w:t>来说，</w:t>
+      </w:r>
+      <w:r>
+        <w:rPr>
+          <w:rFonts w:hint="eastAsia"/>
+        </w:rPr>
+        <w:t>concurrency bug</w:t>
+      </w:r>
+      <w:r>
+        <w:rPr>
+          <w:rFonts w:hint="eastAsia"/>
+        </w:rPr>
+        <w:t>的不确定性提供了独特的优势：用可以触发</w:t>
+      </w:r>
+      <w:r>
+        <w:rPr>
+          <w:rFonts w:hint="eastAsia"/>
+        </w:rPr>
+        <w:t>bug</w:t>
+      </w:r>
+      <w:r>
+        <w:rPr>
+          <w:rFonts w:hint="eastAsia"/>
+        </w:rPr>
+        <w:t>的输入执行程序若干次，会得到高质量的训练</w:t>
+      </w:r>
+      <w:r>
+        <w:t>结果</w:t>
+      </w:r>
+      <w:r>
+        <w:rPr>
+          <w:rFonts w:hint="eastAsia"/>
+        </w:rPr>
         <w:t>。</w:t>
       </w:r>
-      <w:r>
-        <w:rPr>
-          <w:rFonts w:hint="eastAsia"/>
-        </w:rPr>
-        <w:t>这</w:t>
-      </w:r>
-      <w:r>
-        <w:t>体现了</w:t>
-      </w:r>
-      <w:r>
-        <w:t>KISS(Keep It Simple and Stupid)</w:t>
-      </w:r>
-      <w:r>
-        <w:rPr>
-          <w:rFonts w:hint="eastAsia"/>
-        </w:rPr>
-        <w:t>原则</w:t>
+    </w:p>
+    <w:p>
+      <w:pPr>
+        <w:pStyle w:val="ListParagraph"/>
+        <w:numPr>
+          <w:ilvl w:val="2"/>
+          <w:numId w:val="1"/>
+        </w:numPr>
+        <w:ind w:firstLineChars="0"/>
+        <w:rPr>
+          <w:rFonts w:hint="eastAsia"/>
+        </w:rPr>
+      </w:pPr>
+      <w:r>
+        <w:rPr>
+          <w:rFonts w:hint="eastAsia"/>
+        </w:rPr>
+        <w:t>AVIO</w:t>
+      </w:r>
+      <w:r>
+        <w:rPr>
+          <w:rFonts w:hint="eastAsia"/>
+        </w:rPr>
+        <w:t>的算法</w:t>
+      </w:r>
+    </w:p>
+    <w:p>
+      <w:pPr>
+        <w:ind w:firstLine="420"/>
+      </w:pPr>
+      <w:r>
+        <w:rPr>
+          <w:rFonts w:hint="eastAsia"/>
+        </w:rPr>
+        <w:t>检测算法：通过对程序的分析，遵循状态机</w:t>
+      </w:r>
+      <w:r>
+        <w:t>，</w:t>
+      </w:r>
+      <w:r>
+        <w:rPr>
+          <w:rFonts w:hint="eastAsia"/>
+        </w:rPr>
+        <w:t>如</w:t>
+      </w:r>
+      <w:r>
+        <w:t>图</w:t>
+      </w:r>
+      <w:r>
+        <w:rPr>
+          <w:rFonts w:hint="eastAsia"/>
+        </w:rPr>
+        <w:t>3-6.1</w:t>
+      </w:r>
+      <w:r>
+        <w:rPr>
+          <w:rFonts w:hint="eastAsia"/>
+        </w:rPr>
+        <w:t>，可以检测出违反</w:t>
+      </w:r>
+      <w:r>
+        <w:rPr>
+          <w:rFonts w:hint="eastAsia"/>
+        </w:rPr>
+        <w:t>AI invariants</w:t>
+      </w:r>
+      <w:r>
+        <w:rPr>
+          <w:rFonts w:hint="eastAsia"/>
+        </w:rPr>
+        <w:t>的部分；</w:t>
+      </w:r>
+      <w:r>
+        <w:rPr>
+          <w:rFonts w:hint="eastAsia"/>
+        </w:rPr>
+        <w:t>图</w:t>
+      </w:r>
+      <w:r>
+        <w:t>3-6.1</w:t>
+      </w:r>
+      <w:r>
+        <w:rPr>
+          <w:rFonts w:hint="eastAsia"/>
+        </w:rPr>
+        <w:t>的</w:t>
+      </w:r>
+      <w:r>
+        <w:t>路径</w:t>
+      </w:r>
+      <w:r>
+        <w:rPr>
+          <w:rFonts w:hint="eastAsia"/>
+        </w:rPr>
+        <w:t>图是根据</w:t>
+      </w:r>
+      <w:r>
+        <w:t>表</w:t>
+      </w:r>
+      <w:r>
+        <w:t>3</w:t>
+      </w:r>
+      <w:r>
+        <w:t>.6-1</w:t>
+      </w:r>
+      <w:r>
+        <w:rPr>
+          <w:rFonts w:hint="eastAsia"/>
+        </w:rPr>
+        <w:t>中分析出来的对于其他线程的</w:t>
+      </w:r>
+      <w:r>
+        <w:t>交叉存取</w:t>
+      </w:r>
+      <w:r>
+        <w:rPr>
+          <w:rFonts w:hint="eastAsia"/>
+        </w:rPr>
+        <w:t>、本线程的当前指令、前一条指令的所有可能执行结果画出来的，并且统计了哪些</w:t>
+      </w:r>
+      <w:r>
+        <w:t>交叉存取</w:t>
+      </w:r>
+      <w:r>
+        <w:rPr>
+          <w:rFonts w:hint="eastAsia"/>
+        </w:rPr>
+        <w:t>就算调换了执行顺序也不会有问题，哪些调换执行顺序后</w:t>
+      </w:r>
+      <w:r>
+        <w:t>可能</w:t>
+      </w:r>
+      <w:r>
+        <w:rPr>
+          <w:rFonts w:hint="eastAsia"/>
+        </w:rPr>
+        <w:t>会出问题</w:t>
       </w:r>
       <w:r>
         <w:t>。</w:t>
@@ -7753,143 +8271,15 @@
     </w:p>
     <w:p>
       <w:pPr>
-        <w:ind w:firstLine="420"/>
-      </w:pPr>
-      <w:r>
-        <w:t>每</w:t>
-      </w:r>
-      <w:r>
-        <w:rPr>
-          <w:rFonts w:hint="eastAsia"/>
-        </w:rPr>
-        <w:t>个</w:t>
-      </w:r>
-      <w:r>
-        <w:t>系统试图解决某一类或某几类的</w:t>
-      </w:r>
-      <w:r>
-        <w:t>Concurrency bug</w:t>
-      </w:r>
-      <w:r>
-        <w:t>，</w:t>
-      </w:r>
-      <w:r>
-        <w:rPr>
-          <w:rFonts w:hint="eastAsia"/>
-        </w:rPr>
-        <w:t>而</w:t>
-      </w:r>
-      <w:r>
-        <w:t>不是一次性解决所有的问题。</w:t>
-      </w:r>
-      <w:r>
-        <w:rPr>
-          <w:rFonts w:hint="eastAsia"/>
-        </w:rPr>
-        <w:t>这</w:t>
-      </w:r>
-      <w:r>
-        <w:t>体现了</w:t>
-      </w:r>
-      <w:r>
-        <w:t>避免过度通用</w:t>
-      </w:r>
-      <w:r>
-        <w:t>(Avoid Excessive generality)</w:t>
-      </w:r>
-      <w:r>
-        <w:t>原则。</w:t>
-      </w:r>
-      <w:r>
-        <w:t>表</w:t>
-      </w:r>
-      <w:r>
-        <w:t>4-1</w:t>
-      </w:r>
-      <w:r>
-        <w:rPr>
-          <w:rFonts w:hint="eastAsia"/>
-        </w:rPr>
-        <w:t>总结</w:t>
-      </w:r>
-      <w:r>
-        <w:t>了不同系统</w:t>
-      </w:r>
-      <w:r>
-        <w:rPr>
-          <w:rFonts w:hint="eastAsia"/>
-        </w:rPr>
-        <w:t>检测</w:t>
-      </w:r>
-      <w:r>
-        <w:t>的</w:t>
-      </w:r>
-      <w:r>
-        <w:t xml:space="preserve">concurrency bug </w:t>
-      </w:r>
-      <w:r>
-        <w:rPr>
-          <w:rFonts w:hint="eastAsia"/>
-        </w:rPr>
-        <w:t>种类</w:t>
-      </w:r>
-      <w:r>
-        <w:t>。</w:t>
-      </w:r>
-    </w:p>
-    <w:p>
-      <w:pPr>
-        <w:jc w:val="center"/>
-        <w:rPr>
-          <w:sz w:val="21"/>
-        </w:rPr>
-      </w:pPr>
-      <w:r>
-        <w:rPr>
-          <w:rFonts w:hint="eastAsia"/>
-          <w:sz w:val="21"/>
-        </w:rPr>
-        <w:t>表</w:t>
-      </w:r>
-      <w:r>
-        <w:rPr>
-          <w:sz w:val="21"/>
-        </w:rPr>
-        <w:t>4-1</w:t>
-      </w:r>
-      <w:r>
-        <w:rPr>
-          <w:sz w:val="21"/>
-        </w:rPr>
-        <w:t>检测</w:t>
-      </w:r>
-      <w:r>
-        <w:rPr>
-          <w:sz w:val="21"/>
-        </w:rPr>
-        <w:t>Bug</w:t>
-      </w:r>
-      <w:r>
-        <w:rPr>
-          <w:rFonts w:hint="eastAsia"/>
-          <w:sz w:val="21"/>
-        </w:rPr>
-        <w:t>种类</w:t>
-      </w:r>
-    </w:p>
-    <w:p>
-      <w:pPr>
-        <w:jc w:val="center"/>
-      </w:pPr>
-      <w:r>
-        <w:rPr>
-          <w:noProof/>
-        </w:rPr>
+        <w:keepNext/>
+        <w:jc w:val="left"/>
+      </w:pPr>
+      <w:r>
         <w:drawing>
-          <wp:inline distT="0" distB="0" distL="0" distR="0" wp14:anchorId="1B38AD36" wp14:editId="50D67771">
-            <wp:extent cx="2957195" cy="938530"/>
-            <wp:effectExtent l="0" t="0" r="0" b="1270"/>
-            <wp:docPr id="16" name="图片 16"/>
+          <wp:inline distT="0" distB="0" distL="0" distR="0" wp14:anchorId="25CFA3D8" wp14:editId="4020433A">
+            <wp:extent cx="2925368" cy="1882613"/>
+            <wp:effectExtent l="0" t="0" r="0" b="0"/>
+            <wp:docPr id="19" name="Picture 19"/>
             <wp:cNvGraphicFramePr>
               <a:graphicFrameLocks xmlns:a="http://schemas.openxmlformats.org/drawingml/2006/main" noChangeAspect="1"/>
             </wp:cNvGraphicFramePr>
@@ -7909,6 +8299,1069 @@
                   <pic:spPr>
                     <a:xfrm>
                       <a:off x="0" y="0"/>
+                      <a:ext cx="2941108" cy="1892743"/>
+                    </a:xfrm>
+                    <a:prstGeom prst="rect">
+                      <a:avLst/>
+                    </a:prstGeom>
+                  </pic:spPr>
+                </pic:pic>
+              </a:graphicData>
+            </a:graphic>
+          </wp:inline>
+        </w:drawing>
+      </w:r>
+    </w:p>
+    <w:p>
+      <w:pPr>
+        <w:pStyle w:val="Caption"/>
+        <w:jc w:val="center"/>
+        <w:rPr>
+          <w:rFonts w:hint="eastAsia"/>
+          <w:i w:val="0"/>
+          <w:color w:val="000000" w:themeColor="text1"/>
+          <w:sz w:val="21"/>
+          <w:szCs w:val="21"/>
+        </w:rPr>
+      </w:pPr>
+      <w:r>
+        <w:rPr>
+          <w:rFonts w:hint="eastAsia"/>
+          <w:i w:val="0"/>
+          <w:color w:val="000000" w:themeColor="text1"/>
+          <w:sz w:val="21"/>
+          <w:szCs w:val="21"/>
+        </w:rPr>
+        <w:t>图</w:t>
+      </w:r>
+      <w:r>
+        <w:rPr>
+          <w:rFonts w:hint="eastAsia"/>
+          <w:i w:val="0"/>
+          <w:color w:val="000000" w:themeColor="text1"/>
+          <w:sz w:val="21"/>
+          <w:szCs w:val="21"/>
+        </w:rPr>
+        <w:t xml:space="preserve"> </w:t>
+      </w:r>
+      <w:r>
+        <w:rPr>
+          <w:i w:val="0"/>
+          <w:color w:val="000000" w:themeColor="text1"/>
+          <w:sz w:val="21"/>
+          <w:szCs w:val="21"/>
+        </w:rPr>
+        <w:t>3.6-1 AVIO</w:t>
+      </w:r>
+      <w:r>
+        <w:rPr>
+          <w:rFonts w:hint="eastAsia"/>
+          <w:i w:val="0"/>
+          <w:color w:val="000000" w:themeColor="text1"/>
+          <w:sz w:val="21"/>
+          <w:szCs w:val="21"/>
+        </w:rPr>
+        <w:t>程序</w:t>
+      </w:r>
+      <w:r>
+        <w:rPr>
+          <w:i w:val="0"/>
+          <w:color w:val="000000" w:themeColor="text1"/>
+          <w:sz w:val="21"/>
+          <w:szCs w:val="21"/>
+        </w:rPr>
+        <w:t>分析</w:t>
+      </w:r>
+      <w:r>
+        <w:rPr>
+          <w:i w:val="0"/>
+          <w:color w:val="000000" w:themeColor="text1"/>
+          <w:sz w:val="21"/>
+          <w:szCs w:val="21"/>
+        </w:rPr>
+        <w:t>状态机</w:t>
+      </w:r>
+    </w:p>
+    <w:p>
+      <w:pPr>
+        <w:keepNext/>
+        <w:ind w:firstLine="420"/>
+      </w:pPr>
+      <w:r>
+        <w:rPr>
+          <w:rFonts w:hint="eastAsia"/>
+        </w:rPr>
+        <w:t>推断算法：</w:t>
+      </w:r>
+      <w:r>
+        <w:rPr>
+          <w:rFonts w:hint="eastAsia"/>
+        </w:rPr>
+        <w:t>AVIO-IE</w:t>
+      </w:r>
+      <w:r>
+        <w:rPr>
+          <w:rFonts w:hint="eastAsia"/>
+        </w:rPr>
+        <w:t>通过若干次运行，抓取出一些</w:t>
+      </w:r>
+      <w:r>
+        <w:rPr>
+          <w:rFonts w:hint="eastAsia"/>
+        </w:rPr>
+        <w:t>AI invariants</w:t>
+      </w:r>
+      <w:r>
+        <w:rPr>
+          <w:rFonts w:hint="eastAsia"/>
+        </w:rPr>
+        <w:t>。把这些初始化为一个</w:t>
+      </w:r>
+      <w:r>
+        <w:rPr>
+          <w:rFonts w:hint="eastAsia"/>
+        </w:rPr>
+        <w:t>AI</w:t>
+      </w:r>
+      <w:r>
+        <w:rPr>
+          <w:rFonts w:hint="eastAsia"/>
+        </w:rPr>
+        <w:t>集，包含所有的全局内存访问部分。再运行程序，如果</w:t>
+      </w:r>
+      <w:r>
+        <w:rPr>
+          <w:rFonts w:hint="eastAsia"/>
+        </w:rPr>
+        <w:t>AVIO</w:t>
+      </w:r>
+      <w:r>
+        <w:rPr>
+          <w:rFonts w:hint="eastAsia"/>
+        </w:rPr>
+        <w:t>报出了有</w:t>
+      </w:r>
+      <w:r>
+        <w:rPr>
+          <w:rFonts w:hint="eastAsia"/>
+        </w:rPr>
+        <w:t>violation</w:t>
+      </w:r>
+      <w:r>
+        <w:rPr>
+          <w:rFonts w:hint="eastAsia"/>
+        </w:rPr>
+        <w:t>的指令</w:t>
+      </w:r>
+      <w:r>
+        <w:rPr>
+          <w:rFonts w:hint="eastAsia"/>
+        </w:rPr>
+        <w:t>i</w:t>
+      </w:r>
+      <w:r>
+        <w:rPr>
+          <w:rFonts w:hint="eastAsia"/>
+        </w:rPr>
+        <w:t>，那么</w:t>
+      </w:r>
+      <w:r>
+        <w:rPr>
+          <w:rFonts w:hint="eastAsia"/>
+        </w:rPr>
+        <w:t>i</w:t>
+      </w:r>
+      <w:r>
+        <w:rPr>
+          <w:rFonts w:hint="eastAsia"/>
+        </w:rPr>
+        <w:t>就会从</w:t>
+      </w:r>
+      <w:r>
+        <w:rPr>
+          <w:rFonts w:hint="eastAsia"/>
+        </w:rPr>
+        <w:t>AI</w:t>
+      </w:r>
+      <w:r>
+        <w:rPr>
+          <w:rFonts w:hint="eastAsia"/>
+        </w:rPr>
+        <w:t>集中移除。这样循环往复直到</w:t>
+      </w:r>
+      <w:r>
+        <w:rPr>
+          <w:rFonts w:hint="eastAsia"/>
+        </w:rPr>
+        <w:t>AI</w:t>
+      </w:r>
+      <w:r>
+        <w:rPr>
+          <w:rFonts w:hint="eastAsia"/>
+        </w:rPr>
+        <w:t>集不再变化。</w:t>
+      </w:r>
+    </w:p>
+    <w:p>
+      <w:pPr>
+        <w:keepNext/>
+        <w:ind w:firstLine="420"/>
+        <w:jc w:val="center"/>
+        <w:rPr>
+          <w:rFonts w:hint="eastAsia"/>
+        </w:rPr>
+      </w:pPr>
+      <w:r>
+        <w:rPr>
+          <w:rFonts w:eastAsia="宋体" w:hint="eastAsia"/>
+          <w:iCs/>
+          <w:color w:val="000000" w:themeColor="text1"/>
+          <w:kern w:val="0"/>
+          <w:sz w:val="21"/>
+          <w:szCs w:val="21"/>
+        </w:rPr>
+        <w:t>表</w:t>
+      </w:r>
+      <w:r>
+        <w:rPr>
+          <w:rFonts w:eastAsia="宋体"/>
+          <w:iCs/>
+          <w:color w:val="000000" w:themeColor="text1"/>
+          <w:kern w:val="0"/>
+          <w:sz w:val="21"/>
+          <w:szCs w:val="21"/>
+        </w:rPr>
+        <w:t>3.6</w:t>
+      </w:r>
+      <w:r>
+        <w:rPr>
+          <w:rFonts w:eastAsia="宋体"/>
+          <w:iCs/>
+          <w:color w:val="000000" w:themeColor="text1"/>
+          <w:kern w:val="0"/>
+          <w:sz w:val="21"/>
+          <w:szCs w:val="21"/>
+        </w:rPr>
+        <w:t xml:space="preserve">-1 </w:t>
+      </w:r>
+      <w:r>
+        <w:rPr>
+          <w:rFonts w:eastAsia="宋体"/>
+          <w:iCs/>
+          <w:color w:val="000000" w:themeColor="text1"/>
+          <w:kern w:val="0"/>
+          <w:sz w:val="21"/>
+          <w:szCs w:val="21"/>
+        </w:rPr>
+        <w:t>对同一变量的交叉存储的八</w:t>
+      </w:r>
+      <w:r>
+        <w:rPr>
+          <w:rFonts w:eastAsia="宋体" w:hint="eastAsia"/>
+          <w:iCs/>
+          <w:color w:val="000000" w:themeColor="text1"/>
+          <w:kern w:val="0"/>
+          <w:sz w:val="21"/>
+          <w:szCs w:val="21"/>
+        </w:rPr>
+        <w:t>种</w:t>
+      </w:r>
+      <w:r>
+        <w:rPr>
+          <w:rFonts w:eastAsia="宋体"/>
+          <w:iCs/>
+          <w:color w:val="000000" w:themeColor="text1"/>
+          <w:kern w:val="0"/>
+          <w:sz w:val="21"/>
+          <w:szCs w:val="21"/>
+        </w:rPr>
+        <w:t>情况</w:t>
+      </w:r>
+      <w:r>
+        <w:drawing>
+          <wp:inline distT="0" distB="0" distL="0" distR="0" wp14:anchorId="037A7A75" wp14:editId="116C6A77">
+            <wp:extent cx="2957195" cy="3149600"/>
+            <wp:effectExtent l="0" t="0" r="0" b="0"/>
+            <wp:docPr id="20" name="Picture 20"/>
+            <wp:cNvGraphicFramePr>
+              <a:graphicFrameLocks xmlns:a="http://schemas.openxmlformats.org/drawingml/2006/main" noChangeAspect="1"/>
+            </wp:cNvGraphicFramePr>
+            <a:graphic xmlns:a="http://schemas.openxmlformats.org/drawingml/2006/main">
+              <a:graphicData uri="http://schemas.openxmlformats.org/drawingml/2006/picture">
+                <pic:pic xmlns:pic="http://schemas.openxmlformats.org/drawingml/2006/picture">
+                  <pic:nvPicPr>
+                    <pic:cNvPr id="1" name=""/>
+                    <pic:cNvPicPr/>
+                  </pic:nvPicPr>
+                  <pic:blipFill>
+                    <a:blip r:embed="rId23"/>
+                    <a:stretch>
+                      <a:fillRect/>
+                    </a:stretch>
+                  </pic:blipFill>
+                  <pic:spPr>
+                    <a:xfrm>
+                      <a:off x="0" y="0"/>
+                      <a:ext cx="2957195" cy="3149600"/>
+                    </a:xfrm>
+                    <a:prstGeom prst="rect">
+                      <a:avLst/>
+                    </a:prstGeom>
+                  </pic:spPr>
+                </pic:pic>
+              </a:graphicData>
+            </a:graphic>
+          </wp:inline>
+        </w:drawing>
+      </w:r>
+    </w:p>
+    <w:p>
+      <w:pPr>
+        <w:pStyle w:val="ListParagraph"/>
+        <w:numPr>
+          <w:ilvl w:val="2"/>
+          <w:numId w:val="1"/>
+        </w:numPr>
+        <w:ind w:firstLineChars="0"/>
+        <w:rPr>
+          <w:rFonts w:hint="eastAsia"/>
+        </w:rPr>
+      </w:pPr>
+      <w:r>
+        <w:t>与</w:t>
+      </w:r>
+      <w:r>
+        <w:t>MUVI</w:t>
+      </w:r>
+      <w:r>
+        <w:rPr>
+          <w:rFonts w:hint="eastAsia"/>
+        </w:rPr>
+        <w:t>的</w:t>
+      </w:r>
+      <w:r>
+        <w:t>比较</w:t>
+      </w:r>
+    </w:p>
+    <w:p>
+      <w:pPr>
+        <w:pStyle w:val="ListParagraph"/>
+        <w:numPr>
+          <w:ilvl w:val="0"/>
+          <w:numId w:val="19"/>
+        </w:numPr>
+        <w:ind w:firstLineChars="0"/>
+        <w:rPr>
+          <w:rFonts w:hint="eastAsia"/>
+        </w:rPr>
+      </w:pPr>
+      <w:r>
+        <w:rPr>
+          <w:rFonts w:hint="eastAsia"/>
+        </w:rPr>
+        <w:t>推断</w:t>
+      </w:r>
+      <w:r>
+        <w:rPr>
+          <w:rFonts w:hint="eastAsia"/>
+        </w:rPr>
+        <w:t>concurrency bug</w:t>
+      </w:r>
+      <w:r>
+        <w:rPr>
+          <w:rFonts w:hint="eastAsia"/>
+        </w:rPr>
+        <w:t>的方法不同，</w:t>
+      </w:r>
+      <w:r>
+        <w:rPr>
+          <w:rFonts w:hint="eastAsia"/>
+        </w:rPr>
+        <w:t>MUVI</w:t>
+      </w:r>
+      <w:r>
+        <w:rPr>
+          <w:rFonts w:hint="eastAsia"/>
+        </w:rPr>
+        <w:t>使用了数据挖掘方法，</w:t>
+      </w:r>
+      <w:r>
+        <w:rPr>
+          <w:rFonts w:ascii="SimSun" w:eastAsia="SimSun" w:hAnsi="SimSun" w:cs="SimSun"/>
+        </w:rPr>
+        <w:t>对</w:t>
+      </w:r>
+      <w:r>
+        <w:rPr>
+          <w:rFonts w:hint="eastAsia"/>
+        </w:rPr>
+        <w:t>象是源代</w:t>
+      </w:r>
+      <w:r>
+        <w:rPr>
+          <w:rFonts w:ascii="SimSun" w:eastAsia="SimSun" w:hAnsi="SimSun" w:cs="SimSun"/>
+        </w:rPr>
+        <w:t>码</w:t>
+      </w:r>
+      <w:r>
+        <w:rPr>
+          <w:rFonts w:hint="eastAsia"/>
+        </w:rPr>
+        <w:t>；而</w:t>
+      </w:r>
+      <w:r>
+        <w:rPr>
+          <w:rFonts w:hint="eastAsia"/>
+        </w:rPr>
+        <w:t>AVIO</w:t>
+      </w:r>
+      <w:r>
+        <w:rPr>
+          <w:rFonts w:hint="eastAsia"/>
+        </w:rPr>
+        <w:t>只用到了一个</w:t>
+      </w:r>
+      <w:r>
+        <w:rPr>
+          <w:rFonts w:ascii="SimSun" w:eastAsia="SimSun" w:hAnsi="SimSun" w:cs="SimSun"/>
+        </w:rPr>
+        <w:t>简单</w:t>
+      </w:r>
+      <w:r>
+        <w:rPr>
+          <w:rFonts w:hint="eastAsia"/>
+        </w:rPr>
+        <w:t>的算法（上文提到</w:t>
+      </w:r>
+      <w:r>
+        <w:rPr>
+          <w:rFonts w:ascii="SimSun" w:eastAsia="SimSun" w:hAnsi="SimSun" w:cs="SimSun"/>
+        </w:rPr>
+        <w:t>过</w:t>
+      </w:r>
+      <w:r>
+        <w:rPr>
+          <w:rFonts w:hint="eastAsia"/>
+        </w:rPr>
+        <w:t>），</w:t>
+      </w:r>
+      <w:r>
+        <w:rPr>
+          <w:rFonts w:ascii="SimSun" w:eastAsia="SimSun" w:hAnsi="SimSun" w:cs="SimSun"/>
+        </w:rPr>
+        <w:t>对</w:t>
+      </w:r>
+      <w:r>
+        <w:rPr>
+          <w:rFonts w:hint="eastAsia"/>
+        </w:rPr>
+        <w:t>象是</w:t>
+      </w:r>
+      <w:r>
+        <w:rPr>
+          <w:rFonts w:hint="eastAsia"/>
+        </w:rPr>
+        <w:t>binary</w:t>
+      </w:r>
+      <w:r>
+        <w:rPr>
+          <w:rFonts w:hint="eastAsia"/>
+        </w:rPr>
+        <w:t>。</w:t>
+      </w:r>
+    </w:p>
+    <w:p>
+      <w:pPr>
+        <w:pStyle w:val="ListParagraph"/>
+        <w:numPr>
+          <w:ilvl w:val="0"/>
+          <w:numId w:val="19"/>
+        </w:numPr>
+        <w:ind w:firstLineChars="0"/>
+        <w:rPr>
+          <w:rFonts w:hint="eastAsia"/>
+        </w:rPr>
+      </w:pPr>
+      <w:r>
+        <w:rPr>
+          <w:rFonts w:hint="eastAsia"/>
+        </w:rPr>
+        <w:t>AI invarinats</w:t>
+      </w:r>
+      <w:r>
+        <w:rPr>
+          <w:rFonts w:hint="eastAsia"/>
+        </w:rPr>
+        <w:t>很难用静态分析方法分析出来，它需要基于运行结果来分析；而变量相关性的推断可以使用静态分析的方法。</w:t>
+      </w:r>
+    </w:p>
+    <w:p>
+      <w:pPr>
+        <w:pStyle w:val="ListParagraph"/>
+        <w:numPr>
+          <w:ilvl w:val="0"/>
+          <w:numId w:val="19"/>
+        </w:numPr>
+        <w:ind w:firstLineChars="0"/>
+        <w:rPr>
+          <w:rFonts w:hint="eastAsia"/>
+        </w:rPr>
+      </w:pPr>
+      <w:r>
+        <w:rPr>
+          <w:rFonts w:hint="eastAsia"/>
+        </w:rPr>
+        <w:t>MUVI</w:t>
+      </w:r>
+      <w:r>
+        <w:rPr>
+          <w:rFonts w:hint="eastAsia"/>
+        </w:rPr>
+        <w:t>需要花很多时间来对变量相关性进行分析，但是只用分析一次；</w:t>
+      </w:r>
+      <w:r>
+        <w:rPr>
+          <w:rFonts w:hint="eastAsia"/>
+        </w:rPr>
+        <w:t>AVIO</w:t>
+      </w:r>
+      <w:r>
+        <w:rPr>
+          <w:rFonts w:hint="eastAsia"/>
+        </w:rPr>
+        <w:t>要花时间（运行很多次）来收集</w:t>
+      </w:r>
+      <w:r>
+        <w:rPr>
+          <w:rFonts w:hint="eastAsia"/>
+        </w:rPr>
+        <w:t>AI invariants</w:t>
+      </w:r>
+      <w:r>
+        <w:rPr>
+          <w:rFonts w:hint="eastAsia"/>
+        </w:rPr>
+        <w:t>，随着输入集的不同，</w:t>
+      </w:r>
+      <w:r>
+        <w:rPr>
+          <w:rFonts w:hint="eastAsia"/>
+        </w:rPr>
+        <w:t>AVIO</w:t>
+      </w:r>
+      <w:r>
+        <w:rPr>
+          <w:rFonts w:hint="eastAsia"/>
+        </w:rPr>
+        <w:t>还要进行持续的收集。</w:t>
+      </w:r>
+    </w:p>
+    <w:p>
+      <w:pPr>
+        <w:pStyle w:val="ListParagraph"/>
+        <w:numPr>
+          <w:ilvl w:val="0"/>
+          <w:numId w:val="19"/>
+        </w:numPr>
+        <w:ind w:firstLineChars="0"/>
+      </w:pPr>
+      <w:r>
+        <w:rPr>
+          <w:rFonts w:hint="eastAsia"/>
+        </w:rPr>
+        <w:t>MUVI</w:t>
+      </w:r>
+      <w:r>
+        <w:rPr>
+          <w:rFonts w:ascii="SimSun" w:eastAsia="SimSun" w:hAnsi="SimSun" w:cs="SimSun"/>
+        </w:rPr>
+        <w:t>倾</w:t>
+      </w:r>
+      <w:r>
+        <w:rPr>
+          <w:rFonts w:hint="eastAsia"/>
+        </w:rPr>
+        <w:t>向于</w:t>
+      </w:r>
+      <w:r>
+        <w:rPr>
+          <w:rFonts w:ascii="SimSun" w:eastAsia="SimSun" w:hAnsi="SimSun" w:cs="SimSun"/>
+        </w:rPr>
+        <w:t>对</w:t>
+      </w:r>
+      <w:r>
+        <w:rPr>
+          <w:rFonts w:hint="eastAsia"/>
+        </w:rPr>
+        <w:t>多</w:t>
+      </w:r>
+      <w:r>
+        <w:rPr>
+          <w:rFonts w:ascii="SimSun" w:eastAsia="SimSun" w:hAnsi="SimSun" w:cs="SimSun"/>
+        </w:rPr>
+        <w:t>变</w:t>
+      </w:r>
+      <w:r>
+        <w:rPr>
+          <w:rFonts w:hint="eastAsia"/>
+        </w:rPr>
+        <w:t>量关系的分析，</w:t>
+      </w:r>
+      <w:r>
+        <w:rPr>
+          <w:rFonts w:hint="eastAsia"/>
+        </w:rPr>
+        <w:t>AVIO</w:t>
+      </w:r>
+      <w:r>
+        <w:rPr>
+          <w:rFonts w:ascii="SimSun" w:eastAsia="SimSun" w:hAnsi="SimSun" w:cs="SimSun"/>
+        </w:rPr>
+        <w:t>倾</w:t>
+      </w:r>
+      <w:r>
+        <w:rPr>
+          <w:rFonts w:hint="eastAsia"/>
+        </w:rPr>
+        <w:t>向于</w:t>
+      </w:r>
+      <w:r>
+        <w:rPr>
+          <w:rFonts w:ascii="SimSun" w:eastAsia="SimSun" w:hAnsi="SimSun" w:cs="SimSun"/>
+        </w:rPr>
+        <w:t>对</w:t>
+      </w:r>
+      <w:r>
+        <w:rPr>
+          <w:rFonts w:hint="eastAsia"/>
+        </w:rPr>
+        <w:t>原子性冲突的分析。</w:t>
+      </w:r>
+    </w:p>
+    <w:p>
+      <w:pPr>
+        <w:rPr>
+          <w:rFonts w:hint="eastAsia"/>
+        </w:rPr>
+      </w:pPr>
+      <w:r>
+        <w:t>AIVO</w:t>
+      </w:r>
+      <w:r>
+        <w:t>和</w:t>
+      </w:r>
+      <w:r>
+        <w:t>MUVI</w:t>
+      </w:r>
+      <w:r>
+        <w:rPr>
+          <w:rFonts w:hint="eastAsia"/>
+        </w:rPr>
+        <w:t>都提供了通用、可扩展的框架。同时</w:t>
+      </w:r>
+      <w:r>
+        <w:t>，</w:t>
+      </w:r>
+      <w:r>
+        <w:rPr>
+          <w:rFonts w:hint="eastAsia"/>
+        </w:rPr>
+        <w:t>两者提出的方法可以在别的工具（</w:t>
+      </w:r>
+      <w:r>
+        <w:rPr>
+          <w:rFonts w:hint="eastAsia"/>
+        </w:rPr>
+        <w:t>Autolocker and Colorama</w:t>
+      </w:r>
+      <w:r>
+        <w:rPr>
+          <w:rFonts w:hint="eastAsia"/>
+        </w:rPr>
+        <w:t>）上使用。以后可以尝试分析程序员的注释得到更多线索。如果能把</w:t>
+      </w:r>
+      <w:r>
+        <w:rPr>
+          <w:rFonts w:hint="eastAsia"/>
+        </w:rPr>
+        <w:t>MUVI</w:t>
+      </w:r>
+      <w:r>
+        <w:t>与</w:t>
+      </w:r>
+      <w:r>
+        <w:t>A</w:t>
+      </w:r>
+      <w:r>
+        <w:rPr>
+          <w:rFonts w:hint="eastAsia"/>
+        </w:rPr>
+        <w:t>VIO</w:t>
+      </w:r>
+      <w:r>
+        <w:rPr>
+          <w:rFonts w:hint="eastAsia"/>
+        </w:rPr>
+        <w:t>结合</w:t>
+      </w:r>
+      <w:r>
+        <w:t>起来</w:t>
+      </w:r>
+      <w:r>
+        <w:rPr>
+          <w:rFonts w:hint="eastAsia"/>
+        </w:rPr>
+        <w:t>，可以</w:t>
+      </w:r>
+      <w:r>
+        <w:rPr>
+          <w:rFonts w:hint="eastAsia"/>
+        </w:rPr>
+        <w:t>实现多个变量的原子性冲突检测。</w:t>
+      </w:r>
+    </w:p>
+    <w:p>
+      <w:pPr>
+        <w:rPr>
+          <w:rFonts w:hint="eastAsia"/>
+        </w:rPr>
+      </w:pPr>
+    </w:p>
+    <w:p>
+      <w:pPr>
+        <w:pStyle w:val="ListParagraph"/>
+        <w:numPr>
+          <w:ilvl w:val="0"/>
+          <w:numId w:val="1"/>
+        </w:numPr>
+        <w:ind w:firstLineChars="0"/>
+      </w:pPr>
+      <w:r>
+        <w:rPr>
+          <w:rFonts w:hint="eastAsia"/>
+        </w:rPr>
+        <w:t>比较</w:t>
+      </w:r>
+    </w:p>
+    <w:p>
+      <w:pPr>
+        <w:ind w:firstLine="420"/>
+      </w:pPr>
+      <w:r>
+        <w:t>Goldilock</w:t>
+      </w:r>
+      <w:r>
+        <w:rPr>
+          <w:rFonts w:hint="eastAsia"/>
+        </w:rPr>
+        <w:t>s</w:t>
+      </w:r>
+      <w:r>
+        <w:t>仅使用动态分析技术，</w:t>
+      </w:r>
+      <w:r>
+        <w:rPr>
+          <w:rFonts w:hint="eastAsia"/>
+        </w:rPr>
+        <w:t>而</w:t>
+      </w:r>
+      <w:r>
+        <w:t>MUVI</w:t>
+      </w:r>
+      <w:r>
+        <w:t>、</w:t>
+      </w:r>
+      <w:r>
+        <w:t>CFP</w:t>
+      </w:r>
+      <w:r>
+        <w:t>和</w:t>
+      </w:r>
+      <w:r>
+        <w:t>ConSeq</w:t>
+      </w:r>
+      <w:r>
+        <w:rPr>
+          <w:rFonts w:hint="eastAsia"/>
+        </w:rPr>
+        <w:t>系统</w:t>
+      </w:r>
+      <w:r>
+        <w:t>将静态分析和动态分析技术相结合，体现了</w:t>
+      </w:r>
+      <w:r>
+        <w:t>Hy</w:t>
+      </w:r>
+      <w:r>
+        <w:t>b</w:t>
+      </w:r>
+      <w:r>
+        <w:t>rid</w:t>
+      </w:r>
+      <w:r>
+        <w:rPr>
+          <w:rFonts w:hint="eastAsia"/>
+        </w:rPr>
+        <w:t>原则</w:t>
+      </w:r>
+      <w:r>
+        <w:t>。</w:t>
+      </w:r>
+    </w:p>
+    <w:p>
+      <w:pPr>
+        <w:ind w:firstLine="420"/>
+      </w:pPr>
+      <w:r>
+        <w:t>CFP</w:t>
+      </w:r>
+      <w:r>
+        <w:rPr>
+          <w:rFonts w:hint="eastAsia"/>
+        </w:rPr>
+        <w:t>系统</w:t>
+      </w:r>
+      <w:r>
+        <w:t>在选择输入的过程中，</w:t>
+      </w:r>
+      <w:r>
+        <w:rPr>
+          <w:rFonts w:hint="eastAsia"/>
+        </w:rPr>
+        <w:t>并</w:t>
+      </w:r>
+      <w:r>
+        <w:t>没有选</w:t>
+      </w:r>
+      <w:r>
+        <w:rPr>
+          <w:rFonts w:hint="eastAsia"/>
+        </w:rPr>
+        <w:t>取</w:t>
+      </w:r>
+      <w:r>
+        <w:t>最优解，</w:t>
+      </w:r>
+      <w:r>
+        <w:rPr>
+          <w:rFonts w:hint="eastAsia"/>
+        </w:rPr>
+        <w:t>而是</w:t>
+      </w:r>
+      <w:r>
+        <w:t>使用贪心算法得到近似最优解</w:t>
+      </w:r>
+      <w:r>
+        <w:t>。</w:t>
+      </w:r>
+      <w:r>
+        <w:t>它</w:t>
+      </w:r>
+      <w:r>
+        <w:t>牺牲结果的准确性来</w:t>
+      </w:r>
+      <w:r>
+        <w:rPr>
+          <w:rFonts w:hint="eastAsia"/>
+        </w:rPr>
+        <w:t>简化</w:t>
+      </w:r>
+      <w:r>
+        <w:t>复杂的</w:t>
+      </w:r>
+      <w:r>
+        <w:t>NP</w:t>
+      </w:r>
+      <w:r>
+        <w:rPr>
+          <w:rFonts w:hint="eastAsia"/>
+        </w:rPr>
+        <w:t>问题</w:t>
+      </w:r>
+      <w:r>
+        <w:t>。</w:t>
+      </w:r>
+      <w:r>
+        <w:rPr>
+          <w:rFonts w:hint="eastAsia"/>
+        </w:rPr>
+        <w:t>这</w:t>
+      </w:r>
+      <w:r>
+        <w:t>体现了</w:t>
+      </w:r>
+      <w:r>
+        <w:t>KISS(Keep It Simple and Stupid)</w:t>
+      </w:r>
+      <w:r>
+        <w:rPr>
+          <w:rFonts w:hint="eastAsia"/>
+        </w:rPr>
+        <w:t>原则</w:t>
+      </w:r>
+      <w:r>
+        <w:t>。</w:t>
+      </w:r>
+    </w:p>
+    <w:p>
+      <w:pPr>
+        <w:ind w:firstLine="420"/>
+      </w:pPr>
+      <w:r>
+        <w:t>每</w:t>
+      </w:r>
+      <w:r>
+        <w:rPr>
+          <w:rFonts w:hint="eastAsia"/>
+        </w:rPr>
+        <w:t>个</w:t>
+      </w:r>
+      <w:r>
+        <w:t>系统试图解决某一类或某几类的</w:t>
+      </w:r>
+      <w:r>
+        <w:t>Concurrency bug</w:t>
+      </w:r>
+      <w:r>
+        <w:t>，</w:t>
+      </w:r>
+      <w:r>
+        <w:rPr>
+          <w:rFonts w:hint="eastAsia"/>
+        </w:rPr>
+        <w:t>而</w:t>
+      </w:r>
+      <w:r>
+        <w:t>不是一次性解决所有的问题。</w:t>
+      </w:r>
+      <w:r>
+        <w:rPr>
+          <w:rFonts w:hint="eastAsia"/>
+        </w:rPr>
+        <w:t>这</w:t>
+      </w:r>
+      <w:r>
+        <w:t>体现了</w:t>
+      </w:r>
+      <w:r>
+        <w:t>避免过度通用</w:t>
+      </w:r>
+      <w:r>
+        <w:t>(Avoid Excessive generality)</w:t>
+      </w:r>
+      <w:r>
+        <w:t>原则。</w:t>
+      </w:r>
+      <w:r>
+        <w:t>表</w:t>
+      </w:r>
+      <w:r>
+        <w:t>4-1</w:t>
+      </w:r>
+      <w:r>
+        <w:rPr>
+          <w:rFonts w:hint="eastAsia"/>
+        </w:rPr>
+        <w:t>总结</w:t>
+      </w:r>
+      <w:r>
+        <w:t>了不同系统</w:t>
+      </w:r>
+      <w:r>
+        <w:rPr>
+          <w:rFonts w:hint="eastAsia"/>
+        </w:rPr>
+        <w:t>检测</w:t>
+      </w:r>
+      <w:r>
+        <w:t>的</w:t>
+      </w:r>
+      <w:r>
+        <w:t xml:space="preserve">concurrency bug </w:t>
+      </w:r>
+      <w:r>
+        <w:rPr>
+          <w:rFonts w:hint="eastAsia"/>
+        </w:rPr>
+        <w:t>种类</w:t>
+      </w:r>
+      <w:r>
+        <w:t>。</w:t>
+      </w:r>
+    </w:p>
+    <w:p>
+      <w:pPr>
+        <w:jc w:val="center"/>
+        <w:rPr>
+          <w:sz w:val="21"/>
+        </w:rPr>
+      </w:pPr>
+      <w:r>
+        <w:rPr>
+          <w:rFonts w:hint="eastAsia"/>
+          <w:sz w:val="21"/>
+        </w:rPr>
+        <w:t>表</w:t>
+      </w:r>
+      <w:r>
+        <w:rPr>
+          <w:sz w:val="21"/>
+        </w:rPr>
+        <w:t>4-1</w:t>
+      </w:r>
+      <w:r>
+        <w:rPr>
+          <w:sz w:val="21"/>
+        </w:rPr>
+        <w:t>检测</w:t>
+      </w:r>
+      <w:r>
+        <w:rPr>
+          <w:sz w:val="21"/>
+        </w:rPr>
+        <w:t>Bug</w:t>
+      </w:r>
+      <w:r>
+        <w:rPr>
+          <w:rFonts w:hint="eastAsia"/>
+          <w:sz w:val="21"/>
+        </w:rPr>
+        <w:t>种类</w:t>
+      </w:r>
+    </w:p>
+    <w:p>
+      <w:pPr>
+        <w:jc w:val="center"/>
+      </w:pPr>
+      <w:r>
+        <w:rPr>
+          <w:noProof/>
+          <w:lang w:eastAsia="en-US"/>
+        </w:rPr>
+        <w:drawing>
+          <wp:inline distT="0" distB="0" distL="0" distR="0" wp14:anchorId="1B38AD36" wp14:editId="50D67771">
+            <wp:extent cx="2957195" cy="938530"/>
+            <wp:effectExtent l="0" t="0" r="0" b="1270"/>
+            <wp:docPr id="16" name="图片 16"/>
+            <wp:cNvGraphicFramePr>
+              <a:graphicFrameLocks xmlns:a="http://schemas.openxmlformats.org/drawingml/2006/main" noChangeAspect="1"/>
+            </wp:cNvGraphicFramePr>
+            <a:graphic xmlns:a="http://schemas.openxmlformats.org/drawingml/2006/main">
+              <a:graphicData uri="http://schemas.openxmlformats.org/drawingml/2006/picture">
+                <pic:pic xmlns:pic="http://schemas.openxmlformats.org/drawingml/2006/picture">
+                  <pic:nvPicPr>
+                    <pic:cNvPr id="1" name=""/>
+                    <pic:cNvPicPr/>
+                  </pic:nvPicPr>
+                  <pic:blipFill>
+                    <a:blip r:embed="rId24"/>
+                    <a:stretch>
+                      <a:fillRect/>
+                    </a:stretch>
+                  </pic:blipFill>
+                  <pic:spPr>
+                    <a:xfrm>
+                      <a:off x="0" y="0"/>
                       <a:ext cx="2957195" cy="938530"/>
                     </a:xfrm>
                     <a:prstGeom prst="rect">
@@ -8005,7 +9458,7 @@
     <w:p/>
     <w:p>
       <w:pPr>
-        <w:pStyle w:val="a3"/>
+        <w:pStyle w:val="ListParagraph"/>
         <w:numPr>
           <w:ilvl w:val="0"/>
           <w:numId w:val="1"/>
@@ -8100,21 +9553,20 @@
       </w:pPr>
     </w:p>
     <w:p>
+      <w:bookmarkStart w:id="0" w:name="_GoBack"/>
+      <w:bookmarkEnd w:id="0"/>
+    </w:p>
+    <w:p>
       <w:pPr>
         <w:jc w:val="center"/>
       </w:pPr>
-    </w:p>
-    <w:p>
-      <w:pPr>
-        <w:jc w:val="center"/>
-      </w:pPr>
       <w:r>
         <w:t>参考文献</w:t>
       </w:r>
     </w:p>
     <w:p>
       <w:pPr>
-        <w:pStyle w:val="a3"/>
+        <w:pStyle w:val="ListParagraph"/>
         <w:widowControl/>
         <w:numPr>
           <w:ilvl w:val="0"/>
@@ -8131,7 +9583,6 @@
           <w:shd w:val="clear" w:color="auto" w:fill="FFFFFF"/>
         </w:rPr>
       </w:pPr>
-      <w:proofErr w:type="spellStart"/>
       <w:r>
         <w:rPr>
           <w:rFonts w:ascii="Arial" w:eastAsia="Times New Roman" w:hAnsi="Arial" w:cs="Arial"/>
@@ -8141,9 +9592,14 @@
           <w:szCs w:val="20"/>
           <w:shd w:val="clear" w:color="auto" w:fill="FFFFFF"/>
         </w:rPr>
-        <w:t>Elmas</w:t>
-      </w:r>
-      <w:proofErr w:type="spellEnd"/>
+        <w:t>Elmas T, Qadeer S, Tasiran S. Goldilocks: a race and transaction-aware java runtime[C]//</w:t>
+      </w:r>
+      <w:r>
+        <w:rPr>
+          <w:color w:val="000000" w:themeColor="text1"/>
+        </w:rPr>
+        <w:t xml:space="preserve"> </w:t>
+      </w:r>
       <w:r>
         <w:rPr>
           <w:rFonts w:ascii="Arial" w:eastAsia="Times New Roman" w:hAnsi="Arial" w:cs="Arial"/>
@@ -8153,9 +9609,8 @@
           <w:szCs w:val="20"/>
           <w:shd w:val="clear" w:color="auto" w:fill="FFFFFF"/>
         </w:rPr>
-        <w:t xml:space="preserve"> T, </w:t>
-      </w:r>
-      <w:proofErr w:type="spellStart"/>
+        <w:t>Proceedings of the 28th ACM SIGPLAN Conference on Programming Language Design and Implementation</w:t>
+      </w:r>
       <w:r>
         <w:rPr>
           <w:rFonts w:ascii="Arial" w:eastAsia="Times New Roman" w:hAnsi="Arial" w:cs="Arial"/>
@@ -8165,76 +9620,12 @@
           <w:szCs w:val="20"/>
           <w:shd w:val="clear" w:color="auto" w:fill="FFFFFF"/>
         </w:rPr>
-        <w:t>Qadeer</w:t>
-      </w:r>
-      <w:proofErr w:type="spellEnd"/>
-      <w:r>
-        <w:rPr>
-          <w:rFonts w:ascii="Arial" w:eastAsia="Times New Roman" w:hAnsi="Arial" w:cs="Arial"/>
-          <w:color w:val="000000" w:themeColor="text1"/>
-          <w:kern w:val="0"/>
-          <w:sz w:val="20"/>
-          <w:szCs w:val="20"/>
-          <w:shd w:val="clear" w:color="auto" w:fill="FFFFFF"/>
-        </w:rPr>
-        <w:t xml:space="preserve"> S, </w:t>
-      </w:r>
-      <w:proofErr w:type="spellStart"/>
-      <w:r>
-        <w:rPr>
-          <w:rFonts w:ascii="Arial" w:eastAsia="Times New Roman" w:hAnsi="Arial" w:cs="Arial"/>
-          <w:color w:val="000000" w:themeColor="text1"/>
-          <w:kern w:val="0"/>
-          <w:sz w:val="20"/>
-          <w:szCs w:val="20"/>
-          <w:shd w:val="clear" w:color="auto" w:fill="FFFFFF"/>
-        </w:rPr>
-        <w:t>Tasiran</w:t>
-      </w:r>
-      <w:proofErr w:type="spellEnd"/>
-      <w:r>
-        <w:rPr>
-          <w:rFonts w:ascii="Arial" w:eastAsia="Times New Roman" w:hAnsi="Arial" w:cs="Arial"/>
-          <w:color w:val="000000" w:themeColor="text1"/>
-          <w:kern w:val="0"/>
-          <w:sz w:val="20"/>
-          <w:szCs w:val="20"/>
-          <w:shd w:val="clear" w:color="auto" w:fill="FFFFFF"/>
-        </w:rPr>
-        <w:t xml:space="preserve"> S. Goldilocks: a race and transaction-aware java runtime[C]//</w:t>
-      </w:r>
-      <w:r>
-        <w:rPr>
-          <w:color w:val="000000" w:themeColor="text1"/>
-        </w:rPr>
-        <w:t xml:space="preserve"> </w:t>
-      </w:r>
-      <w:r>
-        <w:rPr>
-          <w:rFonts w:ascii="Arial" w:eastAsia="Times New Roman" w:hAnsi="Arial" w:cs="Arial"/>
-          <w:color w:val="000000" w:themeColor="text1"/>
-          <w:kern w:val="0"/>
-          <w:sz w:val="20"/>
-          <w:szCs w:val="20"/>
-          <w:shd w:val="clear" w:color="auto" w:fill="FFFFFF"/>
-        </w:rPr>
-        <w:t>Proceedings of the 28th ACM SIGPLAN Conference on Programming Language Design and Implementation</w:t>
-      </w:r>
-      <w:r>
-        <w:rPr>
-          <w:rFonts w:ascii="Arial" w:eastAsia="Times New Roman" w:hAnsi="Arial" w:cs="Arial"/>
-          <w:color w:val="000000" w:themeColor="text1"/>
-          <w:kern w:val="0"/>
-          <w:sz w:val="20"/>
-          <w:szCs w:val="20"/>
-          <w:shd w:val="clear" w:color="auto" w:fill="FFFFFF"/>
-        </w:rPr>
         <w:t>. ACM, 2007, 42(6): 245-255.</w:t>
       </w:r>
     </w:p>
     <w:p>
       <w:pPr>
-        <w:pStyle w:val="a3"/>
+        <w:pStyle w:val="ListParagraph"/>
         <w:widowControl/>
         <w:numPr>
           <w:ilvl w:val="0"/>
@@ -8260,36 +9651,12 @@
           <w:szCs w:val="20"/>
           <w:shd w:val="clear" w:color="auto" w:fill="FFFFFF"/>
         </w:rPr>
-        <w:t xml:space="preserve">Manson J, Pugh W, </w:t>
-      </w:r>
-      <w:proofErr w:type="spellStart"/>
-      <w:r>
-        <w:rPr>
-          <w:rFonts w:ascii="Arial" w:eastAsia="Times New Roman" w:hAnsi="Arial" w:cs="Arial"/>
-          <w:color w:val="000000" w:themeColor="text1"/>
-          <w:kern w:val="0"/>
-          <w:sz w:val="20"/>
-          <w:szCs w:val="20"/>
-          <w:shd w:val="clear" w:color="auto" w:fill="FFFFFF"/>
-        </w:rPr>
-        <w:t>Adve</w:t>
-      </w:r>
-      <w:proofErr w:type="spellEnd"/>
-      <w:r>
-        <w:rPr>
-          <w:rFonts w:ascii="Arial" w:eastAsia="Times New Roman" w:hAnsi="Arial" w:cs="Arial"/>
-          <w:color w:val="000000" w:themeColor="text1"/>
-          <w:kern w:val="0"/>
-          <w:sz w:val="20"/>
-          <w:szCs w:val="20"/>
-          <w:shd w:val="clear" w:color="auto" w:fill="FFFFFF"/>
-        </w:rPr>
-        <w:t xml:space="preserve"> S V. The Java memory model[M]. ACM, 2005.</w:t>
-      </w:r>
-    </w:p>
-    <w:p>
-      <w:pPr>
-        <w:pStyle w:val="a3"/>
+        <w:t>Manson J, Pugh W, Adve S V. The Java memory model[M]. ACM, 2005.</w:t>
+      </w:r>
+    </w:p>
+    <w:p>
+      <w:pPr>
+        <w:pStyle w:val="ListParagraph"/>
         <w:widowControl/>
         <w:numPr>
           <w:ilvl w:val="0"/>
@@ -8320,7 +9687,7 @@
     </w:p>
     <w:p>
       <w:pPr>
-        <w:pStyle w:val="a3"/>
+        <w:pStyle w:val="ListParagraph"/>
         <w:widowControl/>
         <w:numPr>
           <w:ilvl w:val="0"/>
@@ -8346,36 +9713,12 @@
           <w:szCs w:val="20"/>
           <w:shd w:val="clear" w:color="auto" w:fill="FFFFFF"/>
         </w:rPr>
-        <w:t xml:space="preserve">Flanagan C, Freund S N. The </w:t>
-      </w:r>
-      <w:proofErr w:type="spellStart"/>
-      <w:r>
-        <w:rPr>
-          <w:rFonts w:ascii="Arial" w:eastAsia="Times New Roman" w:hAnsi="Arial" w:cs="Arial"/>
-          <w:color w:val="000000" w:themeColor="text1"/>
-          <w:kern w:val="0"/>
-          <w:sz w:val="20"/>
-          <w:szCs w:val="20"/>
-          <w:shd w:val="clear" w:color="auto" w:fill="FFFFFF"/>
-        </w:rPr>
-        <w:t>RoadRunner</w:t>
-      </w:r>
-      <w:proofErr w:type="spellEnd"/>
-      <w:r>
-        <w:rPr>
-          <w:rFonts w:ascii="Arial" w:eastAsia="Times New Roman" w:hAnsi="Arial" w:cs="Arial"/>
-          <w:color w:val="000000" w:themeColor="text1"/>
-          <w:kern w:val="0"/>
-          <w:sz w:val="20"/>
-          <w:szCs w:val="20"/>
-          <w:shd w:val="clear" w:color="auto" w:fill="FFFFFF"/>
-        </w:rPr>
-        <w:t xml:space="preserve"> dynamic analysis framework for concurrent programs[C]//Proceedings of the 9th ACM SIGPLAN-SIGSOFT workshop on Program analysis for software tools and engineering. ACM, 2010: 1-8.</w:t>
-      </w:r>
-    </w:p>
-    <w:p>
-      <w:pPr>
-        <w:pStyle w:val="a3"/>
+        <w:t>Flanagan C, Freund S N. The RoadRunner dynamic analysis framework for concurrent programs[C]//Proceedings of the 9th ACM SIGPLAN-SIGSOFT workshop on Program analysis for software tools and engineering. ACM, 2010: 1-8.</w:t>
+      </w:r>
+    </w:p>
+    <w:p>
+      <w:pPr>
+        <w:pStyle w:val="ListParagraph"/>
         <w:widowControl/>
         <w:numPr>
           <w:ilvl w:val="0"/>
@@ -8428,7 +9771,7 @@
     </w:p>
     <w:p>
       <w:pPr>
-        <w:pStyle w:val="a3"/>
+        <w:pStyle w:val="ListParagraph"/>
         <w:widowControl/>
         <w:numPr>
           <w:ilvl w:val="0"/>
@@ -8454,9 +9797,14 @@
           <w:szCs w:val="20"/>
           <w:shd w:val="clear" w:color="auto" w:fill="FFFFFF"/>
         </w:rPr>
-        <w:t xml:space="preserve">Zhang W, Lim J, </w:t>
-      </w:r>
-      <w:proofErr w:type="spellStart"/>
+        <w:t>Zhang W, Lim J, Olichandran R, et al. ConSeq: detecting concurrency bugs through sequential errors[C]//</w:t>
+      </w:r>
+      <w:r>
+        <w:rPr>
+          <w:color w:val="000000" w:themeColor="text1"/>
+        </w:rPr>
+        <w:t xml:space="preserve"> </w:t>
+      </w:r>
       <w:r>
         <w:rPr>
           <w:rFonts w:ascii="Arial" w:eastAsia="Times New Roman" w:hAnsi="Arial" w:cs="Arial"/>
@@ -8466,9 +9814,8 @@
           <w:szCs w:val="20"/>
           <w:shd w:val="clear" w:color="auto" w:fill="FFFFFF"/>
         </w:rPr>
-        <w:t>Olichandran</w:t>
-      </w:r>
-      <w:proofErr w:type="spellEnd"/>
+        <w:t>Proceedings of the sixteenth international conference on Architectural support for programming languages and operating systems</w:t>
+      </w:r>
       <w:r>
         <w:rPr>
           <w:rFonts w:ascii="Arial" w:eastAsia="Times New Roman" w:hAnsi="Arial" w:cs="Arial"/>
@@ -8478,64 +9825,12 @@
           <w:szCs w:val="20"/>
           <w:shd w:val="clear" w:color="auto" w:fill="FFFFFF"/>
         </w:rPr>
-        <w:t xml:space="preserve"> R, et al. </w:t>
-      </w:r>
-      <w:proofErr w:type="spellStart"/>
-      <w:r>
-        <w:rPr>
-          <w:rFonts w:ascii="Arial" w:eastAsia="Times New Roman" w:hAnsi="Arial" w:cs="Arial"/>
-          <w:color w:val="000000" w:themeColor="text1"/>
-          <w:kern w:val="0"/>
-          <w:sz w:val="20"/>
-          <w:szCs w:val="20"/>
-          <w:shd w:val="clear" w:color="auto" w:fill="FFFFFF"/>
-        </w:rPr>
-        <w:t>ConSeq</w:t>
-      </w:r>
-      <w:proofErr w:type="spellEnd"/>
-      <w:r>
-        <w:rPr>
-          <w:rFonts w:ascii="Arial" w:eastAsia="Times New Roman" w:hAnsi="Arial" w:cs="Arial"/>
-          <w:color w:val="000000" w:themeColor="text1"/>
-          <w:kern w:val="0"/>
-          <w:sz w:val="20"/>
-          <w:szCs w:val="20"/>
-          <w:shd w:val="clear" w:color="auto" w:fill="FFFFFF"/>
-        </w:rPr>
-        <w:t>: detecting concurrency bugs through sequential errors[C]//</w:t>
-      </w:r>
-      <w:r>
-        <w:rPr>
-          <w:color w:val="000000" w:themeColor="text1"/>
-        </w:rPr>
-        <w:t xml:space="preserve"> </w:t>
-      </w:r>
-      <w:r>
-        <w:rPr>
-          <w:rFonts w:ascii="Arial" w:eastAsia="Times New Roman" w:hAnsi="Arial" w:cs="Arial"/>
-          <w:color w:val="000000" w:themeColor="text1"/>
-          <w:kern w:val="0"/>
-          <w:sz w:val="20"/>
-          <w:szCs w:val="20"/>
-          <w:shd w:val="clear" w:color="auto" w:fill="FFFFFF"/>
-        </w:rPr>
-        <w:t>Proceedings of the sixteenth international conference on Architectural support for programming languages and operating systems</w:t>
-      </w:r>
-      <w:r>
-        <w:rPr>
-          <w:rFonts w:ascii="Arial" w:eastAsia="Times New Roman" w:hAnsi="Arial" w:cs="Arial"/>
-          <w:color w:val="000000" w:themeColor="text1"/>
-          <w:kern w:val="0"/>
-          <w:sz w:val="20"/>
-          <w:szCs w:val="20"/>
-          <w:shd w:val="clear" w:color="auto" w:fill="FFFFFF"/>
-        </w:rPr>
         <w:t>. ACM, 2011, 46(3): 251-264.</w:t>
       </w:r>
     </w:p>
     <w:p>
       <w:pPr>
-        <w:pStyle w:val="a3"/>
+        <w:pStyle w:val="ListParagraph"/>
         <w:widowControl/>
         <w:numPr>
           <w:ilvl w:val="0"/>
@@ -8616,7 +9911,7 @@
     </w:p>
     <w:p>
       <w:pPr>
-        <w:pStyle w:val="a3"/>
+        <w:pStyle w:val="ListParagraph"/>
         <w:widowControl/>
         <w:numPr>
           <w:ilvl w:val="0"/>
@@ -8642,9 +9937,14 @@
           <w:szCs w:val="20"/>
           <w:shd w:val="clear" w:color="auto" w:fill="FFFFFF"/>
         </w:rPr>
-        <w:t xml:space="preserve">Lu S, Park S, </w:t>
-      </w:r>
-      <w:proofErr w:type="spellStart"/>
+        <w:t>Lu S, Park S, Seo E, et al. Learning from mistakes: a comprehensive study on real world concurrency bug characteristics[C]//</w:t>
+      </w:r>
+      <w:r>
+        <w:rPr>
+          <w:color w:val="000000" w:themeColor="text1"/>
+        </w:rPr>
+        <w:t xml:space="preserve"> </w:t>
+      </w:r>
       <w:r>
         <w:rPr>
           <w:rFonts w:ascii="Arial" w:eastAsia="Times New Roman" w:hAnsi="Arial" w:cs="Arial"/>
@@ -8654,9 +9954,8 @@
           <w:szCs w:val="20"/>
           <w:shd w:val="clear" w:color="auto" w:fill="FFFFFF"/>
         </w:rPr>
-        <w:t>Seo</w:t>
-      </w:r>
-      <w:proofErr w:type="spellEnd"/>
+        <w:t>Proceedings of the 13th international conference on Architectural support for programming languages and operating systems</w:t>
+      </w:r>
       <w:r>
         <w:rPr>
           <w:rFonts w:ascii="Arial" w:eastAsia="Times New Roman" w:hAnsi="Arial" w:cs="Arial"/>
@@ -8666,40 +9965,12 @@
           <w:szCs w:val="20"/>
           <w:shd w:val="clear" w:color="auto" w:fill="FFFFFF"/>
         </w:rPr>
-        <w:t xml:space="preserve"> E, et al. Learning from mistakes: a comprehensive study on real world concurrency bug characteristics[C]//</w:t>
-      </w:r>
-      <w:r>
-        <w:rPr>
-          <w:color w:val="000000" w:themeColor="text1"/>
-        </w:rPr>
-        <w:t xml:space="preserve"> </w:t>
-      </w:r>
-      <w:r>
-        <w:rPr>
-          <w:rFonts w:ascii="Arial" w:eastAsia="Times New Roman" w:hAnsi="Arial" w:cs="Arial"/>
-          <w:color w:val="000000" w:themeColor="text1"/>
-          <w:kern w:val="0"/>
-          <w:sz w:val="20"/>
-          <w:szCs w:val="20"/>
-          <w:shd w:val="clear" w:color="auto" w:fill="FFFFFF"/>
-        </w:rPr>
-        <w:t>Proceedings of the 13th international conference on Architectural support for programming languages and operating systems</w:t>
-      </w:r>
-      <w:r>
-        <w:rPr>
-          <w:rFonts w:ascii="Arial" w:eastAsia="Times New Roman" w:hAnsi="Arial" w:cs="Arial"/>
-          <w:color w:val="000000" w:themeColor="text1"/>
-          <w:kern w:val="0"/>
-          <w:sz w:val="20"/>
-          <w:szCs w:val="20"/>
-          <w:shd w:val="clear" w:color="auto" w:fill="FFFFFF"/>
-        </w:rPr>
         <w:t xml:space="preserve">. ACM, 2008, 43(3): 329-339. </w:t>
       </w:r>
     </w:p>
     <w:p>
       <w:pPr>
-        <w:pStyle w:val="a3"/>
+        <w:pStyle w:val="ListParagraph"/>
         <w:widowControl/>
         <w:numPr>
           <w:ilvl w:val="0"/>
@@ -8725,9 +9996,14 @@
           <w:szCs w:val="20"/>
           <w:shd w:val="clear" w:color="auto" w:fill="FFFFFF"/>
         </w:rPr>
-        <w:t xml:space="preserve">Huang R, </w:t>
-      </w:r>
-      <w:proofErr w:type="spellStart"/>
+        <w:t>Huang R, Halberg E, Suh G E. Non-race concurrency bug detection through order-sensitive critical sections[C]//</w:t>
+      </w:r>
+      <w:r>
+        <w:rPr>
+          <w:color w:val="000000" w:themeColor="text1"/>
+        </w:rPr>
+        <w:t xml:space="preserve"> </w:t>
+      </w:r>
       <w:r>
         <w:rPr>
           <w:rFonts w:ascii="Arial" w:eastAsia="Times New Roman" w:hAnsi="Arial" w:cs="Arial"/>
@@ -8737,9 +10013,8 @@
           <w:szCs w:val="20"/>
           <w:shd w:val="clear" w:color="auto" w:fill="FFFFFF"/>
         </w:rPr>
-        <w:t>Halberg</w:t>
-      </w:r>
-      <w:proofErr w:type="spellEnd"/>
+        <w:t>Proceedings of the 40th Annual International Symposium on Computer Architecture</w:t>
+      </w:r>
       <w:r>
         <w:rPr>
           <w:rFonts w:ascii="Arial" w:eastAsia="Times New Roman" w:hAnsi="Arial" w:cs="Arial"/>
@@ -8749,64 +10024,12 @@
           <w:szCs w:val="20"/>
           <w:shd w:val="clear" w:color="auto" w:fill="FFFFFF"/>
         </w:rPr>
-        <w:t xml:space="preserve"> E, </w:t>
-      </w:r>
-      <w:proofErr w:type="spellStart"/>
-      <w:r>
-        <w:rPr>
-          <w:rFonts w:ascii="Arial" w:eastAsia="Times New Roman" w:hAnsi="Arial" w:cs="Arial"/>
-          <w:color w:val="000000" w:themeColor="text1"/>
-          <w:kern w:val="0"/>
-          <w:sz w:val="20"/>
-          <w:szCs w:val="20"/>
-          <w:shd w:val="clear" w:color="auto" w:fill="FFFFFF"/>
-        </w:rPr>
-        <w:t>Suh</w:t>
-      </w:r>
-      <w:proofErr w:type="spellEnd"/>
-      <w:r>
-        <w:rPr>
-          <w:rFonts w:ascii="Arial" w:eastAsia="Times New Roman" w:hAnsi="Arial" w:cs="Arial"/>
-          <w:color w:val="000000" w:themeColor="text1"/>
-          <w:kern w:val="0"/>
-          <w:sz w:val="20"/>
-          <w:szCs w:val="20"/>
-          <w:shd w:val="clear" w:color="auto" w:fill="FFFFFF"/>
-        </w:rPr>
-        <w:t xml:space="preserve"> G E. Non-race concurrency bug detection through order-sensitive critical sections[C]//</w:t>
-      </w:r>
-      <w:r>
-        <w:rPr>
-          <w:color w:val="000000" w:themeColor="text1"/>
-        </w:rPr>
-        <w:t xml:space="preserve"> </w:t>
-      </w:r>
-      <w:r>
-        <w:rPr>
-          <w:rFonts w:ascii="Arial" w:eastAsia="Times New Roman" w:hAnsi="Arial" w:cs="Arial"/>
-          <w:color w:val="000000" w:themeColor="text1"/>
-          <w:kern w:val="0"/>
-          <w:sz w:val="20"/>
-          <w:szCs w:val="20"/>
-          <w:shd w:val="clear" w:color="auto" w:fill="FFFFFF"/>
-        </w:rPr>
-        <w:t>Proceedings of the 40th Annual International Symposium on Computer Architecture</w:t>
-      </w:r>
-      <w:r>
-        <w:rPr>
-          <w:rFonts w:ascii="Arial" w:eastAsia="Times New Roman" w:hAnsi="Arial" w:cs="Arial"/>
-          <w:color w:val="000000" w:themeColor="text1"/>
-          <w:kern w:val="0"/>
-          <w:sz w:val="20"/>
-          <w:szCs w:val="20"/>
-          <w:shd w:val="clear" w:color="auto" w:fill="FFFFFF"/>
-        </w:rPr>
         <w:t>. ACM, 2013, 41(3): 655-666.</w:t>
       </w:r>
     </w:p>
     <w:p>
       <w:pPr>
-        <w:pStyle w:val="a3"/>
+        <w:pStyle w:val="ListParagraph"/>
         <w:widowControl/>
         <w:numPr>
           <w:ilvl w:val="0"/>
@@ -8837,7 +10060,7 @@
     </w:p>
     <w:p>
       <w:pPr>
-        <w:pStyle w:val="a3"/>
+        <w:pStyle w:val="ListParagraph"/>
         <w:widowControl/>
         <w:numPr>
           <w:ilvl w:val="0"/>
@@ -8863,31 +10086,7 @@
           <w:szCs w:val="20"/>
           <w:shd w:val="clear" w:color="auto" w:fill="FFFFFF"/>
         </w:rPr>
-        <w:t xml:space="preserve">Lu S, </w:t>
-      </w:r>
-      <w:proofErr w:type="spellStart"/>
-      <w:r>
-        <w:rPr>
-          <w:rFonts w:ascii="Arial" w:eastAsia="Times New Roman" w:hAnsi="Arial" w:cs="Arial"/>
-          <w:color w:val="000000" w:themeColor="text1"/>
-          <w:kern w:val="0"/>
-          <w:sz w:val="20"/>
-          <w:szCs w:val="20"/>
-          <w:shd w:val="clear" w:color="auto" w:fill="FFFFFF"/>
-        </w:rPr>
-        <w:t>Tucek</w:t>
-      </w:r>
-      <w:proofErr w:type="spellEnd"/>
-      <w:r>
-        <w:rPr>
-          <w:rFonts w:ascii="Arial" w:eastAsia="Times New Roman" w:hAnsi="Arial" w:cs="Arial"/>
-          <w:color w:val="000000" w:themeColor="text1"/>
-          <w:kern w:val="0"/>
-          <w:sz w:val="20"/>
-          <w:szCs w:val="20"/>
-          <w:shd w:val="clear" w:color="auto" w:fill="FFFFFF"/>
-        </w:rPr>
-        <w:t xml:space="preserve"> J, Qin F, et al. AVIO: detecting atomicity violations via access interleaving invariants[C]//</w:t>
+        <w:t>Lu S, Tucek J, Qin F, et al. AVIO: detecting atomicity violations via access interleaving invariants[C]//</w:t>
       </w:r>
       <w:r>
         <w:rPr>
@@ -9419,6 +10618,205 @@
     </w:lvl>
   </w:abstractNum>
   <w:abstractNum w:abstractNumId="5">
+    <w:nsid w:val="127E2745"/>
+    <w:multiLevelType w:val="hybridMultilevel"/>
+    <w:tmpl w:val="2006DAB6"/>
+    <w:lvl w:ilvl="0" w:tplc="04090011">
+      <w:start w:val="1"/>
+      <w:numFmt w:val="decimal"/>
+      <w:lvlText w:val="%1)"/>
+      <w:lvlJc w:val="left"/>
+      <w:pPr>
+        <w:ind w:left="720" w:hanging="360"/>
+      </w:pPr>
+    </w:lvl>
+    <w:lvl w:ilvl="1" w:tplc="04090019" w:tentative="1">
+      <w:start w:val="1"/>
+      <w:numFmt w:val="lowerLetter"/>
+      <w:lvlText w:val="%2."/>
+      <w:lvlJc w:val="left"/>
+      <w:pPr>
+        <w:ind w:left="1440" w:hanging="360"/>
+      </w:pPr>
+    </w:lvl>
+    <w:lvl w:ilvl="2" w:tplc="0409001B" w:tentative="1">
+      <w:start w:val="1"/>
+      <w:numFmt w:val="lowerRoman"/>
+      <w:lvlText w:val="%3."/>
+      <w:lvlJc w:val="right"/>
+      <w:pPr>
+        <w:ind w:left="2160" w:hanging="180"/>
+      </w:pPr>
+    </w:lvl>
+    <w:lvl w:ilvl="3" w:tplc="0409000F" w:tentative="1">
+      <w:start w:val="1"/>
+      <w:numFmt w:val="decimal"/>
+      <w:lvlText w:val="%4."/>
+      <w:lvlJc w:val="left"/>
+      <w:pPr>
+        <w:ind w:left="2880" w:hanging="360"/>
+      </w:pPr>
+    </w:lvl>
+    <w:lvl w:ilvl="4" w:tplc="04090019" w:tentative="1">
+      <w:start w:val="1"/>
+      <w:numFmt w:val="lowerLetter"/>
+      <w:lvlText w:val="%5."/>
+      <w:lvlJc w:val="left"/>
+      <w:pPr>
+        <w:ind w:left="3600" w:hanging="360"/>
+      </w:pPr>
+    </w:lvl>
+    <w:lvl w:ilvl="5" w:tplc="0409001B" w:tentative="1">
+      <w:start w:val="1"/>
+      <w:numFmt w:val="lowerRoman"/>
+      <w:lvlText w:val="%6."/>
+      <w:lvlJc w:val="right"/>
+      <w:pPr>
+        <w:ind w:left="4320" w:hanging="180"/>
+      </w:pPr>
+    </w:lvl>
+    <w:lvl w:ilvl="6" w:tplc="0409000F" w:tentative="1">
+      <w:start w:val="1"/>
+      <w:numFmt w:val="decimal"/>
+      <w:lvlText w:val="%7."/>
+      <w:lvlJc w:val="left"/>
+      <w:pPr>
+        <w:ind w:left="5040" w:hanging="360"/>
+      </w:pPr>
+    </w:lvl>
+    <w:lvl w:ilvl="7" w:tplc="04090019" w:tentative="1">
+      <w:start w:val="1"/>
+      <w:numFmt w:val="lowerLetter"/>
+      <w:lvlText w:val="%8."/>
+      <w:lvlJc w:val="left"/>
+      <w:pPr>
+        <w:ind w:left="5760" w:hanging="360"/>
+      </w:pPr>
+    </w:lvl>
+    <w:lvl w:ilvl="8" w:tplc="0409001B" w:tentative="1">
+      <w:start w:val="1"/>
+      <w:numFmt w:val="lowerRoman"/>
+      <w:lvlText w:val="%9."/>
+      <w:lvlJc w:val="right"/>
+      <w:pPr>
+        <w:ind w:left="6480" w:hanging="180"/>
+      </w:pPr>
+    </w:lvl>
+  </w:abstractNum>
+  <w:abstractNum w:abstractNumId="6">
+    <w:nsid w:val="14AE122F"/>
+    <w:multiLevelType w:val="hybridMultilevel"/>
+    <w:tmpl w:val="A39AEB98"/>
+    <w:lvl w:ilvl="0" w:tplc="04090001">
+      <w:start w:val="1"/>
+      <w:numFmt w:val="bullet"/>
+      <w:lvlText w:val=""/>
+      <w:lvlJc w:val="left"/>
+      <w:pPr>
+        <w:ind w:left="720" w:hanging="360"/>
+      </w:pPr>
+      <w:rPr>
+        <w:rFonts w:ascii="Symbol" w:hAnsi="Symbol" w:hint="default"/>
+      </w:rPr>
+    </w:lvl>
+    <w:lvl w:ilvl="1" w:tplc="04090003" w:tentative="1">
+      <w:start w:val="1"/>
+      <w:numFmt w:val="bullet"/>
+      <w:lvlText w:val="o"/>
+      <w:lvlJc w:val="left"/>
+      <w:pPr>
+        <w:ind w:left="1440" w:hanging="360"/>
+      </w:pPr>
+      <w:rPr>
+        <w:rFonts w:ascii="Courier New" w:hAnsi="Courier New" w:cs="Courier New" w:hint="default"/>
+      </w:rPr>
+    </w:lvl>
+    <w:lvl w:ilvl="2" w:tplc="04090005" w:tentative="1">
+      <w:start w:val="1"/>
+      <w:numFmt w:val="bullet"/>
+      <w:lvlText w:val=""/>
+      <w:lvlJc w:val="left"/>
+      <w:pPr>
+        <w:ind w:left="2160" w:hanging="360"/>
+      </w:pPr>
+      <w:rPr>
+        <w:rFonts w:ascii="Wingdings" w:hAnsi="Wingdings" w:hint="default"/>
+      </w:rPr>
+    </w:lvl>
+    <w:lvl w:ilvl="3" w:tplc="04090001" w:tentative="1">
+      <w:start w:val="1"/>
+      <w:numFmt w:val="bullet"/>
+      <w:lvlText w:val=""/>
+      <w:lvlJc w:val="left"/>
+      <w:pPr>
+        <w:ind w:left="2880" w:hanging="360"/>
+      </w:pPr>
+      <w:rPr>
+        <w:rFonts w:ascii="Symbol" w:hAnsi="Symbol" w:hint="default"/>
+      </w:rPr>
+    </w:lvl>
+    <w:lvl w:ilvl="4" w:tplc="04090003" w:tentative="1">
+      <w:start w:val="1"/>
+      <w:numFmt w:val="bullet"/>
+      <w:lvlText w:val="o"/>
+      <w:lvlJc w:val="left"/>
+      <w:pPr>
+        <w:ind w:left="3600" w:hanging="360"/>
+      </w:pPr>
+      <w:rPr>
+        <w:rFonts w:ascii="Courier New" w:hAnsi="Courier New" w:cs="Courier New" w:hint="default"/>
+      </w:rPr>
+    </w:lvl>
+    <w:lvl w:ilvl="5" w:tplc="04090005" w:tentative="1">
+      <w:start w:val="1"/>
+      <w:numFmt w:val="bullet"/>
+      <w:lvlText w:val=""/>
+      <w:lvlJc w:val="left"/>
+      <w:pPr>
+        <w:ind w:left="4320" w:hanging="360"/>
+      </w:pPr>
+      <w:rPr>
+        <w:rFonts w:ascii="Wingdings" w:hAnsi="Wingdings" w:hint="default"/>
+      </w:rPr>
+    </w:lvl>
+    <w:lvl w:ilvl="6" w:tplc="04090001" w:tentative="1">
+      <w:start w:val="1"/>
+      <w:numFmt w:val="bullet"/>
+      <w:lvlText w:val=""/>
+      <w:lvlJc w:val="left"/>
+      <w:pPr>
+        <w:ind w:left="5040" w:hanging="360"/>
+      </w:pPr>
+      <w:rPr>
+        <w:rFonts w:ascii="Symbol" w:hAnsi="Symbol" w:hint="default"/>
+      </w:rPr>
+    </w:lvl>
+    <w:lvl w:ilvl="7" w:tplc="04090003" w:tentative="1">
+      <w:start w:val="1"/>
+      <w:numFmt w:val="bullet"/>
+      <w:lvlText w:val="o"/>
+      <w:lvlJc w:val="left"/>
+      <w:pPr>
+        <w:ind w:left="5760" w:hanging="360"/>
+      </w:pPr>
+      <w:rPr>
+        <w:rFonts w:ascii="Courier New" w:hAnsi="Courier New" w:cs="Courier New" w:hint="default"/>
+      </w:rPr>
+    </w:lvl>
+    <w:lvl w:ilvl="8" w:tplc="04090005" w:tentative="1">
+      <w:start w:val="1"/>
+      <w:numFmt w:val="bullet"/>
+      <w:lvlText w:val=""/>
+      <w:lvlJc w:val="left"/>
+      <w:pPr>
+        <w:ind w:left="6480" w:hanging="360"/>
+      </w:pPr>
+      <w:rPr>
+        <w:rFonts w:ascii="Wingdings" w:hAnsi="Wingdings" w:hint="default"/>
+      </w:rPr>
+    </w:lvl>
+  </w:abstractNum>
+  <w:abstractNum w:abstractNumId="7">
     <w:nsid w:val="18B473D2"/>
     <w:multiLevelType w:val="hybridMultilevel"/>
     <w:tmpl w:val="3DCAC2C2"/>
@@ -9507,7 +10905,233 @@
       </w:pPr>
     </w:lvl>
   </w:abstractNum>
-  <w:abstractNum w:abstractNumId="6">
+  <w:abstractNum w:abstractNumId="8">
+    <w:nsid w:val="25A02D15"/>
+    <w:multiLevelType w:val="hybridMultilevel"/>
+    <w:tmpl w:val="7B2CD9D4"/>
+    <w:lvl w:ilvl="0" w:tplc="04090001">
+      <w:start w:val="1"/>
+      <w:numFmt w:val="bullet"/>
+      <w:lvlText w:val=""/>
+      <w:lvlJc w:val="left"/>
+      <w:pPr>
+        <w:ind w:left="720" w:hanging="360"/>
+      </w:pPr>
+      <w:rPr>
+        <w:rFonts w:ascii="Symbol" w:hAnsi="Symbol" w:hint="default"/>
+      </w:rPr>
+    </w:lvl>
+    <w:lvl w:ilvl="1" w:tplc="04090003" w:tentative="1">
+      <w:start w:val="1"/>
+      <w:numFmt w:val="bullet"/>
+      <w:lvlText w:val="o"/>
+      <w:lvlJc w:val="left"/>
+      <w:pPr>
+        <w:ind w:left="1440" w:hanging="360"/>
+      </w:pPr>
+      <w:rPr>
+        <w:rFonts w:ascii="Courier New" w:hAnsi="Courier New" w:cs="Courier New" w:hint="default"/>
+      </w:rPr>
+    </w:lvl>
+    <w:lvl w:ilvl="2" w:tplc="04090005" w:tentative="1">
+      <w:start w:val="1"/>
+      <w:numFmt w:val="bullet"/>
+      <w:lvlText w:val=""/>
+      <w:lvlJc w:val="left"/>
+      <w:pPr>
+        <w:ind w:left="2160" w:hanging="360"/>
+      </w:pPr>
+      <w:rPr>
+        <w:rFonts w:ascii="Wingdings" w:hAnsi="Wingdings" w:hint="default"/>
+      </w:rPr>
+    </w:lvl>
+    <w:lvl w:ilvl="3" w:tplc="04090001" w:tentative="1">
+      <w:start w:val="1"/>
+      <w:numFmt w:val="bullet"/>
+      <w:lvlText w:val=""/>
+      <w:lvlJc w:val="left"/>
+      <w:pPr>
+        <w:ind w:left="2880" w:hanging="360"/>
+      </w:pPr>
+      <w:rPr>
+        <w:rFonts w:ascii="Symbol" w:hAnsi="Symbol" w:hint="default"/>
+      </w:rPr>
+    </w:lvl>
+    <w:lvl w:ilvl="4" w:tplc="04090003" w:tentative="1">
+      <w:start w:val="1"/>
+      <w:numFmt w:val="bullet"/>
+      <w:lvlText w:val="o"/>
+      <w:lvlJc w:val="left"/>
+      <w:pPr>
+        <w:ind w:left="3600" w:hanging="360"/>
+      </w:pPr>
+      <w:rPr>
+        <w:rFonts w:ascii="Courier New" w:hAnsi="Courier New" w:cs="Courier New" w:hint="default"/>
+      </w:rPr>
+    </w:lvl>
+    <w:lvl w:ilvl="5" w:tplc="04090005" w:tentative="1">
+      <w:start w:val="1"/>
+      <w:numFmt w:val="bullet"/>
+      <w:lvlText w:val=""/>
+      <w:lvlJc w:val="left"/>
+      <w:pPr>
+        <w:ind w:left="4320" w:hanging="360"/>
+      </w:pPr>
+      <w:rPr>
+        <w:rFonts w:ascii="Wingdings" w:hAnsi="Wingdings" w:hint="default"/>
+      </w:rPr>
+    </w:lvl>
+    <w:lvl w:ilvl="6" w:tplc="04090001" w:tentative="1">
+      <w:start w:val="1"/>
+      <w:numFmt w:val="bullet"/>
+      <w:lvlText w:val=""/>
+      <w:lvlJc w:val="left"/>
+      <w:pPr>
+        <w:ind w:left="5040" w:hanging="360"/>
+      </w:pPr>
+      <w:rPr>
+        <w:rFonts w:ascii="Symbol" w:hAnsi="Symbol" w:hint="default"/>
+      </w:rPr>
+    </w:lvl>
+    <w:lvl w:ilvl="7" w:tplc="04090003" w:tentative="1">
+      <w:start w:val="1"/>
+      <w:numFmt w:val="bullet"/>
+      <w:lvlText w:val="o"/>
+      <w:lvlJc w:val="left"/>
+      <w:pPr>
+        <w:ind w:left="5760" w:hanging="360"/>
+      </w:pPr>
+      <w:rPr>
+        <w:rFonts w:ascii="Courier New" w:hAnsi="Courier New" w:cs="Courier New" w:hint="default"/>
+      </w:rPr>
+    </w:lvl>
+    <w:lvl w:ilvl="8" w:tplc="04090005" w:tentative="1">
+      <w:start w:val="1"/>
+      <w:numFmt w:val="bullet"/>
+      <w:lvlText w:val=""/>
+      <w:lvlJc w:val="left"/>
+      <w:pPr>
+        <w:ind w:left="6480" w:hanging="360"/>
+      </w:pPr>
+      <w:rPr>
+        <w:rFonts w:ascii="Wingdings" w:hAnsi="Wingdings" w:hint="default"/>
+      </w:rPr>
+    </w:lvl>
+  </w:abstractNum>
+  <w:abstractNum w:abstractNumId="9">
+    <w:nsid w:val="26F94FA1"/>
+    <w:multiLevelType w:val="hybridMultilevel"/>
+    <w:tmpl w:val="4BB81FEA"/>
+    <w:lvl w:ilvl="0" w:tplc="04090001">
+      <w:start w:val="1"/>
+      <w:numFmt w:val="bullet"/>
+      <w:lvlText w:val=""/>
+      <w:lvlJc w:val="left"/>
+      <w:pPr>
+        <w:ind w:left="1080" w:hanging="360"/>
+      </w:pPr>
+      <w:rPr>
+        <w:rFonts w:ascii="Symbol" w:hAnsi="Symbol" w:hint="default"/>
+      </w:rPr>
+    </w:lvl>
+    <w:lvl w:ilvl="1" w:tplc="04090003" w:tentative="1">
+      <w:start w:val="1"/>
+      <w:numFmt w:val="bullet"/>
+      <w:lvlText w:val="o"/>
+      <w:lvlJc w:val="left"/>
+      <w:pPr>
+        <w:ind w:left="1800" w:hanging="360"/>
+      </w:pPr>
+      <w:rPr>
+        <w:rFonts w:ascii="Courier New" w:hAnsi="Courier New" w:cs="Courier New" w:hint="default"/>
+      </w:rPr>
+    </w:lvl>
+    <w:lvl w:ilvl="2" w:tplc="04090005" w:tentative="1">
+      <w:start w:val="1"/>
+      <w:numFmt w:val="bullet"/>
+      <w:lvlText w:val=""/>
+      <w:lvlJc w:val="left"/>
+      <w:pPr>
+        <w:ind w:left="2520" w:hanging="360"/>
+      </w:pPr>
+      <w:rPr>
+        <w:rFonts w:ascii="Wingdings" w:hAnsi="Wingdings" w:hint="default"/>
+      </w:rPr>
+    </w:lvl>
+    <w:lvl w:ilvl="3" w:tplc="04090001" w:tentative="1">
+      <w:start w:val="1"/>
+      <w:numFmt w:val="bullet"/>
+      <w:lvlText w:val=""/>
+      <w:lvlJc w:val="left"/>
+      <w:pPr>
+        <w:ind w:left="3240" w:hanging="360"/>
+      </w:pPr>
+      <w:rPr>
+        <w:rFonts w:ascii="Symbol" w:hAnsi="Symbol" w:hint="default"/>
+      </w:rPr>
+    </w:lvl>
+    <w:lvl w:ilvl="4" w:tplc="04090003" w:tentative="1">
+      <w:start w:val="1"/>
+      <w:numFmt w:val="bullet"/>
+      <w:lvlText w:val="o"/>
+      <w:lvlJc w:val="left"/>
+      <w:pPr>
+        <w:ind w:left="3960" w:hanging="360"/>
+      </w:pPr>
+      <w:rPr>
+        <w:rFonts w:ascii="Courier New" w:hAnsi="Courier New" w:cs="Courier New" w:hint="default"/>
+      </w:rPr>
+    </w:lvl>
+    <w:lvl w:ilvl="5" w:tplc="04090005" w:tentative="1">
+      <w:start w:val="1"/>
+      <w:numFmt w:val="bullet"/>
+      <w:lvlText w:val=""/>
+      <w:lvlJc w:val="left"/>
+      <w:pPr>
+        <w:ind w:left="4680" w:hanging="360"/>
+      </w:pPr>
+      <w:rPr>
+        <w:rFonts w:ascii="Wingdings" w:hAnsi="Wingdings" w:hint="default"/>
+      </w:rPr>
+    </w:lvl>
+    <w:lvl w:ilvl="6" w:tplc="04090001" w:tentative="1">
+      <w:start w:val="1"/>
+      <w:numFmt w:val="bullet"/>
+      <w:lvlText w:val=""/>
+      <w:lvlJc w:val="left"/>
+      <w:pPr>
+        <w:ind w:left="5400" w:hanging="360"/>
+      </w:pPr>
+      <w:rPr>
+        <w:rFonts w:ascii="Symbol" w:hAnsi="Symbol" w:hint="default"/>
+      </w:rPr>
+    </w:lvl>
+    <w:lvl w:ilvl="7" w:tplc="04090003" w:tentative="1">
+      <w:start w:val="1"/>
+      <w:numFmt w:val="bullet"/>
+      <w:lvlText w:val="o"/>
+      <w:lvlJc w:val="left"/>
+      <w:pPr>
+        <w:ind w:left="6120" w:hanging="360"/>
+      </w:pPr>
+      <w:rPr>
+        <w:rFonts w:ascii="Courier New" w:hAnsi="Courier New" w:cs="Courier New" w:hint="default"/>
+      </w:rPr>
+    </w:lvl>
+    <w:lvl w:ilvl="8" w:tplc="04090005" w:tentative="1">
+      <w:start w:val="1"/>
+      <w:numFmt w:val="bullet"/>
+      <w:lvlText w:val=""/>
+      <w:lvlJc w:val="left"/>
+      <w:pPr>
+        <w:ind w:left="6840" w:hanging="360"/>
+      </w:pPr>
+      <w:rPr>
+        <w:rFonts w:ascii="Wingdings" w:hAnsi="Wingdings" w:hint="default"/>
+      </w:rPr>
+    </w:lvl>
+  </w:abstractNum>
+  <w:abstractNum w:abstractNumId="10">
     <w:nsid w:val="328859F9"/>
     <w:multiLevelType w:val="hybridMultilevel"/>
     <w:tmpl w:val="FDD44B34"/>
@@ -9593,7 +11217,7 @@
       </w:pPr>
     </w:lvl>
   </w:abstractNum>
-  <w:abstractNum w:abstractNumId="7">
+  <w:abstractNum w:abstractNumId="11">
     <w:nsid w:val="33A02BE2"/>
     <w:multiLevelType w:val="multilevel"/>
     <w:tmpl w:val="0409001F"/>
@@ -9679,7 +11303,7 @@
       </w:pPr>
     </w:lvl>
   </w:abstractNum>
-  <w:abstractNum w:abstractNumId="8">
+  <w:abstractNum w:abstractNumId="12">
     <w:nsid w:val="41CF5664"/>
     <w:multiLevelType w:val="hybridMultilevel"/>
     <w:tmpl w:val="EFA40A90"/>
@@ -9792,7 +11416,7 @@
       </w:rPr>
     </w:lvl>
   </w:abstractNum>
-  <w:abstractNum w:abstractNumId="9">
+  <w:abstractNum w:abstractNumId="13">
     <w:nsid w:val="467F3020"/>
     <w:multiLevelType w:val="multilevel"/>
     <w:tmpl w:val="0409001F"/>
@@ -9878,7 +11502,7 @@
       </w:pPr>
     </w:lvl>
   </w:abstractNum>
-  <w:abstractNum w:abstractNumId="10">
+  <w:abstractNum w:abstractNumId="14">
     <w:nsid w:val="47F24A3D"/>
     <w:multiLevelType w:val="hybridMultilevel"/>
     <w:tmpl w:val="80EC7FE4"/>
@@ -9991,7 +11615,120 @@
       </w:rPr>
     </w:lvl>
   </w:abstractNum>
-  <w:abstractNum w:abstractNumId="11">
+  <w:abstractNum w:abstractNumId="15">
+    <w:nsid w:val="57C1477A"/>
+    <w:multiLevelType w:val="hybridMultilevel"/>
+    <w:tmpl w:val="A5401688"/>
+    <w:lvl w:ilvl="0" w:tplc="04090001">
+      <w:start w:val="1"/>
+      <w:numFmt w:val="bullet"/>
+      <w:lvlText w:val=""/>
+      <w:lvlJc w:val="left"/>
+      <w:pPr>
+        <w:ind w:left="720" w:hanging="360"/>
+      </w:pPr>
+      <w:rPr>
+        <w:rFonts w:ascii="Symbol" w:hAnsi="Symbol" w:hint="default"/>
+      </w:rPr>
+    </w:lvl>
+    <w:lvl w:ilvl="1" w:tplc="04090003" w:tentative="1">
+      <w:start w:val="1"/>
+      <w:numFmt w:val="bullet"/>
+      <w:lvlText w:val="o"/>
+      <w:lvlJc w:val="left"/>
+      <w:pPr>
+        <w:ind w:left="1440" w:hanging="360"/>
+      </w:pPr>
+      <w:rPr>
+        <w:rFonts w:ascii="Courier New" w:hAnsi="Courier New" w:cs="Courier New" w:hint="default"/>
+      </w:rPr>
+    </w:lvl>
+    <w:lvl w:ilvl="2" w:tplc="04090005" w:tentative="1">
+      <w:start w:val="1"/>
+      <w:numFmt w:val="bullet"/>
+      <w:lvlText w:val=""/>
+      <w:lvlJc w:val="left"/>
+      <w:pPr>
+        <w:ind w:left="2160" w:hanging="360"/>
+      </w:pPr>
+      <w:rPr>
+        <w:rFonts w:ascii="Wingdings" w:hAnsi="Wingdings" w:hint="default"/>
+      </w:rPr>
+    </w:lvl>
+    <w:lvl w:ilvl="3" w:tplc="04090001" w:tentative="1">
+      <w:start w:val="1"/>
+      <w:numFmt w:val="bullet"/>
+      <w:lvlText w:val=""/>
+      <w:lvlJc w:val="left"/>
+      <w:pPr>
+        <w:ind w:left="2880" w:hanging="360"/>
+      </w:pPr>
+      <w:rPr>
+        <w:rFonts w:ascii="Symbol" w:hAnsi="Symbol" w:hint="default"/>
+      </w:rPr>
+    </w:lvl>
+    <w:lvl w:ilvl="4" w:tplc="04090003" w:tentative="1">
+      <w:start w:val="1"/>
+      <w:numFmt w:val="bullet"/>
+      <w:lvlText w:val="o"/>
+      <w:lvlJc w:val="left"/>
+      <w:pPr>
+        <w:ind w:left="3600" w:hanging="360"/>
+      </w:pPr>
+      <w:rPr>
+        <w:rFonts w:ascii="Courier New" w:hAnsi="Courier New" w:cs="Courier New" w:hint="default"/>
+      </w:rPr>
+    </w:lvl>
+    <w:lvl w:ilvl="5" w:tplc="04090005" w:tentative="1">
+      <w:start w:val="1"/>
+      <w:numFmt w:val="bullet"/>
+      <w:lvlText w:val=""/>
+      <w:lvlJc w:val="left"/>
+      <w:pPr>
+        <w:ind w:left="4320" w:hanging="360"/>
+      </w:pPr>
+      <w:rPr>
+        <w:rFonts w:ascii="Wingdings" w:hAnsi="Wingdings" w:hint="default"/>
+      </w:rPr>
+    </w:lvl>
+    <w:lvl w:ilvl="6" w:tplc="04090001" w:tentative="1">
+      <w:start w:val="1"/>
+      <w:numFmt w:val="bullet"/>
+      <w:lvlText w:val=""/>
+      <w:lvlJc w:val="left"/>
+      <w:pPr>
+        <w:ind w:left="5040" w:hanging="360"/>
+      </w:pPr>
+      <w:rPr>
+        <w:rFonts w:ascii="Symbol" w:hAnsi="Symbol" w:hint="default"/>
+      </w:rPr>
+    </w:lvl>
+    <w:lvl w:ilvl="7" w:tplc="04090003" w:tentative="1">
+      <w:start w:val="1"/>
+      <w:numFmt w:val="bullet"/>
+      <w:lvlText w:val="o"/>
+      <w:lvlJc w:val="left"/>
+      <w:pPr>
+        <w:ind w:left="5760" w:hanging="360"/>
+      </w:pPr>
+      <w:rPr>
+        <w:rFonts w:ascii="Courier New" w:hAnsi="Courier New" w:cs="Courier New" w:hint="default"/>
+      </w:rPr>
+    </w:lvl>
+    <w:lvl w:ilvl="8" w:tplc="04090005" w:tentative="1">
+      <w:start w:val="1"/>
+      <w:numFmt w:val="bullet"/>
+      <w:lvlText w:val=""/>
+      <w:lvlJc w:val="left"/>
+      <w:pPr>
+        <w:ind w:left="6480" w:hanging="360"/>
+      </w:pPr>
+      <w:rPr>
+        <w:rFonts w:ascii="Wingdings" w:hAnsi="Wingdings" w:hint="default"/>
+      </w:rPr>
+    </w:lvl>
+  </w:abstractNum>
+  <w:abstractNum w:abstractNumId="16">
     <w:nsid w:val="60CB0FB6"/>
     <w:multiLevelType w:val="hybridMultilevel"/>
     <w:tmpl w:val="D4045474"/>
@@ -10104,7 +11841,7 @@
       </w:rPr>
     </w:lvl>
   </w:abstractNum>
-  <w:abstractNum w:abstractNumId="12">
+  <w:abstractNum w:abstractNumId="17">
     <w:nsid w:val="61B93206"/>
     <w:multiLevelType w:val="hybridMultilevel"/>
     <w:tmpl w:val="A68E24DC"/>
@@ -10193,11 +11930,124 @@
       </w:pPr>
     </w:lvl>
   </w:abstractNum>
+  <w:abstractNum w:abstractNumId="18">
+    <w:nsid w:val="646F3554"/>
+    <w:multiLevelType w:val="hybridMultilevel"/>
+    <w:tmpl w:val="21286776"/>
+    <w:lvl w:ilvl="0" w:tplc="04090001">
+      <w:start w:val="1"/>
+      <w:numFmt w:val="bullet"/>
+      <w:lvlText w:val=""/>
+      <w:lvlJc w:val="left"/>
+      <w:pPr>
+        <w:ind w:left="720" w:hanging="360"/>
+      </w:pPr>
+      <w:rPr>
+        <w:rFonts w:ascii="Symbol" w:hAnsi="Symbol" w:hint="default"/>
+      </w:rPr>
+    </w:lvl>
+    <w:lvl w:ilvl="1" w:tplc="04090003" w:tentative="1">
+      <w:start w:val="1"/>
+      <w:numFmt w:val="bullet"/>
+      <w:lvlText w:val="o"/>
+      <w:lvlJc w:val="left"/>
+      <w:pPr>
+        <w:ind w:left="1440" w:hanging="360"/>
+      </w:pPr>
+      <w:rPr>
+        <w:rFonts w:ascii="Courier New" w:hAnsi="Courier New" w:cs="Courier New" w:hint="default"/>
+      </w:rPr>
+    </w:lvl>
+    <w:lvl w:ilvl="2" w:tplc="04090005" w:tentative="1">
+      <w:start w:val="1"/>
+      <w:numFmt w:val="bullet"/>
+      <w:lvlText w:val=""/>
+      <w:lvlJc w:val="left"/>
+      <w:pPr>
+        <w:ind w:left="2160" w:hanging="360"/>
+      </w:pPr>
+      <w:rPr>
+        <w:rFonts w:ascii="Wingdings" w:hAnsi="Wingdings" w:hint="default"/>
+      </w:rPr>
+    </w:lvl>
+    <w:lvl w:ilvl="3" w:tplc="04090001" w:tentative="1">
+      <w:start w:val="1"/>
+      <w:numFmt w:val="bullet"/>
+      <w:lvlText w:val=""/>
+      <w:lvlJc w:val="left"/>
+      <w:pPr>
+        <w:ind w:left="2880" w:hanging="360"/>
+      </w:pPr>
+      <w:rPr>
+        <w:rFonts w:ascii="Symbol" w:hAnsi="Symbol" w:hint="default"/>
+      </w:rPr>
+    </w:lvl>
+    <w:lvl w:ilvl="4" w:tplc="04090003" w:tentative="1">
+      <w:start w:val="1"/>
+      <w:numFmt w:val="bullet"/>
+      <w:lvlText w:val="o"/>
+      <w:lvlJc w:val="left"/>
+      <w:pPr>
+        <w:ind w:left="3600" w:hanging="360"/>
+      </w:pPr>
+      <w:rPr>
+        <w:rFonts w:ascii="Courier New" w:hAnsi="Courier New" w:cs="Courier New" w:hint="default"/>
+      </w:rPr>
+    </w:lvl>
+    <w:lvl w:ilvl="5" w:tplc="04090005" w:tentative="1">
+      <w:start w:val="1"/>
+      <w:numFmt w:val="bullet"/>
+      <w:lvlText w:val=""/>
+      <w:lvlJc w:val="left"/>
+      <w:pPr>
+        <w:ind w:left="4320" w:hanging="360"/>
+      </w:pPr>
+      <w:rPr>
+        <w:rFonts w:ascii="Wingdings" w:hAnsi="Wingdings" w:hint="default"/>
+      </w:rPr>
+    </w:lvl>
+    <w:lvl w:ilvl="6" w:tplc="04090001" w:tentative="1">
+      <w:start w:val="1"/>
+      <w:numFmt w:val="bullet"/>
+      <w:lvlText w:val=""/>
+      <w:lvlJc w:val="left"/>
+      <w:pPr>
+        <w:ind w:left="5040" w:hanging="360"/>
+      </w:pPr>
+      <w:rPr>
+        <w:rFonts w:ascii="Symbol" w:hAnsi="Symbol" w:hint="default"/>
+      </w:rPr>
+    </w:lvl>
+    <w:lvl w:ilvl="7" w:tplc="04090003" w:tentative="1">
+      <w:start w:val="1"/>
+      <w:numFmt w:val="bullet"/>
+      <w:lvlText w:val="o"/>
+      <w:lvlJc w:val="left"/>
+      <w:pPr>
+        <w:ind w:left="5760" w:hanging="360"/>
+      </w:pPr>
+      <w:rPr>
+        <w:rFonts w:ascii="Courier New" w:hAnsi="Courier New" w:cs="Courier New" w:hint="default"/>
+      </w:rPr>
+    </w:lvl>
+    <w:lvl w:ilvl="8" w:tplc="04090005" w:tentative="1">
+      <w:start w:val="1"/>
+      <w:numFmt w:val="bullet"/>
+      <w:lvlText w:val=""/>
+      <w:lvlJc w:val="left"/>
+      <w:pPr>
+        <w:ind w:left="6480" w:hanging="360"/>
+      </w:pPr>
+      <w:rPr>
+        <w:rFonts w:ascii="Wingdings" w:hAnsi="Wingdings" w:hint="default"/>
+      </w:rPr>
+    </w:lvl>
+  </w:abstractNum>
   <w:num w:numId="1">
-    <w:abstractNumId w:val="9"/>
+    <w:abstractNumId w:val="13"/>
   </w:num>
   <w:num w:numId="2">
-    <w:abstractNumId w:val="7"/>
+    <w:abstractNumId w:val="11"/>
   </w:num>
   <w:num w:numId="3">
     <w:abstractNumId w:val="2"/>
@@ -10206,31 +12056,49 @@
     <w:abstractNumId w:val="4"/>
   </w:num>
   <w:num w:numId="5">
-    <w:abstractNumId w:val="5"/>
+    <w:abstractNumId w:val="7"/>
   </w:num>
   <w:num w:numId="6">
-    <w:abstractNumId w:val="12"/>
+    <w:abstractNumId w:val="17"/>
   </w:num>
   <w:num w:numId="7">
     <w:abstractNumId w:val="3"/>
   </w:num>
   <w:num w:numId="8">
-    <w:abstractNumId w:val="10"/>
+    <w:abstractNumId w:val="14"/>
   </w:num>
   <w:num w:numId="9">
     <w:abstractNumId w:val="0"/>
   </w:num>
   <w:num w:numId="10">
-    <w:abstractNumId w:val="8"/>
+    <w:abstractNumId w:val="12"/>
   </w:num>
   <w:num w:numId="11">
-    <w:abstractNumId w:val="6"/>
+    <w:abstractNumId w:val="10"/>
   </w:num>
   <w:num w:numId="12">
-    <w:abstractNumId w:val="11"/>
+    <w:abstractNumId w:val="16"/>
   </w:num>
   <w:num w:numId="13">
     <w:abstractNumId w:val="1"/>
+  </w:num>
+  <w:num w:numId="14">
+    <w:abstractNumId w:val="15"/>
+  </w:num>
+  <w:num w:numId="15">
+    <w:abstractNumId w:val="6"/>
+  </w:num>
+  <w:num w:numId="16">
+    <w:abstractNumId w:val="8"/>
+  </w:num>
+  <w:num w:numId="17">
+    <w:abstractNumId w:val="9"/>
+  </w:num>
+  <w:num w:numId="18">
+    <w:abstractNumId w:val="18"/>
+  </w:num>
+  <w:num w:numId="19">
+    <w:abstractNumId w:val="5"/>
   </w:num>
 </w:numbering>
 </file>
@@ -10631,7 +12499,7 @@
     <w:lsdException w:name="List Table 6 Colorful Accent 6" w:uiPriority="51"/>
     <w:lsdException w:name="List Table 7 Colorful Accent 6" w:uiPriority="52"/>
   </w:latentStyles>
-  <w:style w:type="paragraph" w:default="1" w:styleId="a">
+  <w:style w:type="paragraph" w:default="1" w:styleId="Normal">
     <w:name w:val="Normal"/>
     <w:qFormat/>
     <w:rsid w:val="002F6FD1"/>
@@ -10640,13 +12508,34 @@
       <w:jc w:val="both"/>
     </w:pPr>
   </w:style>
-  <w:style w:type="character" w:default="1" w:styleId="a0">
+  <w:style w:type="paragraph" w:styleId="Heading1">
+    <w:name w:val="heading 1"/>
+    <w:basedOn w:val="Normal"/>
+    <w:next w:val="Normal"/>
+    <w:link w:val="Heading1Char"/>
+    <w:uiPriority w:val="9"/>
+    <w:qFormat/>
+    <w:rsid w:val="00633E3D"/>
+    <w:pPr>
+      <w:keepNext/>
+      <w:keepLines/>
+      <w:spacing w:before="240"/>
+      <w:outlineLvl w:val="0"/>
+    </w:pPr>
+    <w:rPr>
+      <w:rFonts w:asciiTheme="majorHAnsi" w:eastAsiaTheme="majorEastAsia" w:hAnsiTheme="majorHAnsi" w:cstheme="majorBidi"/>
+      <w:color w:val="2E74B5" w:themeColor="accent1" w:themeShade="BF"/>
+      <w:sz w:val="32"/>
+      <w:szCs w:val="32"/>
+    </w:rPr>
+  </w:style>
+  <w:style w:type="character" w:default="1" w:styleId="DefaultParagraphFont">
     <w:name w:val="Default Paragraph Font"/>
     <w:uiPriority w:val="1"/>
     <w:semiHidden/>
     <w:unhideWhenUsed/>
   </w:style>
-  <w:style w:type="table" w:default="1" w:styleId="a1">
+  <w:style w:type="table" w:default="1" w:styleId="TableNormal">
     <w:name w:val="Normal Table"/>
     <w:uiPriority w:val="99"/>
     <w:semiHidden/>
@@ -10661,15 +12550,15 @@
       </w:tblCellMar>
     </w:tblPr>
   </w:style>
-  <w:style w:type="numbering" w:default="1" w:styleId="a2">
+  <w:style w:type="numbering" w:default="1" w:styleId="NoList">
     <w:name w:val="No List"/>
     <w:uiPriority w:val="99"/>
     <w:semiHidden/>
     <w:unhideWhenUsed/>
   </w:style>
-  <w:style w:type="paragraph" w:styleId="a3">
+  <w:style w:type="paragraph" w:styleId="ListParagraph">
     <w:name w:val="List Paragraph"/>
-    <w:basedOn w:val="a"/>
+    <w:basedOn w:val="Normal"/>
     <w:uiPriority w:val="34"/>
     <w:qFormat/>
     <w:rsid w:val="00EE6A2F"/>
@@ -10677,9 +12566,9 @@
       <w:ind w:firstLineChars="200" w:firstLine="420"/>
     </w:pPr>
   </w:style>
-  <w:style w:type="character" w:styleId="a4">
+  <w:style w:type="character" w:styleId="CommentReference">
     <w:name w:val="annotation reference"/>
-    <w:basedOn w:val="a0"/>
+    <w:basedOn w:val="DefaultParagraphFont"/>
     <w:uiPriority w:val="99"/>
     <w:semiHidden/>
     <w:unhideWhenUsed/>
@@ -10689,10 +12578,10 @@
       <w:szCs w:val="21"/>
     </w:rPr>
   </w:style>
-  <w:style w:type="paragraph" w:styleId="a5">
+  <w:style w:type="paragraph" w:styleId="CommentText">
     <w:name w:val="annotation text"/>
-    <w:basedOn w:val="a"/>
-    <w:link w:val="a6"/>
+    <w:basedOn w:val="Normal"/>
+    <w:link w:val="CommentTextChar"/>
     <w:uiPriority w:val="99"/>
     <w:semiHidden/>
     <w:unhideWhenUsed/>
@@ -10701,19 +12590,19 @@
       <w:jc w:val="left"/>
     </w:pPr>
   </w:style>
-  <w:style w:type="character" w:customStyle="1" w:styleId="a6">
-    <w:name w:val="批注文字字符"/>
-    <w:basedOn w:val="a0"/>
-    <w:link w:val="a5"/>
+  <w:style w:type="character" w:customStyle="1" w:styleId="CommentTextChar">
+    <w:name w:val="Comment Text Char"/>
+    <w:basedOn w:val="DefaultParagraphFont"/>
+    <w:link w:val="CommentText"/>
     <w:uiPriority w:val="99"/>
     <w:semiHidden/>
     <w:rsid w:val="008D3755"/>
   </w:style>
-  <w:style w:type="paragraph" w:styleId="a7">
+  <w:style w:type="paragraph" w:styleId="CommentSubject">
     <w:name w:val="annotation subject"/>
-    <w:basedOn w:val="a5"/>
-    <w:next w:val="a5"/>
-    <w:link w:val="a8"/>
+    <w:basedOn w:val="CommentText"/>
+    <w:next w:val="CommentText"/>
+    <w:link w:val="CommentSubjectChar"/>
     <w:uiPriority w:val="99"/>
     <w:semiHidden/>
     <w:unhideWhenUsed/>
@@ -10723,10 +12612,10 @@
       <w:bCs/>
     </w:rPr>
   </w:style>
-  <w:style w:type="character" w:customStyle="1" w:styleId="a8">
-    <w:name w:val="批注主题字符"/>
-    <w:basedOn w:val="a6"/>
-    <w:link w:val="a7"/>
+  <w:style w:type="character" w:customStyle="1" w:styleId="CommentSubjectChar">
+    <w:name w:val="Comment Subject Char"/>
+    <w:basedOn w:val="CommentTextChar"/>
+    <w:link w:val="CommentSubject"/>
     <w:uiPriority w:val="99"/>
     <w:semiHidden/>
     <w:rsid w:val="008D3755"/>
@@ -10735,10 +12624,10 @@
       <w:bCs/>
     </w:rPr>
   </w:style>
-  <w:style w:type="paragraph" w:styleId="a9">
+  <w:style w:type="paragraph" w:styleId="BalloonText">
     <w:name w:val="Balloon Text"/>
-    <w:basedOn w:val="a"/>
-    <w:link w:val="aa"/>
+    <w:basedOn w:val="Normal"/>
+    <w:link w:val="BalloonTextChar"/>
     <w:uiPriority w:val="99"/>
     <w:semiHidden/>
     <w:unhideWhenUsed/>
@@ -10749,10 +12638,10 @@
       <w:szCs w:val="18"/>
     </w:rPr>
   </w:style>
-  <w:style w:type="character" w:customStyle="1" w:styleId="aa">
-    <w:name w:val="批注框文本字符"/>
-    <w:basedOn w:val="a0"/>
-    <w:link w:val="a9"/>
+  <w:style w:type="character" w:customStyle="1" w:styleId="BalloonTextChar">
+    <w:name w:val="Balloon Text Char"/>
+    <w:basedOn w:val="DefaultParagraphFont"/>
+    <w:link w:val="BalloonText"/>
     <w:uiPriority w:val="99"/>
     <w:semiHidden/>
     <w:rsid w:val="008D3755"/>
@@ -10762,10 +12651,10 @@
       <w:szCs w:val="18"/>
     </w:rPr>
   </w:style>
-  <w:style w:type="paragraph" w:styleId="ab">
+  <w:style w:type="paragraph" w:styleId="Caption">
     <w:name w:val="caption"/>
-    <w:basedOn w:val="a"/>
-    <w:next w:val="a"/>
+    <w:basedOn w:val="Normal"/>
+    <w:next w:val="Normal"/>
     <w:uiPriority w:val="35"/>
     <w:unhideWhenUsed/>
     <w:qFormat/>
@@ -10783,6 +12672,19 @@
       <w:kern w:val="0"/>
       <w:sz w:val="18"/>
       <w:szCs w:val="18"/>
+    </w:rPr>
+  </w:style>
+  <w:style w:type="character" w:customStyle="1" w:styleId="Heading1Char">
+    <w:name w:val="Heading 1 Char"/>
+    <w:basedOn w:val="DefaultParagraphFont"/>
+    <w:link w:val="Heading1"/>
+    <w:uiPriority w:val="9"/>
+    <w:rsid w:val="00633E3D"/>
+    <w:rPr>
+      <w:rFonts w:asciiTheme="majorHAnsi" w:eastAsiaTheme="majorEastAsia" w:hAnsiTheme="majorHAnsi" w:cstheme="majorBidi"/>
+      <w:color w:val="2E74B5" w:themeColor="accent1" w:themeShade="BF"/>
+      <w:sz w:val="32"/>
+      <w:szCs w:val="32"/>
     </w:rPr>
   </w:style>
 </w:styles>

</xml_diff>

<commit_message>
adding mark :whether bug fix strategy
</commit_message>
<xml_diff>
--- a/final/CSP-v4.docx
+++ b/final/CSP-v4.docx
@@ -497,7 +497,23 @@
           <w:rFonts w:hint="eastAsia"/>
           <w:sz w:val="21"/>
         </w:rPr>
-        <w:t>LIU Ning  LI Jing-jing  XIA</w:t>
+        <w:t xml:space="preserve">LIU </w:t>
+      </w:r>
+      <w:proofErr w:type="gramStart"/>
+      <w:r>
+        <w:rPr>
+          <w:rFonts w:hint="eastAsia"/>
+          <w:sz w:val="21"/>
+        </w:rPr>
+        <w:t>Ning  LI</w:t>
+      </w:r>
+      <w:proofErr w:type="gramEnd"/>
+      <w:r>
+        <w:rPr>
+          <w:rFonts w:hint="eastAsia"/>
+          <w:sz w:val="21"/>
+        </w:rPr>
+        <w:t xml:space="preserve"> Jing-jing  XIA</w:t>
       </w:r>
       <w:r>
         <w:rPr>
@@ -525,6 +541,7 @@
           <w:sz w:val="21"/>
         </w:rPr>
       </w:pPr>
+      <w:proofErr w:type="gramStart"/>
       <w:r>
         <w:rPr>
           <w:b/>
@@ -549,7 +566,14 @@
         <w:rPr>
           <w:sz w:val="21"/>
         </w:rPr>
-        <w:t>In the multi-core era, it is critical to efficiently test multi-threaded software and expose concurrency bugs before software release.</w:t>
+        <w:t>In</w:t>
+      </w:r>
+      <w:proofErr w:type="gramEnd"/>
+      <w:r>
+        <w:rPr>
+          <w:sz w:val="21"/>
+        </w:rPr>
+        <w:t xml:space="preserve"> the multi-core era, it is critical to efficiently test multi-threaded software and expose concurrency bugs before software release.</w:t>
       </w:r>
       <w:r>
         <w:rPr>
@@ -699,7 +723,7 @@
     <w:p/>
     <w:p>
       <w:pPr>
-        <w:pStyle w:val="ListParagraph"/>
+        <w:pStyle w:val="a3"/>
         <w:numPr>
           <w:ilvl w:val="0"/>
           <w:numId w:val="1"/>
@@ -716,7 +740,7 @@
     </w:p>
     <w:p>
       <w:pPr>
-        <w:pStyle w:val="ListParagraph"/>
+        <w:pStyle w:val="a3"/>
         <w:numPr>
           <w:ilvl w:val="0"/>
           <w:numId w:val="1"/>
@@ -1066,7 +1090,7 @@
     </w:p>
     <w:p>
       <w:pPr>
-        <w:pStyle w:val="ListParagraph"/>
+        <w:pStyle w:val="a3"/>
         <w:numPr>
           <w:ilvl w:val="0"/>
           <w:numId w:val="1"/>
@@ -1101,7 +1125,7 @@
     </w:p>
     <w:p>
       <w:pPr>
-        <w:pStyle w:val="ListParagraph"/>
+        <w:pStyle w:val="a3"/>
         <w:numPr>
           <w:ilvl w:val="1"/>
           <w:numId w:val="1"/>
@@ -1146,7 +1170,7 @@
     </w:p>
     <w:p>
       <w:pPr>
-        <w:pStyle w:val="ListParagraph"/>
+        <w:pStyle w:val="a3"/>
         <w:numPr>
           <w:ilvl w:val="2"/>
           <w:numId w:val="1"/>
@@ -1229,7 +1253,7 @@
     </w:p>
     <w:p>
       <w:pPr>
-        <w:pStyle w:val="ListParagraph"/>
+        <w:pStyle w:val="a3"/>
         <w:numPr>
           <w:ilvl w:val="2"/>
           <w:numId w:val="1"/>
@@ -1381,7 +1405,6 @@
       <w:r>
         <w:rPr>
           <w:noProof/>
-          <w:lang w:eastAsia="en-US"/>
         </w:rPr>
         <w:drawing>
           <wp:inline distT="0" distB="0" distL="0" distR="0" wp14:anchorId="4053456A" wp14:editId="2AD6FB01">
@@ -1476,7 +1499,7 @@
     </w:p>
     <w:p>
       <w:pPr>
-        <w:pStyle w:val="ListParagraph"/>
+        <w:pStyle w:val="a3"/>
         <w:numPr>
           <w:ilvl w:val="1"/>
           <w:numId w:val="1"/>
@@ -1533,7 +1556,7 @@
     </w:p>
     <w:p>
       <w:pPr>
-        <w:pStyle w:val="ListParagraph"/>
+        <w:pStyle w:val="a3"/>
         <w:numPr>
           <w:ilvl w:val="0"/>
           <w:numId w:val="12"/>
@@ -1585,7 +1608,7 @@
     </w:p>
     <w:p>
       <w:pPr>
-        <w:pStyle w:val="ListParagraph"/>
+        <w:pStyle w:val="a3"/>
         <w:numPr>
           <w:ilvl w:val="0"/>
           <w:numId w:val="12"/>
@@ -1677,7 +1700,7 @@
     </w:p>
     <w:p>
       <w:pPr>
-        <w:pStyle w:val="ListParagraph"/>
+        <w:pStyle w:val="a3"/>
         <w:numPr>
           <w:ilvl w:val="0"/>
           <w:numId w:val="12"/>
@@ -1771,7 +1794,7 @@
     </w:p>
     <w:p>
       <w:pPr>
-        <w:pStyle w:val="ListParagraph"/>
+        <w:pStyle w:val="a3"/>
         <w:numPr>
           <w:ilvl w:val="0"/>
           <w:numId w:val="12"/>
@@ -1821,10 +1844,30 @@
         <w:t>都不能通过简单地添加或者改变锁来进行修复，而且许多修复第一次都是失败的。</w:t>
       </w:r>
     </w:p>
-    <w:p/>
-    <w:p>
-      <w:pPr>
-        <w:pStyle w:val="ListParagraph"/>
+    <w:p>
+      <w:pPr>
+        <w:rPr>
+          <w:rFonts w:hint="eastAsia"/>
+        </w:rPr>
+      </w:pPr>
+      <w:r>
+        <w:t>//</w:t>
+      </w:r>
+      <w:r>
+        <w:t>是否需要加入</w:t>
+      </w:r>
+      <w:r>
+        <w:t>Bug</w:t>
+      </w:r>
+      <w:r>
+        <w:t>的修复策略</w:t>
+      </w:r>
+      <w:bookmarkStart w:id="0" w:name="_GoBack"/>
+      <w:bookmarkEnd w:id="0"/>
+    </w:p>
+    <w:p>
+      <w:pPr>
+        <w:pStyle w:val="a3"/>
         <w:numPr>
           <w:ilvl w:val="0"/>
           <w:numId w:val="1"/>
@@ -1859,7 +1902,7 @@
     </w:p>
     <w:p>
       <w:pPr>
-        <w:pStyle w:val="ListParagraph"/>
+        <w:pStyle w:val="a3"/>
         <w:numPr>
           <w:ilvl w:val="1"/>
           <w:numId w:val="1"/>
@@ -1955,7 +1998,7 @@
     </w:p>
     <w:p>
       <w:pPr>
-        <w:pStyle w:val="ListParagraph"/>
+        <w:pStyle w:val="a3"/>
         <w:numPr>
           <w:ilvl w:val="0"/>
           <w:numId w:val="10"/>
@@ -1980,7 +2023,7 @@
     </w:p>
     <w:p>
       <w:pPr>
-        <w:pStyle w:val="ListParagraph"/>
+        <w:pStyle w:val="a3"/>
         <w:numPr>
           <w:ilvl w:val="0"/>
           <w:numId w:val="10"/>
@@ -2017,7 +2060,7 @@
     </w:p>
     <w:p>
       <w:pPr>
-        <w:pStyle w:val="ListParagraph"/>
+        <w:pStyle w:val="a3"/>
         <w:numPr>
           <w:ilvl w:val="2"/>
           <w:numId w:val="1"/>
@@ -2092,7 +2135,7 @@
     </w:p>
     <w:p>
       <w:pPr>
-        <w:pStyle w:val="ListParagraph"/>
+        <w:pStyle w:val="a3"/>
         <w:numPr>
           <w:ilvl w:val="3"/>
           <w:numId w:val="1"/>
@@ -2206,7 +2249,7 @@
     </w:p>
     <w:p>
       <w:pPr>
-        <w:pStyle w:val="ListParagraph"/>
+        <w:pStyle w:val="a3"/>
         <w:numPr>
           <w:ilvl w:val="3"/>
           <w:numId w:val="1"/>
@@ -2469,7 +2512,6 @@
           <w:kern w:val="0"/>
           <w:sz w:val="22"/>
           <w:szCs w:val="22"/>
-          <w:lang w:eastAsia="en-US"/>
         </w:rPr>
         <w:drawing>
           <wp:inline distT="0" distB="0" distL="0" distR="0" wp14:anchorId="2E955834" wp14:editId="3CCE71AF">
@@ -2580,7 +2622,7 @@
     </w:p>
     <w:p>
       <w:pPr>
-        <w:pStyle w:val="ListParagraph"/>
+        <w:pStyle w:val="a3"/>
         <w:numPr>
           <w:ilvl w:val="1"/>
           <w:numId w:val="1"/>
@@ -2730,7 +2772,7 @@
     </w:p>
     <w:p>
       <w:pPr>
-        <w:pStyle w:val="ListParagraph"/>
+        <w:pStyle w:val="a3"/>
         <w:numPr>
           <w:ilvl w:val="2"/>
           <w:numId w:val="1"/>
@@ -2783,7 +2825,6 @@
       <w:r>
         <w:rPr>
           <w:noProof/>
-          <w:lang w:eastAsia="en-US"/>
         </w:rPr>
         <w:drawing>
           <wp:inline distT="0" distB="0" distL="0" distR="0" wp14:anchorId="125C15CC" wp14:editId="71BCE2B0">
@@ -2864,7 +2905,7 @@
     </w:p>
     <w:p>
       <w:pPr>
-        <w:pStyle w:val="ListParagraph"/>
+        <w:pStyle w:val="a3"/>
         <w:numPr>
           <w:ilvl w:val="0"/>
           <w:numId w:val="7"/>
@@ -2892,7 +2933,7 @@
     </w:p>
     <w:p>
       <w:pPr>
-        <w:pStyle w:val="ListParagraph"/>
+        <w:pStyle w:val="a3"/>
         <w:numPr>
           <w:ilvl w:val="0"/>
           <w:numId w:val="7"/>
@@ -2926,7 +2967,7 @@
     </w:p>
     <w:p>
       <w:pPr>
-        <w:pStyle w:val="ListParagraph"/>
+        <w:pStyle w:val="a3"/>
         <w:numPr>
           <w:ilvl w:val="0"/>
           <w:numId w:val="7"/>
@@ -3126,7 +3167,6 @@
       <w:r>
         <w:rPr>
           <w:noProof/>
-          <w:lang w:eastAsia="en-US"/>
         </w:rPr>
         <w:drawing>
           <wp:inline distT="0" distB="0" distL="0" distR="0" wp14:anchorId="2AE52F0A" wp14:editId="1DADF778">
@@ -3207,7 +3247,7 @@
     </w:p>
     <w:p>
       <w:pPr>
-        <w:pStyle w:val="ListParagraph"/>
+        <w:pStyle w:val="a3"/>
         <w:numPr>
           <w:ilvl w:val="2"/>
           <w:numId w:val="1"/>
@@ -3285,7 +3325,7 @@
     </w:p>
     <w:p>
       <w:pPr>
-        <w:pStyle w:val="ListParagraph"/>
+        <w:pStyle w:val="a3"/>
         <w:numPr>
           <w:ilvl w:val="0"/>
           <w:numId w:val="8"/>
@@ -3361,7 +3401,7 @@
     </w:p>
     <w:p>
       <w:pPr>
-        <w:pStyle w:val="ListParagraph"/>
+        <w:pStyle w:val="a3"/>
         <w:numPr>
           <w:ilvl w:val="0"/>
           <w:numId w:val="8"/>
@@ -3467,7 +3507,7 @@
     </w:p>
     <w:p>
       <w:pPr>
-        <w:pStyle w:val="ListParagraph"/>
+        <w:pStyle w:val="a3"/>
         <w:numPr>
           <w:ilvl w:val="0"/>
           <w:numId w:val="8"/>
@@ -3542,7 +3582,7 @@
     </w:p>
     <w:p>
       <w:pPr>
-        <w:pStyle w:val="ListParagraph"/>
+        <w:pStyle w:val="a3"/>
         <w:numPr>
           <w:ilvl w:val="2"/>
           <w:numId w:val="1"/>
@@ -3664,7 +3704,6 @@
       <w:r>
         <w:rPr>
           <w:noProof/>
-          <w:lang w:eastAsia="en-US"/>
         </w:rPr>
         <w:drawing>
           <wp:inline distT="0" distB="0" distL="0" distR="0" wp14:anchorId="02F41C6B" wp14:editId="2CCAAF10">
@@ -3745,7 +3784,7 @@
     </w:p>
     <w:p>
       <w:pPr>
-        <w:pStyle w:val="ListParagraph"/>
+        <w:pStyle w:val="a3"/>
         <w:widowControl/>
         <w:numPr>
           <w:ilvl w:val="0"/>
@@ -3818,7 +3857,7 @@
     </w:p>
     <w:p>
       <w:pPr>
-        <w:pStyle w:val="ListParagraph"/>
+        <w:pStyle w:val="a3"/>
         <w:widowControl/>
         <w:numPr>
           <w:ilvl w:val="0"/>
@@ -3921,7 +3960,7 @@
     </w:p>
     <w:p>
       <w:pPr>
-        <w:pStyle w:val="ListParagraph"/>
+        <w:pStyle w:val="a3"/>
         <w:widowControl/>
         <w:numPr>
           <w:ilvl w:val="0"/>
@@ -4009,7 +4048,7 @@
     </w:p>
     <w:p>
       <w:pPr>
-        <w:pStyle w:val="ListParagraph"/>
+        <w:pStyle w:val="a3"/>
         <w:widowControl/>
         <w:numPr>
           <w:ilvl w:val="0"/>
@@ -4108,7 +4147,7 @@
     </w:p>
     <w:p>
       <w:pPr>
-        <w:pStyle w:val="ListParagraph"/>
+        <w:pStyle w:val="a3"/>
         <w:numPr>
           <w:ilvl w:val="2"/>
           <w:numId w:val="1"/>
@@ -4182,7 +4221,7 @@
     </w:p>
     <w:p>
       <w:pPr>
-        <w:pStyle w:val="ListParagraph"/>
+        <w:pStyle w:val="a3"/>
         <w:numPr>
           <w:ilvl w:val="1"/>
           <w:numId w:val="1"/>
@@ -4257,7 +4296,7 @@
     </w:p>
     <w:p>
       <w:pPr>
-        <w:pStyle w:val="ListParagraph"/>
+        <w:pStyle w:val="a3"/>
         <w:numPr>
           <w:ilvl w:val="2"/>
           <w:numId w:val="1"/>
@@ -4581,7 +4620,6 @@
       <w:r>
         <w:rPr>
           <w:noProof/>
-          <w:lang w:eastAsia="en-US"/>
         </w:rPr>
         <w:drawing>
           <wp:inline distT="0" distB="0" distL="0" distR="0" wp14:anchorId="3956D478" wp14:editId="676757FE">
@@ -4627,7 +4665,7 @@
     </w:p>
     <w:p>
       <w:pPr>
-        <w:pStyle w:val="ListParagraph"/>
+        <w:pStyle w:val="a3"/>
         <w:numPr>
           <w:ilvl w:val="2"/>
           <w:numId w:val="1"/>
@@ -4767,7 +4805,6 @@
       <w:r>
         <w:rPr>
           <w:noProof/>
-          <w:lang w:eastAsia="en-US"/>
         </w:rPr>
         <w:drawing>
           <wp:inline distT="0" distB="0" distL="0" distR="0" wp14:anchorId="1D48655A" wp14:editId="7DC524D7">
@@ -4891,7 +4928,6 @@
         <w:rPr>
           <w:noProof/>
           <w:color w:val="FF0000"/>
-          <w:lang w:eastAsia="en-US"/>
         </w:rPr>
         <w:drawing>
           <wp:inline distT="0" distB="0" distL="0" distR="0" wp14:anchorId="59ED8761" wp14:editId="72619BAB">
@@ -4990,7 +5026,7 @@
     </w:p>
     <w:p>
       <w:pPr>
-        <w:pStyle w:val="ListParagraph"/>
+        <w:pStyle w:val="a3"/>
         <w:numPr>
           <w:ilvl w:val="2"/>
           <w:numId w:val="1"/>
@@ -5193,7 +5229,6 @@
       <w:r>
         <w:rPr>
           <w:noProof/>
-          <w:lang w:eastAsia="en-US"/>
         </w:rPr>
         <w:drawing>
           <wp:inline distT="0" distB="0" distL="0" distR="0" wp14:anchorId="7E27481E" wp14:editId="1B53A728">
@@ -5279,7 +5314,7 @@
     </w:p>
     <w:p>
       <w:pPr>
-        <w:pStyle w:val="ListParagraph"/>
+        <w:pStyle w:val="a3"/>
         <w:numPr>
           <w:ilvl w:val="2"/>
           <w:numId w:val="1"/>
@@ -5500,7 +5535,7 @@
     </w:p>
     <w:p>
       <w:pPr>
-        <w:pStyle w:val="ListParagraph"/>
+        <w:pStyle w:val="a3"/>
         <w:numPr>
           <w:ilvl w:val="1"/>
           <w:numId w:val="1"/>
@@ -5566,7 +5601,7 @@
     </w:p>
     <w:p>
       <w:pPr>
-        <w:pStyle w:val="ListParagraph"/>
+        <w:pStyle w:val="a3"/>
         <w:numPr>
           <w:ilvl w:val="2"/>
           <w:numId w:val="1"/>
@@ -5739,7 +5774,6 @@
       <w:r>
         <w:rPr>
           <w:noProof/>
-          <w:lang w:eastAsia="en-US"/>
         </w:rPr>
         <w:drawing>
           <wp:inline distT="0" distB="0" distL="0" distR="0" wp14:anchorId="63ABC281" wp14:editId="34D317BA">
@@ -5803,7 +5837,7 @@
     </w:p>
     <w:p>
       <w:pPr>
-        <w:pStyle w:val="ListParagraph"/>
+        <w:pStyle w:val="a3"/>
         <w:numPr>
           <w:ilvl w:val="2"/>
           <w:numId w:val="1"/>
@@ -5889,7 +5923,6 @@
       <w:r>
         <w:rPr>
           <w:noProof/>
-          <w:lang w:eastAsia="en-US"/>
         </w:rPr>
         <w:drawing>
           <wp:inline distT="0" distB="0" distL="0" distR="0" wp14:anchorId="22F1312D" wp14:editId="68E8440F">
@@ -6059,7 +6092,6 @@
       <w:r>
         <w:rPr>
           <w:noProof/>
-          <w:lang w:eastAsia="en-US"/>
         </w:rPr>
         <w:drawing>
           <wp:inline distT="0" distB="0" distL="0" distR="0" wp14:anchorId="3B824542" wp14:editId="5F1E122D">
@@ -6123,7 +6155,7 @@
     </w:p>
     <w:p>
       <w:pPr>
-        <w:pStyle w:val="ListParagraph"/>
+        <w:pStyle w:val="a3"/>
         <w:numPr>
           <w:ilvl w:val="1"/>
           <w:numId w:val="1"/>
@@ -6235,7 +6267,7 @@
     </w:p>
     <w:p>
       <w:pPr>
-        <w:pStyle w:val="ListParagraph"/>
+        <w:pStyle w:val="a3"/>
         <w:numPr>
           <w:ilvl w:val="2"/>
           <w:numId w:val="1"/>
@@ -6311,7 +6343,6 @@
           <w:kern w:val="0"/>
           <w:sz w:val="22"/>
           <w:szCs w:val="22"/>
-          <w:lang w:eastAsia="en-US"/>
         </w:rPr>
         <w:drawing>
           <wp:inline distT="0" distB="0" distL="0" distR="0" wp14:anchorId="140E7343" wp14:editId="4ABF9067">
@@ -6485,7 +6516,7 @@
     </w:p>
     <w:p>
       <w:pPr>
-        <w:pStyle w:val="ListParagraph"/>
+        <w:pStyle w:val="a3"/>
         <w:numPr>
           <w:ilvl w:val="2"/>
           <w:numId w:val="1"/>
@@ -6504,7 +6535,7 @@
     </w:p>
     <w:p>
       <w:pPr>
-        <w:pStyle w:val="ListParagraph"/>
+        <w:pStyle w:val="a3"/>
         <w:numPr>
           <w:ilvl w:val="3"/>
           <w:numId w:val="1"/>
@@ -6598,7 +6629,6 @@
           <w:kern w:val="0"/>
           <w:sz w:val="22"/>
           <w:szCs w:val="22"/>
-          <w:lang w:eastAsia="en-US"/>
         </w:rPr>
         <w:drawing>
           <wp:inline distT="0" distB="0" distL="0" distR="0" wp14:anchorId="53725A32" wp14:editId="137123E0">
@@ -6723,7 +6753,6 @@
           <w:kern w:val="0"/>
           <w:sz w:val="22"/>
           <w:szCs w:val="22"/>
-          <w:lang w:eastAsia="en-US"/>
         </w:rPr>
         <w:drawing>
           <wp:inline distT="0" distB="0" distL="0" distR="0" wp14:anchorId="3EC0C9FC" wp14:editId="3A3C071A">
@@ -6831,7 +6860,7 @@
     </w:p>
     <w:p>
       <w:pPr>
-        <w:pStyle w:val="ListParagraph"/>
+        <w:pStyle w:val="a3"/>
         <w:numPr>
           <w:ilvl w:val="3"/>
           <w:numId w:val="1"/>
@@ -6853,7 +6882,6 @@
         <w:rPr>
           <w:rFonts w:hint="eastAsia"/>
           <w:noProof/>
-          <w:lang w:eastAsia="en-US"/>
         </w:rPr>
         <w:drawing>
           <wp:inline distT="0" distB="0" distL="0" distR="0" wp14:anchorId="66B8CE82" wp14:editId="101FB16A">
@@ -7005,7 +7033,6 @@
           <w:kern w:val="0"/>
           <w:sz w:val="22"/>
           <w:szCs w:val="22"/>
-          <w:lang w:eastAsia="en-US"/>
         </w:rPr>
         <w:drawing>
           <wp:inline distT="0" distB="0" distL="0" distR="0" wp14:anchorId="19F5FCD6" wp14:editId="0AD82B94">
@@ -7112,7 +7139,7 @@
     </w:p>
     <w:p>
       <w:pPr>
-        <w:pStyle w:val="ListParagraph"/>
+        <w:pStyle w:val="a3"/>
         <w:numPr>
           <w:ilvl w:val="2"/>
           <w:numId w:val="1"/>
@@ -7327,7 +7354,7 @@
     </w:p>
     <w:p>
       <w:pPr>
-        <w:pStyle w:val="ListParagraph"/>
+        <w:pStyle w:val="a3"/>
         <w:numPr>
           <w:ilvl w:val="2"/>
           <w:numId w:val="1"/>
@@ -7432,16 +7459,10 @@
         <w:t>就可以得以支持。</w:t>
       </w:r>
     </w:p>
-    <w:p>
-      <w:pPr>
-        <w:rPr>
-          <w:rFonts w:hint="eastAsia"/>
-        </w:rPr>
-      </w:pPr>
-    </w:p>
-    <w:p>
-      <w:pPr>
-        <w:pStyle w:val="ListParagraph"/>
+    <w:p/>
+    <w:p>
+      <w:pPr>
+        <w:pStyle w:val="a3"/>
         <w:numPr>
           <w:ilvl w:val="1"/>
           <w:numId w:val="1"/>
@@ -7514,9 +7535,6 @@
     <w:p>
       <w:pPr>
         <w:ind w:firstLine="420"/>
-        <w:rPr>
-          <w:rFonts w:hint="eastAsia"/>
-        </w:rPr>
       </w:pPr>
       <w:r>
         <w:rPr>
@@ -7587,15 +7605,12 @@
     </w:p>
     <w:p>
       <w:pPr>
-        <w:pStyle w:val="ListParagraph"/>
+        <w:pStyle w:val="a3"/>
         <w:numPr>
           <w:ilvl w:val="0"/>
           <w:numId w:val="14"/>
         </w:numPr>
         <w:ind w:firstLineChars="0"/>
-        <w:rPr>
-          <w:rFonts w:hint="eastAsia"/>
-        </w:rPr>
       </w:pPr>
       <w:r>
         <w:rPr>
@@ -7684,15 +7699,12 @@
     </w:p>
     <w:p>
       <w:pPr>
-        <w:pStyle w:val="ListParagraph"/>
+        <w:pStyle w:val="a3"/>
         <w:numPr>
           <w:ilvl w:val="0"/>
           <w:numId w:val="14"/>
         </w:numPr>
         <w:ind w:firstLineChars="0"/>
-        <w:rPr>
-          <w:rFonts w:hint="eastAsia"/>
-        </w:rPr>
       </w:pPr>
       <w:r>
         <w:rPr>
@@ -7822,15 +7834,12 @@
     </w:p>
     <w:p>
       <w:pPr>
-        <w:pStyle w:val="ListParagraph"/>
+        <w:pStyle w:val="a3"/>
         <w:numPr>
           <w:ilvl w:val="2"/>
           <w:numId w:val="1"/>
         </w:numPr>
         <w:ind w:firstLineChars="0"/>
-        <w:rPr>
-          <w:rFonts w:hint="eastAsia"/>
-        </w:rPr>
       </w:pPr>
       <w:r>
         <w:rPr>
@@ -7845,9 +7854,6 @@
     <w:p>
       <w:pPr>
         <w:ind w:firstLine="420"/>
-        <w:rPr>
-          <w:rFonts w:hint="eastAsia"/>
-        </w:rPr>
       </w:pPr>
       <w:r>
         <w:rPr>
@@ -7907,9 +7913,6 @@
     <w:p>
       <w:pPr>
         <w:ind w:firstLine="420"/>
-        <w:rPr>
-          <w:rFonts w:hint="eastAsia"/>
-        </w:rPr>
       </w:pPr>
       <w:r>
         <w:t>对于不同的程序员来说，</w:t>
@@ -7963,9 +7966,6 @@
     <w:p>
       <w:pPr>
         <w:ind w:firstLine="420"/>
-        <w:rPr>
-          <w:rFonts w:hint="eastAsia"/>
-        </w:rPr>
       </w:pPr>
       <w:r>
         <w:rPr>
@@ -8009,15 +8009,12 @@
     </w:p>
     <w:p>
       <w:pPr>
-        <w:pStyle w:val="ListParagraph"/>
+        <w:pStyle w:val="a3"/>
         <w:numPr>
           <w:ilvl w:val="0"/>
           <w:numId w:val="18"/>
         </w:numPr>
         <w:ind w:firstLineChars="0"/>
-        <w:rPr>
-          <w:rFonts w:hint="eastAsia"/>
-        </w:rPr>
       </w:pPr>
       <w:r>
         <w:rPr>
@@ -8040,15 +8037,12 @@
     </w:p>
     <w:p>
       <w:pPr>
-        <w:pStyle w:val="ListParagraph"/>
+        <w:pStyle w:val="a3"/>
         <w:numPr>
           <w:ilvl w:val="0"/>
           <w:numId w:val="18"/>
         </w:numPr>
         <w:ind w:firstLineChars="0"/>
-        <w:rPr>
-          <w:rFonts w:hint="eastAsia"/>
-        </w:rPr>
       </w:pPr>
       <w:r>
         <w:rPr>
@@ -8130,15 +8124,12 @@
     </w:p>
     <w:p>
       <w:pPr>
-        <w:pStyle w:val="ListParagraph"/>
+        <w:pStyle w:val="a3"/>
         <w:numPr>
           <w:ilvl w:val="2"/>
           <w:numId w:val="1"/>
         </w:numPr>
         <w:ind w:firstLineChars="0"/>
-        <w:rPr>
-          <w:rFonts w:hint="eastAsia"/>
-        </w:rPr>
       </w:pPr>
       <w:r>
         <w:rPr>
@@ -8275,6 +8266,9 @@
         <w:jc w:val="left"/>
       </w:pPr>
       <w:r>
+        <w:rPr>
+          <w:noProof/>
+        </w:rPr>
         <w:drawing>
           <wp:inline distT="0" distB="0" distL="0" distR="0" wp14:anchorId="25CFA3D8" wp14:editId="4020433A">
             <wp:extent cx="2925368" cy="1882613"/>
@@ -8314,10 +8308,9 @@
     </w:p>
     <w:p>
       <w:pPr>
-        <w:pStyle w:val="Caption"/>
+        <w:pStyle w:val="ab"/>
         <w:jc w:val="center"/>
         <w:rPr>
-          <w:rFonts w:hint="eastAsia"/>
           <w:i w:val="0"/>
           <w:color w:val="000000" w:themeColor="text1"/>
           <w:sz w:val="21"/>
@@ -8507,9 +8500,6 @@
         <w:keepNext/>
         <w:ind w:firstLine="420"/>
         <w:jc w:val="center"/>
-        <w:rPr>
-          <w:rFonts w:hint="eastAsia"/>
-        </w:rPr>
       </w:pPr>
       <w:r>
         <w:rPr>
@@ -8531,7 +8521,7 @@
           <w:sz w:val="21"/>
           <w:szCs w:val="21"/>
         </w:rPr>
-        <w:t>3.6</w:t>
+        <w:t xml:space="preserve">3.6-1 </w:t>
       </w:r>
       <w:r>
         <w:rPr>
@@ -8542,7 +8532,18 @@
           <w:sz w:val="21"/>
           <w:szCs w:val="21"/>
         </w:rPr>
-        <w:t xml:space="preserve">-1 </w:t>
+        <w:t>对同一变量的交叉存储的八</w:t>
+      </w:r>
+      <w:r>
+        <w:rPr>
+          <w:rFonts w:eastAsia="宋体" w:hint="eastAsia"/>
+          <w:iCs/>
+          <w:color w:val="000000" w:themeColor="text1"/>
+          <w:kern w:val="0"/>
+          <w:sz w:val="21"/>
+          <w:szCs w:val="21"/>
+        </w:rPr>
+        <w:t>种</w:t>
       </w:r>
       <w:r>
         <w:rPr>
@@ -8553,31 +8554,12 @@
           <w:sz w:val="21"/>
           <w:szCs w:val="21"/>
         </w:rPr>
-        <w:t>对同一变量的交叉存储的八</w:t>
-      </w:r>
-      <w:r>
-        <w:rPr>
-          <w:rFonts w:eastAsia="宋体" w:hint="eastAsia"/>
-          <w:iCs/>
-          <w:color w:val="000000" w:themeColor="text1"/>
-          <w:kern w:val="0"/>
-          <w:sz w:val="21"/>
-          <w:szCs w:val="21"/>
-        </w:rPr>
-        <w:t>种</w:t>
-      </w:r>
-      <w:r>
-        <w:rPr>
-          <w:rFonts w:eastAsia="宋体"/>
-          <w:iCs/>
-          <w:color w:val="000000" w:themeColor="text1"/>
-          <w:kern w:val="0"/>
-          <w:sz w:val="21"/>
-          <w:szCs w:val="21"/>
-        </w:rPr>
         <w:t>情况</w:t>
       </w:r>
       <w:r>
+        <w:rPr>
+          <w:noProof/>
+        </w:rPr>
         <w:drawing>
           <wp:inline distT="0" distB="0" distL="0" distR="0" wp14:anchorId="037A7A75" wp14:editId="116C6A77">
             <wp:extent cx="2957195" cy="3149600"/>
@@ -8617,15 +8599,12 @@
     </w:p>
     <w:p>
       <w:pPr>
-        <w:pStyle w:val="ListParagraph"/>
+        <w:pStyle w:val="a3"/>
         <w:numPr>
           <w:ilvl w:val="2"/>
           <w:numId w:val="1"/>
         </w:numPr>
         <w:ind w:firstLineChars="0"/>
-        <w:rPr>
-          <w:rFonts w:hint="eastAsia"/>
-        </w:rPr>
       </w:pPr>
       <w:r>
         <w:t>与</w:t>
@@ -8645,15 +8624,12 @@
     </w:p>
     <w:p>
       <w:pPr>
-        <w:pStyle w:val="ListParagraph"/>
+        <w:pStyle w:val="a3"/>
         <w:numPr>
           <w:ilvl w:val="0"/>
           <w:numId w:val="19"/>
         </w:numPr>
         <w:ind w:firstLineChars="0"/>
-        <w:rPr>
-          <w:rFonts w:hint="eastAsia"/>
-        </w:rPr>
       </w:pPr>
       <w:r>
         <w:rPr>
@@ -8772,15 +8748,12 @@
     </w:p>
     <w:p>
       <w:pPr>
-        <w:pStyle w:val="ListParagraph"/>
+        <w:pStyle w:val="a3"/>
         <w:numPr>
           <w:ilvl w:val="0"/>
           <w:numId w:val="19"/>
         </w:numPr>
         <w:ind w:firstLineChars="0"/>
-        <w:rPr>
-          <w:rFonts w:hint="eastAsia"/>
-        </w:rPr>
       </w:pPr>
       <w:r>
         <w:rPr>
@@ -8797,15 +8770,12 @@
     </w:p>
     <w:p>
       <w:pPr>
-        <w:pStyle w:val="ListParagraph"/>
+        <w:pStyle w:val="a3"/>
         <w:numPr>
           <w:ilvl w:val="0"/>
           <w:numId w:val="19"/>
         </w:numPr>
         <w:ind w:firstLineChars="0"/>
-        <w:rPr>
-          <w:rFonts w:hint="eastAsia"/>
-        </w:rPr>
       </w:pPr>
       <w:r>
         <w:rPr>
@@ -8858,7 +8828,7 @@
     </w:p>
     <w:p>
       <w:pPr>
-        <w:pStyle w:val="ListParagraph"/>
+        <w:pStyle w:val="a3"/>
         <w:numPr>
           <w:ilvl w:val="0"/>
           <w:numId w:val="19"/>
@@ -8939,11 +8909,6 @@
       </w:r>
     </w:p>
     <w:p>
-      <w:pPr>
-        <w:rPr>
-          <w:rFonts w:hint="eastAsia"/>
-        </w:rPr>
-      </w:pPr>
       <w:r>
         <w:t>AIVO</w:t>
       </w:r>
@@ -9020,16 +8985,10 @@
         <w:t>实现多个变量的原子性冲突检测。</w:t>
       </w:r>
     </w:p>
-    <w:p>
-      <w:pPr>
-        <w:rPr>
-          <w:rFonts w:hint="eastAsia"/>
-        </w:rPr>
-      </w:pPr>
-    </w:p>
-    <w:p>
-      <w:pPr>
-        <w:pStyle w:val="ListParagraph"/>
+    <w:p/>
+    <w:p>
+      <w:pPr>
+        <w:pStyle w:val="a3"/>
         <w:numPr>
           <w:ilvl w:val="0"/>
           <w:numId w:val="1"/>
@@ -9336,7 +9295,6 @@
       <w:r>
         <w:rPr>
           <w:noProof/>
-          <w:lang w:eastAsia="en-US"/>
         </w:rPr>
         <w:drawing>
           <wp:inline distT="0" distB="0" distL="0" distR="0" wp14:anchorId="1B38AD36" wp14:editId="50D67771">
@@ -9458,7 +9416,7 @@
     <w:p/>
     <w:p>
       <w:pPr>
-        <w:pStyle w:val="ListParagraph"/>
+        <w:pStyle w:val="a3"/>
         <w:numPr>
           <w:ilvl w:val="0"/>
           <w:numId w:val="1"/>
@@ -9552,10 +9510,7 @@
         </w:sectPr>
       </w:pPr>
     </w:p>
-    <w:p>
-      <w:bookmarkStart w:id="0" w:name="_GoBack"/>
-      <w:bookmarkEnd w:id="0"/>
-    </w:p>
+    <w:p/>
     <w:p>
       <w:pPr>
         <w:jc w:val="center"/>
@@ -9566,7 +9521,7 @@
     </w:p>
     <w:p>
       <w:pPr>
-        <w:pStyle w:val="ListParagraph"/>
+        <w:pStyle w:val="a3"/>
         <w:widowControl/>
         <w:numPr>
           <w:ilvl w:val="0"/>
@@ -9625,7 +9580,7 @@
     </w:p>
     <w:p>
       <w:pPr>
-        <w:pStyle w:val="ListParagraph"/>
+        <w:pStyle w:val="a3"/>
         <w:widowControl/>
         <w:numPr>
           <w:ilvl w:val="0"/>
@@ -9656,7 +9611,7 @@
     </w:p>
     <w:p>
       <w:pPr>
-        <w:pStyle w:val="ListParagraph"/>
+        <w:pStyle w:val="a3"/>
         <w:widowControl/>
         <w:numPr>
           <w:ilvl w:val="0"/>
@@ -9687,7 +9642,7 @@
     </w:p>
     <w:p>
       <w:pPr>
-        <w:pStyle w:val="ListParagraph"/>
+        <w:pStyle w:val="a3"/>
         <w:widowControl/>
         <w:numPr>
           <w:ilvl w:val="0"/>
@@ -9718,7 +9673,7 @@
     </w:p>
     <w:p>
       <w:pPr>
-        <w:pStyle w:val="ListParagraph"/>
+        <w:pStyle w:val="a3"/>
         <w:widowControl/>
         <w:numPr>
           <w:ilvl w:val="0"/>
@@ -9771,7 +9726,7 @@
     </w:p>
     <w:p>
       <w:pPr>
-        <w:pStyle w:val="ListParagraph"/>
+        <w:pStyle w:val="a3"/>
         <w:widowControl/>
         <w:numPr>
           <w:ilvl w:val="0"/>
@@ -9830,7 +9785,7 @@
     </w:p>
     <w:p>
       <w:pPr>
-        <w:pStyle w:val="ListParagraph"/>
+        <w:pStyle w:val="a3"/>
         <w:widowControl/>
         <w:numPr>
           <w:ilvl w:val="0"/>
@@ -9911,7 +9866,7 @@
     </w:p>
     <w:p>
       <w:pPr>
-        <w:pStyle w:val="ListParagraph"/>
+        <w:pStyle w:val="a3"/>
         <w:widowControl/>
         <w:numPr>
           <w:ilvl w:val="0"/>
@@ -9970,7 +9925,7 @@
     </w:p>
     <w:p>
       <w:pPr>
-        <w:pStyle w:val="ListParagraph"/>
+        <w:pStyle w:val="a3"/>
         <w:widowControl/>
         <w:numPr>
           <w:ilvl w:val="0"/>
@@ -10029,7 +9984,7 @@
     </w:p>
     <w:p>
       <w:pPr>
-        <w:pStyle w:val="ListParagraph"/>
+        <w:pStyle w:val="a3"/>
         <w:widowControl/>
         <w:numPr>
           <w:ilvl w:val="0"/>
@@ -10060,7 +10015,7 @@
     </w:p>
     <w:p>
       <w:pPr>
-        <w:pStyle w:val="ListParagraph"/>
+        <w:pStyle w:val="a3"/>
         <w:widowControl/>
         <w:numPr>
           <w:ilvl w:val="0"/>
@@ -12499,7 +12454,7 @@
     <w:lsdException w:name="List Table 6 Colorful Accent 6" w:uiPriority="51"/>
     <w:lsdException w:name="List Table 7 Colorful Accent 6" w:uiPriority="52"/>
   </w:latentStyles>
-  <w:style w:type="paragraph" w:default="1" w:styleId="Normal">
+  <w:style w:type="paragraph" w:default="1" w:styleId="a">
     <w:name w:val="Normal"/>
     <w:qFormat/>
     <w:rsid w:val="002F6FD1"/>
@@ -12508,11 +12463,11 @@
       <w:jc w:val="both"/>
     </w:pPr>
   </w:style>
-  <w:style w:type="paragraph" w:styleId="Heading1">
+  <w:style w:type="paragraph" w:styleId="1">
     <w:name w:val="heading 1"/>
-    <w:basedOn w:val="Normal"/>
-    <w:next w:val="Normal"/>
-    <w:link w:val="Heading1Char"/>
+    <w:basedOn w:val="a"/>
+    <w:next w:val="a"/>
+    <w:link w:val="10"/>
     <w:uiPriority w:val="9"/>
     <w:qFormat/>
     <w:rsid w:val="00633E3D"/>
@@ -12529,13 +12484,13 @@
       <w:szCs w:val="32"/>
     </w:rPr>
   </w:style>
-  <w:style w:type="character" w:default="1" w:styleId="DefaultParagraphFont">
+  <w:style w:type="character" w:default="1" w:styleId="a0">
     <w:name w:val="Default Paragraph Font"/>
     <w:uiPriority w:val="1"/>
     <w:semiHidden/>
     <w:unhideWhenUsed/>
   </w:style>
-  <w:style w:type="table" w:default="1" w:styleId="TableNormal">
+  <w:style w:type="table" w:default="1" w:styleId="a1">
     <w:name w:val="Normal Table"/>
     <w:uiPriority w:val="99"/>
     <w:semiHidden/>
@@ -12550,15 +12505,15 @@
       </w:tblCellMar>
     </w:tblPr>
   </w:style>
-  <w:style w:type="numbering" w:default="1" w:styleId="NoList">
+  <w:style w:type="numbering" w:default="1" w:styleId="a2">
     <w:name w:val="No List"/>
     <w:uiPriority w:val="99"/>
     <w:semiHidden/>
     <w:unhideWhenUsed/>
   </w:style>
-  <w:style w:type="paragraph" w:styleId="ListParagraph">
+  <w:style w:type="paragraph" w:styleId="a3">
     <w:name w:val="List Paragraph"/>
-    <w:basedOn w:val="Normal"/>
+    <w:basedOn w:val="a"/>
     <w:uiPriority w:val="34"/>
     <w:qFormat/>
     <w:rsid w:val="00EE6A2F"/>
@@ -12566,9 +12521,9 @@
       <w:ind w:firstLineChars="200" w:firstLine="420"/>
     </w:pPr>
   </w:style>
-  <w:style w:type="character" w:styleId="CommentReference">
+  <w:style w:type="character" w:styleId="a4">
     <w:name w:val="annotation reference"/>
-    <w:basedOn w:val="DefaultParagraphFont"/>
+    <w:basedOn w:val="a0"/>
     <w:uiPriority w:val="99"/>
     <w:semiHidden/>
     <w:unhideWhenUsed/>
@@ -12578,10 +12533,10 @@
       <w:szCs w:val="21"/>
     </w:rPr>
   </w:style>
-  <w:style w:type="paragraph" w:styleId="CommentText">
+  <w:style w:type="paragraph" w:styleId="a5">
     <w:name w:val="annotation text"/>
-    <w:basedOn w:val="Normal"/>
-    <w:link w:val="CommentTextChar"/>
+    <w:basedOn w:val="a"/>
+    <w:link w:val="a6"/>
     <w:uiPriority w:val="99"/>
     <w:semiHidden/>
     <w:unhideWhenUsed/>
@@ -12590,19 +12545,19 @@
       <w:jc w:val="left"/>
     </w:pPr>
   </w:style>
-  <w:style w:type="character" w:customStyle="1" w:styleId="CommentTextChar">
-    <w:name w:val="Comment Text Char"/>
-    <w:basedOn w:val="DefaultParagraphFont"/>
-    <w:link w:val="CommentText"/>
+  <w:style w:type="character" w:customStyle="1" w:styleId="a6">
+    <w:name w:val="批注文字字符"/>
+    <w:basedOn w:val="a0"/>
+    <w:link w:val="a5"/>
     <w:uiPriority w:val="99"/>
     <w:semiHidden/>
     <w:rsid w:val="008D3755"/>
   </w:style>
-  <w:style w:type="paragraph" w:styleId="CommentSubject">
+  <w:style w:type="paragraph" w:styleId="a7">
     <w:name w:val="annotation subject"/>
-    <w:basedOn w:val="CommentText"/>
-    <w:next w:val="CommentText"/>
-    <w:link w:val="CommentSubjectChar"/>
+    <w:basedOn w:val="a5"/>
+    <w:next w:val="a5"/>
+    <w:link w:val="a8"/>
     <w:uiPriority w:val="99"/>
     <w:semiHidden/>
     <w:unhideWhenUsed/>
@@ -12612,10 +12567,10 @@
       <w:bCs/>
     </w:rPr>
   </w:style>
-  <w:style w:type="character" w:customStyle="1" w:styleId="CommentSubjectChar">
-    <w:name w:val="Comment Subject Char"/>
-    <w:basedOn w:val="CommentTextChar"/>
-    <w:link w:val="CommentSubject"/>
+  <w:style w:type="character" w:customStyle="1" w:styleId="a8">
+    <w:name w:val="批注主题字符"/>
+    <w:basedOn w:val="a6"/>
+    <w:link w:val="a7"/>
     <w:uiPriority w:val="99"/>
     <w:semiHidden/>
     <w:rsid w:val="008D3755"/>
@@ -12624,10 +12579,10 @@
       <w:bCs/>
     </w:rPr>
   </w:style>
-  <w:style w:type="paragraph" w:styleId="BalloonText">
+  <w:style w:type="paragraph" w:styleId="a9">
     <w:name w:val="Balloon Text"/>
-    <w:basedOn w:val="Normal"/>
-    <w:link w:val="BalloonTextChar"/>
+    <w:basedOn w:val="a"/>
+    <w:link w:val="aa"/>
     <w:uiPriority w:val="99"/>
     <w:semiHidden/>
     <w:unhideWhenUsed/>
@@ -12638,10 +12593,10 @@
       <w:szCs w:val="18"/>
     </w:rPr>
   </w:style>
-  <w:style w:type="character" w:customStyle="1" w:styleId="BalloonTextChar">
-    <w:name w:val="Balloon Text Char"/>
-    <w:basedOn w:val="DefaultParagraphFont"/>
-    <w:link w:val="BalloonText"/>
+  <w:style w:type="character" w:customStyle="1" w:styleId="aa">
+    <w:name w:val="批注框文本字符"/>
+    <w:basedOn w:val="a0"/>
+    <w:link w:val="a9"/>
     <w:uiPriority w:val="99"/>
     <w:semiHidden/>
     <w:rsid w:val="008D3755"/>
@@ -12651,10 +12606,10 @@
       <w:szCs w:val="18"/>
     </w:rPr>
   </w:style>
-  <w:style w:type="paragraph" w:styleId="Caption">
+  <w:style w:type="paragraph" w:styleId="ab">
     <w:name w:val="caption"/>
-    <w:basedOn w:val="Normal"/>
-    <w:next w:val="Normal"/>
+    <w:basedOn w:val="a"/>
+    <w:next w:val="a"/>
     <w:uiPriority w:val="35"/>
     <w:unhideWhenUsed/>
     <w:qFormat/>
@@ -12674,10 +12629,10 @@
       <w:szCs w:val="18"/>
     </w:rPr>
   </w:style>
-  <w:style w:type="character" w:customStyle="1" w:styleId="Heading1Char">
-    <w:name w:val="Heading 1 Char"/>
-    <w:basedOn w:val="DefaultParagraphFont"/>
-    <w:link w:val="Heading1"/>
+  <w:style w:type="character" w:customStyle="1" w:styleId="10">
+    <w:name w:val="标题 1字符"/>
+    <w:basedOn w:val="a0"/>
+    <w:link w:val="1"/>
     <w:uiPriority w:val="9"/>
     <w:rsid w:val="00633E3D"/>
     <w:rPr>

</xml_diff>